<commit_message>
TFS 5404 - Allow users with job code starting "WPOP" to have access to Historical Dashboard.
git-tfs-id: [https://tfs.omnicloud.local/tfs/cco%20program/]$/eCoaching_V2;C36499
</commit_message>
<xml_diff>
--- a/Runbook/Web/CCO_eCoaching_Runbook.docx
+++ b/Runbook/Web/CCO_eCoaching_Runbook.docx
@@ -250,10 +250,19 @@
               <w:rPr>
                 <w:b/>
               </w:rPr>
-              <w:t>3878 – Email CSR comments to supervisor/manager when CSR logs are completed</w:t>
-            </w:r>
-            <w:r>
-              <w:t>.</w:t>
+              <w:t>5404</w:t>
+            </w:r>
+            <w:r>
+              <w:rPr>
+                <w:b/>
+              </w:rPr>
+              <w:t xml:space="preserve"> – </w:t>
+            </w:r>
+            <w:r>
+              <w:rPr>
+                <w:b/>
+              </w:rPr>
+              <w:t>Allow users with job codes starting “WPOP” to access Historical Dashboard.</w:t>
             </w:r>
           </w:p>
         </w:tc>
@@ -2279,6 +2288,62 @@
           </w:p>
         </w:tc>
       </w:tr>
+      <w:tr>
+        <w:tc>
+          <w:tcPr>
+            <w:tcW w:w="1188" w:type="dxa"/>
+          </w:tcPr>
+          <w:p>
+            <w:pPr>
+              <w:pStyle w:val="TableText"/>
+              <w:ind w:left="90"/>
+              <w:rPr>
+                <w:sz w:val="18"/>
+                <w:szCs w:val="18"/>
+              </w:rPr>
+            </w:pPr>
+            <w:r>
+              <w:rPr>
+                <w:sz w:val="18"/>
+                <w:szCs w:val="18"/>
+              </w:rPr>
+              <w:t>2/1/2017</w:t>
+            </w:r>
+          </w:p>
+        </w:tc>
+        <w:tc>
+          <w:tcPr>
+            <w:tcW w:w="6120" w:type="dxa"/>
+          </w:tcPr>
+          <w:p>
+            <w:r>
+              <w:t>TFS 5404 – Allow users with job codes starting “WPOP” to access Historical Dashboard</w:t>
+            </w:r>
+          </w:p>
+        </w:tc>
+        <w:tc>
+          <w:tcPr>
+            <w:tcW w:w="2268" w:type="dxa"/>
+          </w:tcPr>
+          <w:p>
+            <w:pPr>
+              <w:pStyle w:val="TableText"/>
+              <w:ind w:left="162"/>
+              <w:rPr>
+                <w:sz w:val="18"/>
+                <w:szCs w:val="18"/>
+              </w:rPr>
+            </w:pPr>
+            <w:r>
+              <w:rPr>
+                <w:sz w:val="18"/>
+                <w:szCs w:val="18"/>
+              </w:rPr>
+              <w:t>Lili Huang</w:t>
+            </w:r>
+          </w:p>
+        </w:tc>
+      </w:tr>
     </w:tbl>
     <w:p/>
     <w:p/>
@@ -2417,7 +2482,7 @@
               <w:t xml:space="preserve"> </w:t>
             </w:r>
             <w:r>
-              <w:t>3878</w:t>
+              <w:t>5404</w:t>
             </w:r>
             <w:r>
               <w:t>.</w:t>
@@ -2756,7 +2821,7 @@
               <w:t xml:space="preserve">TFS </w:t>
             </w:r>
             <w:r>
-              <w:t>3878</w:t>
+              <w:t>5404</w:t>
             </w:r>
             <w:r>
               <w:t>.</w:t>
@@ -2975,31 +3040,13 @@
               <w:t>$/eCoaching_V2/UI Code</w:t>
             </w:r>
             <w:r>
-              <w:t>/eCoaching</w:t>
-            </w:r>
-            <w:r>
-              <w:t>_publish</w:t>
-            </w:r>
-            <w:r>
-              <w:t>.zip (</w:t>
+              <w:t>/eCoaching.zip (</w:t>
             </w:r>
             <w:r>
               <w:rPr>
                 <w:b/>
               </w:rPr>
-              <w:t>C</w:t>
-            </w:r>
-            <w:r>
-              <w:rPr>
-                <w:b/>
-              </w:rPr>
-              <w:t>3</w:t>
-            </w:r>
-            <w:r>
-              <w:rPr>
-                <w:b/>
-              </w:rPr>
-              <w:t>6194</w:t>
+              <w:t>C36498</w:t>
             </w:r>
             <w:bookmarkStart w:id="2" w:name="_GoBack"/>
             <w:bookmarkEnd w:id="2"/>
@@ -5741,7 +5788,7 @@
         </mc:Choice>
         <mc:Fallback>
           <w:pict>
-            <v:line w14:anchorId="5CC3B1B3" id="Line 7" o:spid="_x0000_s1026" style="position:absolute;z-index:251656704;visibility:visible;mso-wrap-style:square;mso-width-percent:0;mso-height-percent:0;mso-wrap-distance-left:9pt;mso-wrap-distance-top:-3e-5mm;mso-wrap-distance-right:9pt;mso-wrap-distance-bottom:-3e-5mm;mso-position-horizontal:absolute;mso-position-horizontal-relative:text;mso-position-vertical:absolute;mso-position-vertical-relative:text;mso-width-percent:0;mso-height-percent:0;mso-width-relative:page;mso-height-relative:page" from="-2.25pt,12.9pt" to="465.75pt,12.9pt" o:gfxdata="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" strokecolor="#5b7d96" strokeweight="2.25pt"/>
+            <v:line w14:anchorId="0EC08D70" id="Line 7" o:spid="_x0000_s1026" style="position:absolute;z-index:251656704;visibility:visible;mso-wrap-style:square;mso-width-percent:0;mso-height-percent:0;mso-wrap-distance-left:9pt;mso-wrap-distance-top:-3e-5mm;mso-wrap-distance-right:9pt;mso-wrap-distance-bottom:-3e-5mm;mso-position-horizontal:absolute;mso-position-horizontal-relative:text;mso-position-vertical:absolute;mso-position-vertical-relative:text;mso-width-percent:0;mso-height-percent:0;mso-width-relative:page;mso-height-relative:page" from="-2.25pt,12.9pt" to="465.75pt,12.9pt" o:gfxdata="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" strokecolor="#5b7d96" strokeweight="2.25pt"/>
           </w:pict>
         </mc:Fallback>
       </mc:AlternateContent>
@@ -10522,6 +10569,14 @@
 </file>
 
 <file path=customXml/item2.xml><?xml version="1.0" encoding="utf-8"?>
+<p:properties xmlns:p="http://schemas.microsoft.com/office/2006/metadata/properties" xmlns:xsi="http://www.w3.org/2001/XMLSchema-instance">
+  <documentManagement>
+    <_DCDateModified xmlns="http://schemas.microsoft.com/sharepoint/v3/fields" xsi:nil="true"/>
+  </documentManagement>
+</p:properties>
+</file>
+
+<file path=customXml/item3.xml><?xml version="1.0" encoding="utf-8"?>
 <ct:contentTypeSchema xmlns:ct="http://schemas.microsoft.com/office/2006/metadata/contentType" xmlns:ma="http://schemas.microsoft.com/office/2006/metadata/properties/metaAttributes" ct:_="" ma:_="" ma:contentTypeName="Document" ma:contentTypeID="0x01010030BD7732B7E9D546895B9CFEB89AE1DA" ma:contentTypeVersion="2" ma:contentTypeDescription="Create a new document." ma:contentTypeScope="" ma:versionID="4a52a66f97c8a8cc0b4275e183da2dbb">
   <xsd:schema xmlns:xsd="http://www.w3.org/2001/XMLSchema" xmlns:xs="http://www.w3.org/2001/XMLSchema" xmlns:p="http://schemas.microsoft.com/office/2006/metadata/properties" xmlns:ns2="http://schemas.microsoft.com/sharepoint/v3/fields" targetNamespace="http://schemas.microsoft.com/office/2006/metadata/properties" ma:root="true" ma:fieldsID="032493956d71b98ad7ed2527eb986e98" ns2:_="">
     <xsd:import namespace="http://schemas.microsoft.com/sharepoint/v3/fields"/>
@@ -10647,14 +10702,6 @@
 </ct:contentTypeSchema>
 </file>
 
-<file path=customXml/item3.xml><?xml version="1.0" encoding="utf-8"?>
-<p:properties xmlns:p="http://schemas.microsoft.com/office/2006/metadata/properties" xmlns:xsi="http://www.w3.org/2001/XMLSchema-instance">
-  <documentManagement>
-    <_DCDateModified xmlns="http://schemas.microsoft.com/sharepoint/v3/fields" xsi:nil="true"/>
-  </documentManagement>
-</p:properties>
-</file>
-
 <file path=customXml/item4.xml><?xml version="1.0" encoding="utf-8"?>
 <?mso-contentType ?>
 <FormTemplates xmlns="http://schemas.microsoft.com/sharepoint/v3/contenttype/forms">
@@ -10677,6 +10724,15 @@
 </file>
 
 <file path=customXml/itemProps2.xml><?xml version="1.0" encoding="utf-8"?>
+<ds:datastoreItem xmlns:ds="http://schemas.openxmlformats.org/officeDocument/2006/customXml" ds:itemID="{47853092-453F-4761-BB4F-9437077E6946}">
+  <ds:schemaRefs>
+    <ds:schemaRef ds:uri="http://schemas.microsoft.com/office/2006/metadata/properties"/>
+    <ds:schemaRef ds:uri="http://schemas.microsoft.com/sharepoint/v3/fields"/>
+  </ds:schemaRefs>
+</ds:datastoreItem>
+</file>
+
+<file path=customXml/itemProps3.xml><?xml version="1.0" encoding="utf-8"?>
 <ds:datastoreItem xmlns:ds="http://schemas.openxmlformats.org/officeDocument/2006/customXml" ds:itemID="{C20E51C4-559D-47CC-9854-22650DD0FC25}">
   <ds:schemaRefs>
     <ds:schemaRef ds:uri="http://schemas.microsoft.com/office/2006/metadata/contentType"/>
@@ -10694,15 +10750,6 @@
 </ds:datastoreItem>
 </file>
 
-<file path=customXml/itemProps3.xml><?xml version="1.0" encoding="utf-8"?>
-<ds:datastoreItem xmlns:ds="http://schemas.openxmlformats.org/officeDocument/2006/customXml" ds:itemID="{47853092-453F-4761-BB4F-9437077E6946}">
-  <ds:schemaRefs>
-    <ds:schemaRef ds:uri="http://schemas.microsoft.com/office/2006/metadata/properties"/>
-    <ds:schemaRef ds:uri="http://schemas.microsoft.com/sharepoint/v3/fields"/>
-  </ds:schemaRefs>
-</ds:datastoreItem>
-</file>
-
 <file path=customXml/itemProps4.xml><?xml version="1.0" encoding="utf-8"?>
 <ds:datastoreItem xmlns:ds="http://schemas.openxmlformats.org/officeDocument/2006/customXml" ds:itemID="{6E0243D2-C2E7-4C17-98A3-48E63A4A14E3}">
   <ds:schemaRefs>
@@ -10712,7 +10759,7 @@
 </file>
 
 <file path=customXml/itemProps5.xml><?xml version="1.0" encoding="utf-8"?>
-<ds:datastoreItem xmlns:ds="http://schemas.openxmlformats.org/officeDocument/2006/customXml" ds:itemID="{DBDF9D3C-D6A4-45B5-B15F-31DB3EDA8A30}">
+<ds:datastoreItem xmlns:ds="http://schemas.openxmlformats.org/officeDocument/2006/customXml" ds:itemID="{1BC40758-7A71-4BED-B723-9D1C584DA873}">
   <ds:schemaRefs>
     <ds:schemaRef ds:uri="http://schemas.openxmlformats.org/officeDocument/2006/bibliography"/>
   </ds:schemaRefs>

</xml_diff>

<commit_message>
TFS 5661 - Opportun!ty, Re!nforcement issue
git-tfs-id: [https://tfs.omnicloud.local/tfs/cco%20program/]$/eCoaching_V2;C36655
</commit_message>
<xml_diff>
--- a/Runbook/Web/CCO_eCoaching_Runbook.docx
+++ b/Runbook/Web/CCO_eCoaching_Runbook.docx
@@ -244,25 +244,7 @@
               <w:rPr>
                 <w:b/>
               </w:rPr>
-              <w:t xml:space="preserve">TFS </w:t>
-            </w:r>
-            <w:r>
-              <w:rPr>
-                <w:b/>
-              </w:rPr>
-              <w:t>5404</w:t>
-            </w:r>
-            <w:r>
-              <w:rPr>
-                <w:b/>
-              </w:rPr>
-              <w:t xml:space="preserve"> – </w:t>
-            </w:r>
-            <w:r>
-              <w:rPr>
-                <w:b/>
-              </w:rPr>
-              <w:t>Allow users with job codes starting “WPOP” to access Historical Dashboard.</w:t>
+              <w:t>TFS 5661 - Opportun!ty, Re!nforcement issue</w:t>
             </w:r>
           </w:p>
         </w:tc>
@@ -2344,6 +2326,62 @@
           </w:p>
         </w:tc>
       </w:tr>
+      <w:tr>
+        <w:tc>
+          <w:tcPr>
+            <w:tcW w:w="1188" w:type="dxa"/>
+          </w:tcPr>
+          <w:p>
+            <w:pPr>
+              <w:pStyle w:val="TableText"/>
+              <w:ind w:left="90"/>
+              <w:rPr>
+                <w:sz w:val="18"/>
+                <w:szCs w:val="18"/>
+              </w:rPr>
+            </w:pPr>
+            <w:r>
+              <w:rPr>
+                <w:sz w:val="18"/>
+                <w:szCs w:val="18"/>
+              </w:rPr>
+              <w:t>2/22/2017</w:t>
+            </w:r>
+          </w:p>
+        </w:tc>
+        <w:tc>
+          <w:tcPr>
+            <w:tcW w:w="6120" w:type="dxa"/>
+          </w:tcPr>
+          <w:p>
+            <w:r>
+              <w:t>TFS 5661 - Opportun!ty, Re!nforcement issue</w:t>
+            </w:r>
+          </w:p>
+        </w:tc>
+        <w:tc>
+          <w:tcPr>
+            <w:tcW w:w="2268" w:type="dxa"/>
+          </w:tcPr>
+          <w:p>
+            <w:pPr>
+              <w:pStyle w:val="TableText"/>
+              <w:ind w:left="162"/>
+              <w:rPr>
+                <w:sz w:val="18"/>
+                <w:szCs w:val="18"/>
+              </w:rPr>
+            </w:pPr>
+            <w:r>
+              <w:rPr>
+                <w:sz w:val="18"/>
+                <w:szCs w:val="18"/>
+              </w:rPr>
+              <w:t>Lili Huang</w:t>
+            </w:r>
+          </w:p>
+        </w:tc>
+      </w:tr>
     </w:tbl>
     <w:p/>
     <w:p/>
@@ -2482,7 +2520,7 @@
               <w:t xml:space="preserve"> </w:t>
             </w:r>
             <w:r>
-              <w:t>5404</w:t>
+              <w:t>5661</w:t>
             </w:r>
             <w:r>
               <w:t>.</w:t>
@@ -2821,7 +2859,7 @@
               <w:t xml:space="preserve">TFS </w:t>
             </w:r>
             <w:r>
-              <w:t>5404</w:t>
+              <w:t>5661</w:t>
             </w:r>
             <w:r>
               <w:t>.</w:t>
@@ -3046,7 +3084,13 @@
               <w:rPr>
                 <w:b/>
               </w:rPr>
-              <w:t>C36498</w:t>
+              <w:t>C36</w:t>
+            </w:r>
+            <w:r>
+              <w:rPr>
+                <w:b/>
+              </w:rPr>
+              <w:t>654</w:t>
             </w:r>
             <w:bookmarkStart w:id="2" w:name="_GoBack"/>
             <w:bookmarkEnd w:id="2"/>
@@ -5788,7 +5832,7 @@
         </mc:Choice>
         <mc:Fallback>
           <w:pict>
-            <v:line w14:anchorId="0EC08D70" id="Line 7" o:spid="_x0000_s1026" style="position:absolute;z-index:251656704;visibility:visible;mso-wrap-style:square;mso-width-percent:0;mso-height-percent:0;mso-wrap-distance-left:9pt;mso-wrap-distance-top:-3e-5mm;mso-wrap-distance-right:9pt;mso-wrap-distance-bottom:-3e-5mm;mso-position-horizontal:absolute;mso-position-horizontal-relative:text;mso-position-vertical:absolute;mso-position-vertical-relative:text;mso-width-percent:0;mso-height-percent:0;mso-width-relative:page;mso-height-relative:page" from="-2.25pt,12.9pt" to="465.75pt,12.9pt" o:gfxdata="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" strokecolor="#5b7d96" strokeweight="2.25pt"/>
+            <v:line w14:anchorId="14DD7CF7" id="Line 7" o:spid="_x0000_s1026" style="position:absolute;z-index:251656704;visibility:visible;mso-wrap-style:square;mso-width-percent:0;mso-height-percent:0;mso-wrap-distance-left:9pt;mso-wrap-distance-top:-3e-5mm;mso-wrap-distance-right:9pt;mso-wrap-distance-bottom:-3e-5mm;mso-position-horizontal:absolute;mso-position-horizontal-relative:text;mso-position-vertical:absolute;mso-position-vertical-relative:text;mso-width-percent:0;mso-height-percent:0;mso-width-relative:page;mso-height-relative:page" from="-2.25pt,12.9pt" to="465.75pt,12.9pt" o:gfxdata="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" strokecolor="#5b7d96" strokeweight="2.25pt"/>
           </w:pict>
         </mc:Fallback>
       </mc:AlternateContent>
@@ -10577,6 +10621,15 @@
 </file>
 
 <file path=customXml/item3.xml><?xml version="1.0" encoding="utf-8"?>
+<?mso-contentType ?>
+<FormTemplates xmlns="http://schemas.microsoft.com/sharepoint/v3/contenttype/forms">
+  <Display>DocumentLibraryForm</Display>
+  <Edit>DocumentLibraryForm</Edit>
+  <New>DocumentLibraryForm</New>
+</FormTemplates>
+</file>
+
+<file path=customXml/item4.xml><?xml version="1.0" encoding="utf-8"?>
 <ct:contentTypeSchema xmlns:ct="http://schemas.microsoft.com/office/2006/metadata/contentType" xmlns:ma="http://schemas.microsoft.com/office/2006/metadata/properties/metaAttributes" ct:_="" ma:_="" ma:contentTypeName="Document" ma:contentTypeID="0x01010030BD7732B7E9D546895B9CFEB89AE1DA" ma:contentTypeVersion="2" ma:contentTypeDescription="Create a new document." ma:contentTypeScope="" ma:versionID="4a52a66f97c8a8cc0b4275e183da2dbb">
   <xsd:schema xmlns:xsd="http://www.w3.org/2001/XMLSchema" xmlns:xs="http://www.w3.org/2001/XMLSchema" xmlns:p="http://schemas.microsoft.com/office/2006/metadata/properties" xmlns:ns2="http://schemas.microsoft.com/sharepoint/v3/fields" targetNamespace="http://schemas.microsoft.com/office/2006/metadata/properties" ma:root="true" ma:fieldsID="032493956d71b98ad7ed2527eb986e98" ns2:_="">
     <xsd:import namespace="http://schemas.microsoft.com/sharepoint/v3/fields"/>
@@ -10702,15 +10755,6 @@
 </ct:contentTypeSchema>
 </file>
 
-<file path=customXml/item4.xml><?xml version="1.0" encoding="utf-8"?>
-<?mso-contentType ?>
-<FormTemplates xmlns="http://schemas.microsoft.com/sharepoint/v3/contenttype/forms">
-  <Display>DocumentLibraryForm</Display>
-  <Edit>DocumentLibraryForm</Edit>
-  <New>DocumentLibraryForm</New>
-</FormTemplates>
-</file>
-
 <file path=customXml/item5.xml><?xml version="1.0" encoding="utf-8"?>
 <b:Sources xmlns:b="http://schemas.openxmlformats.org/officeDocument/2006/bibliography" xmlns="http://schemas.openxmlformats.org/officeDocument/2006/bibliography" SelectedStyle="\APA.XSL" StyleName="APA"/>
 </file>
@@ -10733,6 +10777,14 @@
 </file>
 
 <file path=customXml/itemProps3.xml><?xml version="1.0" encoding="utf-8"?>
+<ds:datastoreItem xmlns:ds="http://schemas.openxmlformats.org/officeDocument/2006/customXml" ds:itemID="{6E0243D2-C2E7-4C17-98A3-48E63A4A14E3}">
+  <ds:schemaRefs>
+    <ds:schemaRef ds:uri="http://schemas.microsoft.com/sharepoint/v3/contenttype/forms"/>
+  </ds:schemaRefs>
+</ds:datastoreItem>
+</file>
+
+<file path=customXml/itemProps4.xml><?xml version="1.0" encoding="utf-8"?>
 <ds:datastoreItem xmlns:ds="http://schemas.openxmlformats.org/officeDocument/2006/customXml" ds:itemID="{C20E51C4-559D-47CC-9854-22650DD0FC25}">
   <ds:schemaRefs>
     <ds:schemaRef ds:uri="http://schemas.microsoft.com/office/2006/metadata/contentType"/>
@@ -10750,16 +10802,8 @@
 </ds:datastoreItem>
 </file>
 
-<file path=customXml/itemProps4.xml><?xml version="1.0" encoding="utf-8"?>
-<ds:datastoreItem xmlns:ds="http://schemas.openxmlformats.org/officeDocument/2006/customXml" ds:itemID="{6E0243D2-C2E7-4C17-98A3-48E63A4A14E3}">
-  <ds:schemaRefs>
-    <ds:schemaRef ds:uri="http://schemas.microsoft.com/sharepoint/v3/contenttype/forms"/>
-  </ds:schemaRefs>
-</ds:datastoreItem>
-</file>
-
 <file path=customXml/itemProps5.xml><?xml version="1.0" encoding="utf-8"?>
-<ds:datastoreItem xmlns:ds="http://schemas.openxmlformats.org/officeDocument/2006/customXml" ds:itemID="{1BC40758-7A71-4BED-B723-9D1C584DA873}">
+<ds:datastoreItem xmlns:ds="http://schemas.openxmlformats.org/officeDocument/2006/customXml" ds:itemID="{CE4E2F72-4D9E-4339-AB4F-B50801718369}">
   <ds:schemaRefs>
     <ds:schemaRef ds:uri="http://schemas.openxmlformats.org/officeDocument/2006/bibliography"/>
   </ds:schemaRefs>

</xml_diff>

<commit_message>
TFS 5661 - Opportun!ty, Re!nforcement issue Updated zip file changset to 36691
git-tfs-id: [https://tfs.omnicloud.local/tfs/cco%20program/]$/eCoaching_V2;C36692
</commit_message>
<xml_diff>
--- a/Runbook/Web/CCO_eCoaching_Runbook.docx
+++ b/Runbook/Web/CCO_eCoaching_Runbook.docx
@@ -3090,7 +3090,7 @@
               <w:rPr>
                 <w:b/>
               </w:rPr>
-              <w:t>654</w:t>
+              <w:t>691</w:t>
             </w:r>
             <w:bookmarkStart w:id="2" w:name="_GoBack"/>
             <w:bookmarkEnd w:id="2"/>
@@ -5484,7 +5484,7 @@
         <w:sz w:val="18"/>
         <w:szCs w:val="18"/>
       </w:rPr>
-      <w:t>6</w:t>
+      <w:t>1</w:t>
     </w:r>
     <w:r>
       <w:rPr>
@@ -5832,7 +5832,7 @@
         </mc:Choice>
         <mc:Fallback>
           <w:pict>
-            <v:line w14:anchorId="14DD7CF7" id="Line 7" o:spid="_x0000_s1026" style="position:absolute;z-index:251656704;visibility:visible;mso-wrap-style:square;mso-width-percent:0;mso-height-percent:0;mso-wrap-distance-left:9pt;mso-wrap-distance-top:-3e-5mm;mso-wrap-distance-right:9pt;mso-wrap-distance-bottom:-3e-5mm;mso-position-horizontal:absolute;mso-position-horizontal-relative:text;mso-position-vertical:absolute;mso-position-vertical-relative:text;mso-width-percent:0;mso-height-percent:0;mso-width-relative:page;mso-height-relative:page" from="-2.25pt,12.9pt" to="465.75pt,12.9pt" o:gfxdata="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" strokecolor="#5b7d96" strokeweight="2.25pt"/>
+            <v:line w14:anchorId="7EDC3C9B" id="Line 7" o:spid="_x0000_s1026" style="position:absolute;z-index:251656704;visibility:visible;mso-wrap-style:square;mso-width-percent:0;mso-height-percent:0;mso-wrap-distance-left:9pt;mso-wrap-distance-top:-3e-5mm;mso-wrap-distance-right:9pt;mso-wrap-distance-bottom:-3e-5mm;mso-position-horizontal:absolute;mso-position-horizontal-relative:text;mso-position-vertical:absolute;mso-position-vertical-relative:text;mso-width-percent:0;mso-height-percent:0;mso-width-relative:page;mso-height-relative:page" from="-2.25pt,12.9pt" to="465.75pt,12.9pt" o:gfxdata="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" strokecolor="#5b7d96" strokeweight="2.25pt"/>
           </w:pict>
         </mc:Fallback>
       </mc:AlternateContent>
@@ -10613,20 +10613,20 @@
 </file>
 
 <file path=customXml/item2.xml><?xml version="1.0" encoding="utf-8"?>
-<p:properties xmlns:p="http://schemas.microsoft.com/office/2006/metadata/properties" xmlns:xsi="http://www.w3.org/2001/XMLSchema-instance">
-  <documentManagement>
-    <_DCDateModified xmlns="http://schemas.microsoft.com/sharepoint/v3/fields" xsi:nil="true"/>
-  </documentManagement>
-</p:properties>
-</file>
-
-<file path=customXml/item3.xml><?xml version="1.0" encoding="utf-8"?>
 <?mso-contentType ?>
 <FormTemplates xmlns="http://schemas.microsoft.com/sharepoint/v3/contenttype/forms">
   <Display>DocumentLibraryForm</Display>
   <Edit>DocumentLibraryForm</Edit>
   <New>DocumentLibraryForm</New>
 </FormTemplates>
+</file>
+
+<file path=customXml/item3.xml><?xml version="1.0" encoding="utf-8"?>
+<p:properties xmlns:p="http://schemas.microsoft.com/office/2006/metadata/properties" xmlns:xsi="http://www.w3.org/2001/XMLSchema-instance">
+  <documentManagement>
+    <_DCDateModified xmlns="http://schemas.microsoft.com/sharepoint/v3/fields" xsi:nil="true"/>
+  </documentManagement>
+</p:properties>
 </file>
 
 <file path=customXml/item4.xml><?xml version="1.0" encoding="utf-8"?>
@@ -10768,18 +10768,18 @@
 </file>
 
 <file path=customXml/itemProps2.xml><?xml version="1.0" encoding="utf-8"?>
-<ds:datastoreItem xmlns:ds="http://schemas.openxmlformats.org/officeDocument/2006/customXml" ds:itemID="{47853092-453F-4761-BB4F-9437077E6946}">
+<ds:datastoreItem xmlns:ds="http://schemas.openxmlformats.org/officeDocument/2006/customXml" ds:itemID="{6E0243D2-C2E7-4C17-98A3-48E63A4A14E3}">
   <ds:schemaRefs>
-    <ds:schemaRef ds:uri="http://schemas.microsoft.com/office/2006/metadata/properties"/>
-    <ds:schemaRef ds:uri="http://schemas.microsoft.com/sharepoint/v3/fields"/>
+    <ds:schemaRef ds:uri="http://schemas.microsoft.com/sharepoint/v3/contenttype/forms"/>
   </ds:schemaRefs>
 </ds:datastoreItem>
 </file>
 
 <file path=customXml/itemProps3.xml><?xml version="1.0" encoding="utf-8"?>
-<ds:datastoreItem xmlns:ds="http://schemas.openxmlformats.org/officeDocument/2006/customXml" ds:itemID="{6E0243D2-C2E7-4C17-98A3-48E63A4A14E3}">
+<ds:datastoreItem xmlns:ds="http://schemas.openxmlformats.org/officeDocument/2006/customXml" ds:itemID="{47853092-453F-4761-BB4F-9437077E6946}">
   <ds:schemaRefs>
-    <ds:schemaRef ds:uri="http://schemas.microsoft.com/sharepoint/v3/contenttype/forms"/>
+    <ds:schemaRef ds:uri="http://schemas.microsoft.com/office/2006/metadata/properties"/>
+    <ds:schemaRef ds:uri="http://schemas.microsoft.com/sharepoint/v3/fields"/>
   </ds:schemaRefs>
 </ds:datastoreItem>
 </file>
@@ -10803,7 +10803,7 @@
 </file>
 
 <file path=customXml/itemProps5.xml><?xml version="1.0" encoding="utf-8"?>
-<ds:datastoreItem xmlns:ds="http://schemas.openxmlformats.org/officeDocument/2006/customXml" ds:itemID="{CE4E2F72-4D9E-4339-AB4F-B50801718369}">
+<ds:datastoreItem xmlns:ds="http://schemas.openxmlformats.org/officeDocument/2006/customXml" ds:itemID="{69D36D22-8045-4D4B-A80C-29368DEC2DFC}">
   <ds:schemaRefs>
     <ds:schemaRef ds:uri="http://schemas.openxmlformats.org/officeDocument/2006/bibliography"/>
   </ds:schemaRefs>

</xml_diff>

<commit_message>
TFS 5661 - Opportun!ty, Re!nforcement issue Updated zip file changset to 36694
git-tfs-id: [https://tfs.omnicloud.local/tfs/cco%20program/]$/eCoaching_V2;C36695
</commit_message>
<xml_diff>
--- a/Runbook/Web/CCO_eCoaching_Runbook.docx
+++ b/Runbook/Web/CCO_eCoaching_Runbook.docx
@@ -3090,7 +3090,13 @@
               <w:rPr>
                 <w:b/>
               </w:rPr>
-              <w:t>691</w:t>
+              <w:t>69</w:t>
+            </w:r>
+            <w:r>
+              <w:rPr>
+                <w:b/>
+              </w:rPr>
+              <w:t>4</w:t>
             </w:r>
             <w:bookmarkStart w:id="2" w:name="_GoBack"/>
             <w:bookmarkEnd w:id="2"/>
@@ -5832,7 +5838,7 @@
         </mc:Choice>
         <mc:Fallback>
           <w:pict>
-            <v:line w14:anchorId="7EDC3C9B" id="Line 7" o:spid="_x0000_s1026" style="position:absolute;z-index:251656704;visibility:visible;mso-wrap-style:square;mso-width-percent:0;mso-height-percent:0;mso-wrap-distance-left:9pt;mso-wrap-distance-top:-3e-5mm;mso-wrap-distance-right:9pt;mso-wrap-distance-bottom:-3e-5mm;mso-position-horizontal:absolute;mso-position-horizontal-relative:text;mso-position-vertical:absolute;mso-position-vertical-relative:text;mso-width-percent:0;mso-height-percent:0;mso-width-relative:page;mso-height-relative:page" from="-2.25pt,12.9pt" to="465.75pt,12.9pt" o:gfxdata="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" strokecolor="#5b7d96" strokeweight="2.25pt"/>
+            <v:line w14:anchorId="79CB512C" id="Line 7" o:spid="_x0000_s1026" style="position:absolute;z-index:251656704;visibility:visible;mso-wrap-style:square;mso-width-percent:0;mso-height-percent:0;mso-wrap-distance-left:9pt;mso-wrap-distance-top:-3e-5mm;mso-wrap-distance-right:9pt;mso-wrap-distance-bottom:-3e-5mm;mso-position-horizontal:absolute;mso-position-horizontal-relative:text;mso-position-vertical:absolute;mso-position-vertical-relative:text;mso-width-percent:0;mso-height-percent:0;mso-width-relative:page;mso-height-relative:page" from="-2.25pt,12.9pt" to="465.75pt,12.9pt" o:gfxdata="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" strokecolor="#5b7d96" strokeweight="2.25pt"/>
           </w:pict>
         </mc:Fallback>
       </mc:AlternateContent>
@@ -10613,20 +10619,20 @@
 </file>
 
 <file path=customXml/item2.xml><?xml version="1.0" encoding="utf-8"?>
+<p:properties xmlns:p="http://schemas.microsoft.com/office/2006/metadata/properties" xmlns:xsi="http://www.w3.org/2001/XMLSchema-instance">
+  <documentManagement>
+    <_DCDateModified xmlns="http://schemas.microsoft.com/sharepoint/v3/fields" xsi:nil="true"/>
+  </documentManagement>
+</p:properties>
+</file>
+
+<file path=customXml/item3.xml><?xml version="1.0" encoding="utf-8"?>
 <?mso-contentType ?>
 <FormTemplates xmlns="http://schemas.microsoft.com/sharepoint/v3/contenttype/forms">
   <Display>DocumentLibraryForm</Display>
   <Edit>DocumentLibraryForm</Edit>
   <New>DocumentLibraryForm</New>
 </FormTemplates>
-</file>
-
-<file path=customXml/item3.xml><?xml version="1.0" encoding="utf-8"?>
-<p:properties xmlns:p="http://schemas.microsoft.com/office/2006/metadata/properties" xmlns:xsi="http://www.w3.org/2001/XMLSchema-instance">
-  <documentManagement>
-    <_DCDateModified xmlns="http://schemas.microsoft.com/sharepoint/v3/fields" xsi:nil="true"/>
-  </documentManagement>
-</p:properties>
 </file>
 
 <file path=customXml/item4.xml><?xml version="1.0" encoding="utf-8"?>
@@ -10768,18 +10774,18 @@
 </file>
 
 <file path=customXml/itemProps2.xml><?xml version="1.0" encoding="utf-8"?>
-<ds:datastoreItem xmlns:ds="http://schemas.openxmlformats.org/officeDocument/2006/customXml" ds:itemID="{6E0243D2-C2E7-4C17-98A3-48E63A4A14E3}">
+<ds:datastoreItem xmlns:ds="http://schemas.openxmlformats.org/officeDocument/2006/customXml" ds:itemID="{47853092-453F-4761-BB4F-9437077E6946}">
   <ds:schemaRefs>
-    <ds:schemaRef ds:uri="http://schemas.microsoft.com/sharepoint/v3/contenttype/forms"/>
+    <ds:schemaRef ds:uri="http://schemas.microsoft.com/office/2006/metadata/properties"/>
+    <ds:schemaRef ds:uri="http://schemas.microsoft.com/sharepoint/v3/fields"/>
   </ds:schemaRefs>
 </ds:datastoreItem>
 </file>
 
 <file path=customXml/itemProps3.xml><?xml version="1.0" encoding="utf-8"?>
-<ds:datastoreItem xmlns:ds="http://schemas.openxmlformats.org/officeDocument/2006/customXml" ds:itemID="{47853092-453F-4761-BB4F-9437077E6946}">
+<ds:datastoreItem xmlns:ds="http://schemas.openxmlformats.org/officeDocument/2006/customXml" ds:itemID="{6E0243D2-C2E7-4C17-98A3-48E63A4A14E3}">
   <ds:schemaRefs>
-    <ds:schemaRef ds:uri="http://schemas.microsoft.com/office/2006/metadata/properties"/>
-    <ds:schemaRef ds:uri="http://schemas.microsoft.com/sharepoint/v3/fields"/>
+    <ds:schemaRef ds:uri="http://schemas.microsoft.com/sharepoint/v3/contenttype/forms"/>
   </ds:schemaRefs>
 </ds:datastoreItem>
 </file>
@@ -10803,7 +10809,7 @@
 </file>
 
 <file path=customXml/itemProps5.xml><?xml version="1.0" encoding="utf-8"?>
-<ds:datastoreItem xmlns:ds="http://schemas.openxmlformats.org/officeDocument/2006/customXml" ds:itemID="{69D36D22-8045-4D4B-A80C-29368DEC2DFC}">
+<ds:datastoreItem xmlns:ds="http://schemas.openxmlformats.org/officeDocument/2006/customXml" ds:itemID="{B41C0F2D-33AB-435C-9BE6-F43AFC81E4E4}">
   <ds:schemaRefs>
     <ds:schemaRef ds:uri="http://schemas.openxmlformats.org/officeDocument/2006/bibliography"/>
   </ds:schemaRefs>

</xml_diff>

<commit_message>
TFS 6188 - New data feed through OMR for exceeding Break Length & Break Number.
git-tfs-id: [https://tfs.omnicloud.local/tfs/cco%20program/]$/eCoaching_V2;C37110
</commit_message>
<xml_diff>
--- a/Runbook/Web/CCO_eCoaching_Runbook.docx
+++ b/Runbook/Web/CCO_eCoaching_Runbook.docx
@@ -244,7 +244,25 @@
               <w:rPr>
                 <w:b/>
               </w:rPr>
-              <w:t>TFS 5661 - Opportun!ty, Re!nforcement issue</w:t>
+              <w:t xml:space="preserve">TFS </w:t>
+            </w:r>
+            <w:r>
+              <w:rPr>
+                <w:b/>
+              </w:rPr>
+              <w:t>6187</w:t>
+            </w:r>
+            <w:r>
+              <w:rPr>
+                <w:b/>
+              </w:rPr>
+              <w:t xml:space="preserve"> </w:t>
+            </w:r>
+            <w:r>
+              <w:rPr>
+                <w:b/>
+              </w:rPr>
+              <w:t>– New data feed through OMR for exceeding Break Length &amp; Break Number</w:t>
             </w:r>
           </w:p>
         </w:tc>
@@ -2382,6 +2400,62 @@
           </w:p>
         </w:tc>
       </w:tr>
+      <w:tr>
+        <w:tc>
+          <w:tcPr>
+            <w:tcW w:w="1188" w:type="dxa"/>
+          </w:tcPr>
+          <w:p>
+            <w:pPr>
+              <w:pStyle w:val="TableText"/>
+              <w:ind w:left="90"/>
+              <w:rPr>
+                <w:sz w:val="18"/>
+                <w:szCs w:val="18"/>
+              </w:rPr>
+            </w:pPr>
+            <w:r>
+              <w:rPr>
+                <w:sz w:val="18"/>
+                <w:szCs w:val="18"/>
+              </w:rPr>
+              <w:t>4/19/2017</w:t>
+            </w:r>
+          </w:p>
+        </w:tc>
+        <w:tc>
+          <w:tcPr>
+            <w:tcW w:w="6120" w:type="dxa"/>
+          </w:tcPr>
+          <w:p>
+            <w:r>
+              <w:t>TFS 6187 – New data feed through OMR for exceeding Break Length &amp; Break Number</w:t>
+            </w:r>
+          </w:p>
+        </w:tc>
+        <w:tc>
+          <w:tcPr>
+            <w:tcW w:w="2268" w:type="dxa"/>
+          </w:tcPr>
+          <w:p>
+            <w:pPr>
+              <w:pStyle w:val="TableText"/>
+              <w:ind w:left="162"/>
+              <w:rPr>
+                <w:sz w:val="18"/>
+                <w:szCs w:val="18"/>
+              </w:rPr>
+            </w:pPr>
+            <w:r>
+              <w:rPr>
+                <w:sz w:val="18"/>
+                <w:szCs w:val="18"/>
+              </w:rPr>
+              <w:t>Lili Huang</w:t>
+            </w:r>
+          </w:p>
+        </w:tc>
+      </w:tr>
     </w:tbl>
     <w:p/>
     <w:p/>
@@ -2520,7 +2594,7 @@
               <w:t xml:space="preserve"> </w:t>
             </w:r>
             <w:r>
-              <w:t>5661</w:t>
+              <w:t>6187</w:t>
             </w:r>
             <w:r>
               <w:t>.</w:t>
@@ -2859,7 +2933,7 @@
               <w:t xml:space="preserve">TFS </w:t>
             </w:r>
             <w:r>
-              <w:t>5661</w:t>
+              <w:t>6187</w:t>
             </w:r>
             <w:r>
               <w:t>.</w:t>
@@ -3084,19 +3158,13 @@
               <w:rPr>
                 <w:b/>
               </w:rPr>
-              <w:t>C36</w:t>
+              <w:t>C</w:t>
             </w:r>
             <w:r>
               <w:rPr>
                 <w:b/>
               </w:rPr>
-              <w:t>69</w:t>
-            </w:r>
-            <w:r>
-              <w:rPr>
-                <w:b/>
-              </w:rPr>
-              <w:t>4</w:t>
+              <w:t>37104</w:t>
             </w:r>
             <w:bookmarkStart w:id="2" w:name="_GoBack"/>
             <w:bookmarkEnd w:id="2"/>
@@ -5490,7 +5558,7 @@
         <w:sz w:val="18"/>
         <w:szCs w:val="18"/>
       </w:rPr>
-      <w:t>1</w:t>
+      <w:t>6</w:t>
     </w:r>
     <w:r>
       <w:rPr>
@@ -5838,7 +5906,7 @@
         </mc:Choice>
         <mc:Fallback>
           <w:pict>
-            <v:line w14:anchorId="79CB512C" id="Line 7" o:spid="_x0000_s1026" style="position:absolute;z-index:251656704;visibility:visible;mso-wrap-style:square;mso-width-percent:0;mso-height-percent:0;mso-wrap-distance-left:9pt;mso-wrap-distance-top:-3e-5mm;mso-wrap-distance-right:9pt;mso-wrap-distance-bottom:-3e-5mm;mso-position-horizontal:absolute;mso-position-horizontal-relative:text;mso-position-vertical:absolute;mso-position-vertical-relative:text;mso-width-percent:0;mso-height-percent:0;mso-width-relative:page;mso-height-relative:page" from="-2.25pt,12.9pt" to="465.75pt,12.9pt" o:gfxdata="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" strokecolor="#5b7d96" strokeweight="2.25pt"/>
+            <v:line w14:anchorId="68ECC90F" id="Line 7" o:spid="_x0000_s1026" style="position:absolute;z-index:251656704;visibility:visible;mso-wrap-style:square;mso-width-percent:0;mso-height-percent:0;mso-wrap-distance-left:9pt;mso-wrap-distance-top:-3e-5mm;mso-wrap-distance-right:9pt;mso-wrap-distance-bottom:-3e-5mm;mso-position-horizontal:absolute;mso-position-horizontal-relative:text;mso-position-vertical:absolute;mso-position-vertical-relative:text;mso-width-percent:0;mso-height-percent:0;mso-width-relative:page;mso-height-relative:page" from="-2.25pt,12.9pt" to="465.75pt,12.9pt" o:gfxdata="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" strokecolor="#5b7d96" strokeweight="2.25pt"/>
           </w:pict>
         </mc:Fallback>
       </mc:AlternateContent>
@@ -10619,20 +10687,20 @@
 </file>
 
 <file path=customXml/item2.xml><?xml version="1.0" encoding="utf-8"?>
-<p:properties xmlns:p="http://schemas.microsoft.com/office/2006/metadata/properties" xmlns:xsi="http://www.w3.org/2001/XMLSchema-instance">
-  <documentManagement>
-    <_DCDateModified xmlns="http://schemas.microsoft.com/sharepoint/v3/fields" xsi:nil="true"/>
-  </documentManagement>
-</p:properties>
-</file>
-
-<file path=customXml/item3.xml><?xml version="1.0" encoding="utf-8"?>
 <?mso-contentType ?>
 <FormTemplates xmlns="http://schemas.microsoft.com/sharepoint/v3/contenttype/forms">
   <Display>DocumentLibraryForm</Display>
   <Edit>DocumentLibraryForm</Edit>
   <New>DocumentLibraryForm</New>
 </FormTemplates>
+</file>
+
+<file path=customXml/item3.xml><?xml version="1.0" encoding="utf-8"?>
+<p:properties xmlns:p="http://schemas.microsoft.com/office/2006/metadata/properties" xmlns:xsi="http://www.w3.org/2001/XMLSchema-instance">
+  <documentManagement>
+    <_DCDateModified xmlns="http://schemas.microsoft.com/sharepoint/v3/fields" xsi:nil="true"/>
+  </documentManagement>
+</p:properties>
 </file>
 
 <file path=customXml/item4.xml><?xml version="1.0" encoding="utf-8"?>
@@ -10774,18 +10842,18 @@
 </file>
 
 <file path=customXml/itemProps2.xml><?xml version="1.0" encoding="utf-8"?>
-<ds:datastoreItem xmlns:ds="http://schemas.openxmlformats.org/officeDocument/2006/customXml" ds:itemID="{47853092-453F-4761-BB4F-9437077E6946}">
+<ds:datastoreItem xmlns:ds="http://schemas.openxmlformats.org/officeDocument/2006/customXml" ds:itemID="{6E0243D2-C2E7-4C17-98A3-48E63A4A14E3}">
   <ds:schemaRefs>
-    <ds:schemaRef ds:uri="http://schemas.microsoft.com/office/2006/metadata/properties"/>
-    <ds:schemaRef ds:uri="http://schemas.microsoft.com/sharepoint/v3/fields"/>
+    <ds:schemaRef ds:uri="http://schemas.microsoft.com/sharepoint/v3/contenttype/forms"/>
   </ds:schemaRefs>
 </ds:datastoreItem>
 </file>
 
 <file path=customXml/itemProps3.xml><?xml version="1.0" encoding="utf-8"?>
-<ds:datastoreItem xmlns:ds="http://schemas.openxmlformats.org/officeDocument/2006/customXml" ds:itemID="{6E0243D2-C2E7-4C17-98A3-48E63A4A14E3}">
+<ds:datastoreItem xmlns:ds="http://schemas.openxmlformats.org/officeDocument/2006/customXml" ds:itemID="{47853092-453F-4761-BB4F-9437077E6946}">
   <ds:schemaRefs>
-    <ds:schemaRef ds:uri="http://schemas.microsoft.com/sharepoint/v3/contenttype/forms"/>
+    <ds:schemaRef ds:uri="http://schemas.microsoft.com/office/2006/metadata/properties"/>
+    <ds:schemaRef ds:uri="http://schemas.microsoft.com/sharepoint/v3/fields"/>
   </ds:schemaRefs>
 </ds:datastoreItem>
 </file>
@@ -10809,7 +10877,7 @@
 </file>
 
 <file path=customXml/itemProps5.xml><?xml version="1.0" encoding="utf-8"?>
-<ds:datastoreItem xmlns:ds="http://schemas.openxmlformats.org/officeDocument/2006/customXml" ds:itemID="{B41C0F2D-33AB-435C-9BE6-F43AFC81E4E4}">
+<ds:datastoreItem xmlns:ds="http://schemas.openxmlformats.org/officeDocument/2006/customXml" ds:itemID="{D3AC6C4C-E8A0-4A13-8246-0B842BC5215A}">
   <ds:schemaRefs>
     <ds:schemaRef ds:uri="http://schemas.openxmlformats.org/officeDocument/2006/bibliography"/>
   </ds:schemaRefs>

</xml_diff>

<commit_message>
TFS 6377 - Add OMR Break feeds (BRN and BRL) to Quality module
git-tfs-id: [https://tfs.omnicloud.local/tfs/cco%20program/]$/eCoaching_V2;C37182
</commit_message>
<xml_diff>
--- a/Runbook/Web/CCO_eCoaching_Runbook.docx
+++ b/Runbook/Web/CCO_eCoaching_Runbook.docx
@@ -239,11 +239,14 @@
           <w:p>
             <w:pPr>
               <w:cnfStyle w:val="100000000000" w:firstRow="1" w:lastRow="0" w:firstColumn="0" w:lastColumn="0" w:oddVBand="0" w:evenVBand="0" w:oddHBand="0" w:evenHBand="0" w:firstRowFirstColumn="0" w:firstRowLastColumn="0" w:lastRowFirstColumn="0" w:lastRowLastColumn="0"/>
-            </w:pPr>
-            <w:r>
               <w:rPr>
                 <w:b/>
               </w:rPr>
+            </w:pPr>
+            <w:r>
+              <w:rPr>
+                <w:b/>
+              </w:rPr>
               <w:t xml:space="preserve">TFS </w:t>
             </w:r>
             <w:r>
@@ -263,6 +266,17 @@
                 <w:b/>
               </w:rPr>
               <w:t>– New data feed through OMR for exceeding Break Length &amp; Break Number</w:t>
+            </w:r>
+          </w:p>
+          <w:p>
+            <w:pPr>
+              <w:cnfStyle w:val="100000000000" w:firstRow="1" w:lastRow="0" w:firstColumn="0" w:lastColumn="0" w:oddVBand="0" w:evenVBand="0" w:oddHBand="0" w:evenHBand="0" w:firstRowFirstColumn="0" w:firstRowLastColumn="0" w:lastRowFirstColumn="0" w:lastRowLastColumn="0"/>
+            </w:pPr>
+            <w:r>
+              <w:rPr>
+                <w:b/>
+              </w:rPr>
+              <w:t>TFS 6377 – Add OMR Break feeds (BRN and BRL) to Quality module</w:t>
             </w:r>
           </w:p>
         </w:tc>
@@ -2456,6 +2470,62 @@
           </w:p>
         </w:tc>
       </w:tr>
+      <w:tr>
+        <w:tc>
+          <w:tcPr>
+            <w:tcW w:w="1188" w:type="dxa"/>
+          </w:tcPr>
+          <w:p>
+            <w:pPr>
+              <w:pStyle w:val="TableText"/>
+              <w:ind w:left="90"/>
+              <w:rPr>
+                <w:sz w:val="18"/>
+                <w:szCs w:val="18"/>
+              </w:rPr>
+            </w:pPr>
+            <w:r>
+              <w:rPr>
+                <w:sz w:val="18"/>
+                <w:szCs w:val="18"/>
+              </w:rPr>
+              <w:t>4/25/2017</w:t>
+            </w:r>
+          </w:p>
+        </w:tc>
+        <w:tc>
+          <w:tcPr>
+            <w:tcW w:w="6120" w:type="dxa"/>
+          </w:tcPr>
+          <w:p>
+            <w:r>
+              <w:t>TFS 6377 – Add OMR Break feeds (BRN and BRL) to Quality module</w:t>
+            </w:r>
+          </w:p>
+        </w:tc>
+        <w:tc>
+          <w:tcPr>
+            <w:tcW w:w="2268" w:type="dxa"/>
+          </w:tcPr>
+          <w:p>
+            <w:pPr>
+              <w:pStyle w:val="TableText"/>
+              <w:ind w:left="162"/>
+              <w:rPr>
+                <w:sz w:val="18"/>
+                <w:szCs w:val="18"/>
+              </w:rPr>
+            </w:pPr>
+            <w:r>
+              <w:rPr>
+                <w:sz w:val="18"/>
+                <w:szCs w:val="18"/>
+              </w:rPr>
+              <w:t>Lili Huang</w:t>
+            </w:r>
+          </w:p>
+        </w:tc>
+      </w:tr>
     </w:tbl>
     <w:p/>
     <w:p/>
@@ -2936,6 +3006,11 @@
               <w:t>6187</w:t>
             </w:r>
             <w:r>
+              <w:t xml:space="preserve"> and 6377</w:t>
+            </w:r>
+            <w:bookmarkStart w:id="2" w:name="_GoBack"/>
+            <w:bookmarkEnd w:id="2"/>
+            <w:r>
               <w:t>.</w:t>
             </w:r>
           </w:p>
@@ -3166,8 +3241,6 @@
               </w:rPr>
               <w:t>37104</w:t>
             </w:r>
-            <w:bookmarkStart w:id="2" w:name="_GoBack"/>
-            <w:bookmarkEnd w:id="2"/>
             <w:r>
               <w:t>)</w:t>
             </w:r>
@@ -5906,7 +5979,7 @@
         </mc:Choice>
         <mc:Fallback>
           <w:pict>
-            <v:line w14:anchorId="68ECC90F" id="Line 7" o:spid="_x0000_s1026" style="position:absolute;z-index:251656704;visibility:visible;mso-wrap-style:square;mso-width-percent:0;mso-height-percent:0;mso-wrap-distance-left:9pt;mso-wrap-distance-top:-3e-5mm;mso-wrap-distance-right:9pt;mso-wrap-distance-bottom:-3e-5mm;mso-position-horizontal:absolute;mso-position-horizontal-relative:text;mso-position-vertical:absolute;mso-position-vertical-relative:text;mso-width-percent:0;mso-height-percent:0;mso-width-relative:page;mso-height-relative:page" from="-2.25pt,12.9pt" to="465.75pt,12.9pt" o:gfxdata="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" strokecolor="#5b7d96" strokeweight="2.25pt"/>
+            <v:line w14:anchorId="53961626" id="Line 7" o:spid="_x0000_s1026" style="position:absolute;z-index:251656704;visibility:visible;mso-wrap-style:square;mso-width-percent:0;mso-height-percent:0;mso-wrap-distance-left:9pt;mso-wrap-distance-top:-3e-5mm;mso-wrap-distance-right:9pt;mso-wrap-distance-bottom:-3e-5mm;mso-position-horizontal:absolute;mso-position-horizontal-relative:text;mso-position-vertical:absolute;mso-position-vertical-relative:text;mso-width-percent:0;mso-height-percent:0;mso-width-relative:page;mso-height-relative:page" from="-2.25pt,12.9pt" to="465.75pt,12.9pt" o:gfxdata="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" strokecolor="#5b7d96" strokeweight="2.25pt"/>
           </w:pict>
         </mc:Fallback>
       </mc:AlternateContent>
@@ -10687,20 +10760,20 @@
 </file>
 
 <file path=customXml/item2.xml><?xml version="1.0" encoding="utf-8"?>
+<p:properties xmlns:p="http://schemas.microsoft.com/office/2006/metadata/properties" xmlns:xsi="http://www.w3.org/2001/XMLSchema-instance">
+  <documentManagement>
+    <_DCDateModified xmlns="http://schemas.microsoft.com/sharepoint/v3/fields" xsi:nil="true"/>
+  </documentManagement>
+</p:properties>
+</file>
+
+<file path=customXml/item3.xml><?xml version="1.0" encoding="utf-8"?>
 <?mso-contentType ?>
 <FormTemplates xmlns="http://schemas.microsoft.com/sharepoint/v3/contenttype/forms">
   <Display>DocumentLibraryForm</Display>
   <Edit>DocumentLibraryForm</Edit>
   <New>DocumentLibraryForm</New>
 </FormTemplates>
-</file>
-
-<file path=customXml/item3.xml><?xml version="1.0" encoding="utf-8"?>
-<p:properties xmlns:p="http://schemas.microsoft.com/office/2006/metadata/properties" xmlns:xsi="http://www.w3.org/2001/XMLSchema-instance">
-  <documentManagement>
-    <_DCDateModified xmlns="http://schemas.microsoft.com/sharepoint/v3/fields" xsi:nil="true"/>
-  </documentManagement>
-</p:properties>
 </file>
 
 <file path=customXml/item4.xml><?xml version="1.0" encoding="utf-8"?>
@@ -10842,18 +10915,18 @@
 </file>
 
 <file path=customXml/itemProps2.xml><?xml version="1.0" encoding="utf-8"?>
-<ds:datastoreItem xmlns:ds="http://schemas.openxmlformats.org/officeDocument/2006/customXml" ds:itemID="{6E0243D2-C2E7-4C17-98A3-48E63A4A14E3}">
+<ds:datastoreItem xmlns:ds="http://schemas.openxmlformats.org/officeDocument/2006/customXml" ds:itemID="{47853092-453F-4761-BB4F-9437077E6946}">
   <ds:schemaRefs>
-    <ds:schemaRef ds:uri="http://schemas.microsoft.com/sharepoint/v3/contenttype/forms"/>
+    <ds:schemaRef ds:uri="http://schemas.microsoft.com/office/2006/metadata/properties"/>
+    <ds:schemaRef ds:uri="http://schemas.microsoft.com/sharepoint/v3/fields"/>
   </ds:schemaRefs>
 </ds:datastoreItem>
 </file>
 
 <file path=customXml/itemProps3.xml><?xml version="1.0" encoding="utf-8"?>
-<ds:datastoreItem xmlns:ds="http://schemas.openxmlformats.org/officeDocument/2006/customXml" ds:itemID="{47853092-453F-4761-BB4F-9437077E6946}">
+<ds:datastoreItem xmlns:ds="http://schemas.openxmlformats.org/officeDocument/2006/customXml" ds:itemID="{6E0243D2-C2E7-4C17-98A3-48E63A4A14E3}">
   <ds:schemaRefs>
-    <ds:schemaRef ds:uri="http://schemas.microsoft.com/office/2006/metadata/properties"/>
-    <ds:schemaRef ds:uri="http://schemas.microsoft.com/sharepoint/v3/fields"/>
+    <ds:schemaRef ds:uri="http://schemas.microsoft.com/sharepoint/v3/contenttype/forms"/>
   </ds:schemaRefs>
 </ds:datastoreItem>
 </file>
@@ -10877,7 +10950,7 @@
 </file>
 
 <file path=customXml/itemProps5.xml><?xml version="1.0" encoding="utf-8"?>
-<ds:datastoreItem xmlns:ds="http://schemas.openxmlformats.org/officeDocument/2006/customXml" ds:itemID="{D3AC6C4C-E8A0-4A13-8246-0B842BC5215A}">
+<ds:datastoreItem xmlns:ds="http://schemas.openxmlformats.org/officeDocument/2006/customXml" ds:itemID="{38A27AFA-7AC1-4923-BAD3-D13BC3CB4229}">
   <ds:schemaRefs>
     <ds:schemaRef ds:uri="http://schemas.openxmlformats.org/officeDocument/2006/bibliography"/>
   </ds:schemaRefs>

</xml_diff>

<commit_message>
TFS 6521 - Change URL for Share Point report for BRN/BRL feeds.
git-tfs-id: [https://tfs.omnicloud.local/tfs/cco%20program/]$/eCoaching_V2;C37280
</commit_message>
<xml_diff>
--- a/Runbook/Web/CCO_eCoaching_Runbook.docx
+++ b/Runbook/Web/CCO_eCoaching_Runbook.docx
@@ -2526,6 +2526,65 @@
           </w:p>
         </w:tc>
       </w:tr>
+      <w:tr>
+        <w:tc>
+          <w:tcPr>
+            <w:tcW w:w="1188" w:type="dxa"/>
+          </w:tcPr>
+          <w:p>
+            <w:pPr>
+              <w:pStyle w:val="TableText"/>
+              <w:ind w:left="90"/>
+              <w:rPr>
+                <w:sz w:val="18"/>
+                <w:szCs w:val="18"/>
+              </w:rPr>
+            </w:pPr>
+            <w:r>
+              <w:rPr>
+                <w:sz w:val="18"/>
+                <w:szCs w:val="18"/>
+              </w:rPr>
+              <w:t>5/2/2017</w:t>
+            </w:r>
+          </w:p>
+        </w:tc>
+        <w:tc>
+          <w:tcPr>
+            <w:tcW w:w="6120" w:type="dxa"/>
+          </w:tcPr>
+          <w:p>
+            <w:r>
+              <w:t xml:space="preserve">TFS 6521 - </w:t>
+            </w:r>
+            <w:r>
+              <w:t>Change URL for Share Point report for BRN/BRL feeds</w:t>
+            </w:r>
+          </w:p>
+        </w:tc>
+        <w:tc>
+          <w:tcPr>
+            <w:tcW w:w="2268" w:type="dxa"/>
+          </w:tcPr>
+          <w:p>
+            <w:pPr>
+              <w:pStyle w:val="TableText"/>
+              <w:ind w:left="162"/>
+              <w:rPr>
+                <w:sz w:val="18"/>
+                <w:szCs w:val="18"/>
+              </w:rPr>
+            </w:pPr>
+            <w:r>
+              <w:rPr>
+                <w:sz w:val="18"/>
+                <w:szCs w:val="18"/>
+              </w:rPr>
+              <w:t>Lili Huang</w:t>
+            </w:r>
+          </w:p>
+        </w:tc>
+      </w:tr>
     </w:tbl>
     <w:p/>
     <w:p/>
@@ -2664,8 +2723,10 @@
               <w:t xml:space="preserve"> </w:t>
             </w:r>
             <w:r>
-              <w:t>6187</w:t>
-            </w:r>
+              <w:t>6521</w:t>
+            </w:r>
+            <w:bookmarkStart w:id="1" w:name="_GoBack"/>
+            <w:bookmarkEnd w:id="1"/>
             <w:r>
               <w:t>.</w:t>
             </w:r>
@@ -2920,11 +2981,11 @@
             <w:pPr>
               <w:pStyle w:val="ProcessHeaders"/>
             </w:pPr>
-            <w:bookmarkStart w:id="1" w:name="_Toc425852929"/>
+            <w:bookmarkStart w:id="2" w:name="_Toc425852929"/>
             <w:r>
               <w:t>Implementation Steps</w:t>
             </w:r>
-            <w:bookmarkEnd w:id="1"/>
+            <w:bookmarkEnd w:id="2"/>
           </w:p>
         </w:tc>
       </w:tr>
@@ -3003,13 +3064,8 @@
               <w:t xml:space="preserve">TFS </w:t>
             </w:r>
             <w:r>
-              <w:t>6187</w:t>
-            </w:r>
-            <w:r>
-              <w:t xml:space="preserve"> and 6377</w:t>
-            </w:r>
-            <w:bookmarkStart w:id="2" w:name="_GoBack"/>
-            <w:bookmarkEnd w:id="2"/>
+              <w:t>6521</w:t>
+            </w:r>
             <w:r>
               <w:t>.</w:t>
             </w:r>
@@ -3239,7 +3295,13 @@
               <w:rPr>
                 <w:b/>
               </w:rPr>
-              <w:t>37104</w:t>
+              <w:t>37</w:t>
+            </w:r>
+            <w:r>
+              <w:rPr>
+                <w:b/>
+              </w:rPr>
+              <w:t>278</w:t>
             </w:r>
             <w:r>
               <w:t>)</w:t>
@@ -5631,7 +5693,7 @@
         <w:sz w:val="18"/>
         <w:szCs w:val="18"/>
       </w:rPr>
-      <w:t>6</w:t>
+      <w:t>1</w:t>
     </w:r>
     <w:r>
       <w:rPr>
@@ -5979,7 +6041,7 @@
         </mc:Choice>
         <mc:Fallback>
           <w:pict>
-            <v:line w14:anchorId="53961626" id="Line 7" o:spid="_x0000_s1026" style="position:absolute;z-index:251656704;visibility:visible;mso-wrap-style:square;mso-width-percent:0;mso-height-percent:0;mso-wrap-distance-left:9pt;mso-wrap-distance-top:-3e-5mm;mso-wrap-distance-right:9pt;mso-wrap-distance-bottom:-3e-5mm;mso-position-horizontal:absolute;mso-position-horizontal-relative:text;mso-position-vertical:absolute;mso-position-vertical-relative:text;mso-width-percent:0;mso-height-percent:0;mso-width-relative:page;mso-height-relative:page" from="-2.25pt,12.9pt" to="465.75pt,12.9pt" o:gfxdata="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" strokecolor="#5b7d96" strokeweight="2.25pt"/>
+            <v:line w14:anchorId="1CAED32C" id="Line 7" o:spid="_x0000_s1026" style="position:absolute;z-index:251656704;visibility:visible;mso-wrap-style:square;mso-width-percent:0;mso-height-percent:0;mso-wrap-distance-left:9pt;mso-wrap-distance-top:-3e-5mm;mso-wrap-distance-right:9pt;mso-wrap-distance-bottom:-3e-5mm;mso-position-horizontal:absolute;mso-position-horizontal-relative:text;mso-position-vertical:absolute;mso-position-vertical-relative:text;mso-width-percent:0;mso-height-percent:0;mso-width-relative:page;mso-height-relative:page" from="-2.25pt,12.9pt" to="465.75pt,12.9pt" o:gfxdata="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" strokecolor="#5b7d96" strokeweight="2.25pt"/>
           </w:pict>
         </mc:Fallback>
       </mc:AlternateContent>
@@ -10760,20 +10822,20 @@
 </file>
 
 <file path=customXml/item2.xml><?xml version="1.0" encoding="utf-8"?>
-<p:properties xmlns:p="http://schemas.microsoft.com/office/2006/metadata/properties" xmlns:xsi="http://www.w3.org/2001/XMLSchema-instance">
-  <documentManagement>
-    <_DCDateModified xmlns="http://schemas.microsoft.com/sharepoint/v3/fields" xsi:nil="true"/>
-  </documentManagement>
-</p:properties>
-</file>
-
-<file path=customXml/item3.xml><?xml version="1.0" encoding="utf-8"?>
 <?mso-contentType ?>
 <FormTemplates xmlns="http://schemas.microsoft.com/sharepoint/v3/contenttype/forms">
   <Display>DocumentLibraryForm</Display>
   <Edit>DocumentLibraryForm</Edit>
   <New>DocumentLibraryForm</New>
 </FormTemplates>
+</file>
+
+<file path=customXml/item3.xml><?xml version="1.0" encoding="utf-8"?>
+<p:properties xmlns:p="http://schemas.microsoft.com/office/2006/metadata/properties" xmlns:xsi="http://www.w3.org/2001/XMLSchema-instance">
+  <documentManagement>
+    <_DCDateModified xmlns="http://schemas.microsoft.com/sharepoint/v3/fields" xsi:nil="true"/>
+  </documentManagement>
+</p:properties>
 </file>
 
 <file path=customXml/item4.xml><?xml version="1.0" encoding="utf-8"?>
@@ -10915,18 +10977,18 @@
 </file>
 
 <file path=customXml/itemProps2.xml><?xml version="1.0" encoding="utf-8"?>
-<ds:datastoreItem xmlns:ds="http://schemas.openxmlformats.org/officeDocument/2006/customXml" ds:itemID="{47853092-453F-4761-BB4F-9437077E6946}">
+<ds:datastoreItem xmlns:ds="http://schemas.openxmlformats.org/officeDocument/2006/customXml" ds:itemID="{6E0243D2-C2E7-4C17-98A3-48E63A4A14E3}">
   <ds:schemaRefs>
-    <ds:schemaRef ds:uri="http://schemas.microsoft.com/office/2006/metadata/properties"/>
-    <ds:schemaRef ds:uri="http://schemas.microsoft.com/sharepoint/v3/fields"/>
+    <ds:schemaRef ds:uri="http://schemas.microsoft.com/sharepoint/v3/contenttype/forms"/>
   </ds:schemaRefs>
 </ds:datastoreItem>
 </file>
 
 <file path=customXml/itemProps3.xml><?xml version="1.0" encoding="utf-8"?>
-<ds:datastoreItem xmlns:ds="http://schemas.openxmlformats.org/officeDocument/2006/customXml" ds:itemID="{6E0243D2-C2E7-4C17-98A3-48E63A4A14E3}">
+<ds:datastoreItem xmlns:ds="http://schemas.openxmlformats.org/officeDocument/2006/customXml" ds:itemID="{47853092-453F-4761-BB4F-9437077E6946}">
   <ds:schemaRefs>
-    <ds:schemaRef ds:uri="http://schemas.microsoft.com/sharepoint/v3/contenttype/forms"/>
+    <ds:schemaRef ds:uri="http://schemas.microsoft.com/office/2006/metadata/properties"/>
+    <ds:schemaRef ds:uri="http://schemas.microsoft.com/sharepoint/v3/fields"/>
   </ds:schemaRefs>
 </ds:datastoreItem>
 </file>
@@ -10950,7 +11012,7 @@
 </file>
 
 <file path=customXml/itemProps5.xml><?xml version="1.0" encoding="utf-8"?>
-<ds:datastoreItem xmlns:ds="http://schemas.openxmlformats.org/officeDocument/2006/customXml" ds:itemID="{38A27AFA-7AC1-4923-BAD3-D13BC3CB4229}">
+<ds:datastoreItem xmlns:ds="http://schemas.openxmlformats.org/officeDocument/2006/customXml" ds:itemID="{62934111-4457-48BA-9A42-5457412F48DA}">
   <ds:schemaRefs>
     <ds:schemaRef ds:uri="http://schemas.openxmlformats.org/officeDocument/2006/bibliography"/>
   </ds:schemaRefs>

</xml_diff>

<commit_message>
TFS 6540 - Change static text for BRN/BRL from feeds.
git-tfs-id: [https://tfs.omnicloud.local/tfs/cco%20program/]$/eCoaching_V2;C37314
</commit_message>
<xml_diff>
--- a/Runbook/Web/CCO_eCoaching_Runbook.docx
+++ b/Runbook/Web/CCO_eCoaching_Runbook.docx
@@ -172,8 +172,15 @@
       <w:pPr>
         <w:pStyle w:val="CoverPageTitles"/>
       </w:pPr>
+      <w:proofErr w:type="spellStart"/>
+      <w:proofErr w:type="gramStart"/>
       <w:r>
-        <w:t>eCoaching Log Web</w:t>
+        <w:t>eCoaching</w:t>
+      </w:r>
+      <w:proofErr w:type="spellEnd"/>
+      <w:proofErr w:type="gramEnd"/>
+      <w:r>
+        <w:t xml:space="preserve"> Log Web</w:t>
       </w:r>
       <w:r>
         <w:t xml:space="preserve"> </w:t>
@@ -239,44 +246,18 @@
           <w:p>
             <w:pPr>
               <w:cnfStyle w:val="100000000000" w:firstRow="1" w:lastRow="0" w:firstColumn="0" w:lastColumn="0" w:oddVBand="0" w:evenVBand="0" w:oddHBand="0" w:evenHBand="0" w:firstRowFirstColumn="0" w:firstRowLastColumn="0" w:lastRowFirstColumn="0" w:lastRowLastColumn="0"/>
+            </w:pPr>
+            <w:r>
               <w:rPr>
                 <w:b/>
               </w:rPr>
-            </w:pPr>
+              <w:t xml:space="preserve">TFS </w:t>
+            </w:r>
             <w:r>
               <w:rPr>
                 <w:b/>
               </w:rPr>
-              <w:t xml:space="preserve">TFS </w:t>
-            </w:r>
-            <w:r>
-              <w:rPr>
-                <w:b/>
-              </w:rPr>
-              <w:t>6187</w:t>
-            </w:r>
-            <w:r>
-              <w:rPr>
-                <w:b/>
-              </w:rPr>
-              <w:t xml:space="preserve"> </w:t>
-            </w:r>
-            <w:r>
-              <w:rPr>
-                <w:b/>
-              </w:rPr>
-              <w:t>– New data feed through OMR for exceeding Break Length &amp; Break Number</w:t>
-            </w:r>
-          </w:p>
-          <w:p>
-            <w:pPr>
-              <w:cnfStyle w:val="100000000000" w:firstRow="1" w:lastRow="0" w:firstColumn="0" w:lastColumn="0" w:oddVBand="0" w:evenVBand="0" w:oddHBand="0" w:evenHBand="0" w:firstRowFirstColumn="0" w:firstRowLastColumn="0" w:lastRowFirstColumn="0" w:lastRowLastColumn="0"/>
-            </w:pPr>
-            <w:r>
-              <w:rPr>
-                <w:b/>
-              </w:rPr>
-              <w:t>TFS 6377 – Add OMR Break feeds (BRN and BRL) to Quality module</w:t>
+              <w:t>6540 – Change static text for BRN and BRL logs from feeds.</w:t>
             </w:r>
           </w:p>
         </w:tc>
@@ -875,27 +856,83 @@
               <w:t>TFS</w:t>
             </w:r>
             <w:r>
-              <w:t>115 - ecl coaching notes overwritten</w:t>
-            </w:r>
-          </w:p>
-          <w:p>
-            <w:r>
-              <w:t>TFS153 - ecl duplicate lanids all reviewing details</w:t>
-            </w:r>
-          </w:p>
-          <w:p>
-            <w:r>
-              <w:t>TFS175 - ecl lcsat display assigned reviewer</w:t>
-            </w:r>
-          </w:p>
-          <w:p>
-            <w:r>
-              <w:t>TFS363 - ecl duplicate form names</w:t>
-            </w:r>
-          </w:p>
-          <w:p>
-            <w:r>
-              <w:t>TFS481 - ecl display reasons, sub-reasons values</w:t>
+              <w:t xml:space="preserve">115 - </w:t>
+            </w:r>
+            <w:proofErr w:type="spellStart"/>
+            <w:r>
+              <w:t>ecl</w:t>
+            </w:r>
+            <w:proofErr w:type="spellEnd"/>
+            <w:r>
+              <w:t xml:space="preserve"> coaching notes overwritten</w:t>
+            </w:r>
+          </w:p>
+          <w:p>
+            <w:r>
+              <w:t xml:space="preserve">TFS153 - </w:t>
+            </w:r>
+            <w:proofErr w:type="spellStart"/>
+            <w:r>
+              <w:t>ecl</w:t>
+            </w:r>
+            <w:proofErr w:type="spellEnd"/>
+            <w:r>
+              <w:t xml:space="preserve"> duplicate </w:t>
+            </w:r>
+            <w:proofErr w:type="spellStart"/>
+            <w:r>
+              <w:t>lanids</w:t>
+            </w:r>
+            <w:proofErr w:type="spellEnd"/>
+            <w:r>
+              <w:t xml:space="preserve"> all reviewing details</w:t>
+            </w:r>
+          </w:p>
+          <w:p>
+            <w:r>
+              <w:t xml:space="preserve">TFS175 - </w:t>
+            </w:r>
+            <w:proofErr w:type="spellStart"/>
+            <w:r>
+              <w:t>ecl</w:t>
+            </w:r>
+            <w:proofErr w:type="spellEnd"/>
+            <w:r>
+              <w:t xml:space="preserve"> </w:t>
+            </w:r>
+            <w:proofErr w:type="spellStart"/>
+            <w:r>
+              <w:t>lcsat</w:t>
+            </w:r>
+            <w:proofErr w:type="spellEnd"/>
+            <w:r>
+              <w:t xml:space="preserve"> display assigned reviewer</w:t>
+            </w:r>
+          </w:p>
+          <w:p>
+            <w:r>
+              <w:t xml:space="preserve">TFS363 - </w:t>
+            </w:r>
+            <w:proofErr w:type="spellStart"/>
+            <w:r>
+              <w:t>ecl</w:t>
+            </w:r>
+            <w:proofErr w:type="spellEnd"/>
+            <w:r>
+              <w:t xml:space="preserve"> duplicate form names</w:t>
+            </w:r>
+          </w:p>
+          <w:p>
+            <w:r>
+              <w:t xml:space="preserve">TFS481 - </w:t>
+            </w:r>
+            <w:proofErr w:type="spellStart"/>
+            <w:r>
+              <w:t>ecl</w:t>
+            </w:r>
+            <w:proofErr w:type="spellEnd"/>
+            <w:r>
+              <w:t xml:space="preserve"> display reasons, sub-reasons values</w:t>
             </w:r>
           </w:p>
         </w:tc>
@@ -1056,7 +1093,15 @@
               <w:spacing w:line="240" w:lineRule="exact"/>
             </w:pPr>
             <w:r>
-              <w:t>TFS974 – Add Warning Section to All eCoaching Modules</w:t>
+              <w:t xml:space="preserve">TFS974 – Add Warning Section to All </w:t>
+            </w:r>
+            <w:proofErr w:type="spellStart"/>
+            <w:r>
+              <w:t>eCoaching</w:t>
+            </w:r>
+            <w:proofErr w:type="spellEnd"/>
+            <w:r>
+              <w:t xml:space="preserve"> Modules</w:t>
             </w:r>
           </w:p>
         </w:tc>
@@ -1398,8 +1443,13 @@
               <w:t>Training</w:t>
             </w:r>
             <w:r>
-              <w:t xml:space="preserve"> SDR) records to eCoaching</w:t>
-            </w:r>
+              <w:t xml:space="preserve"> SDR) records to </w:t>
+            </w:r>
+            <w:proofErr w:type="spellStart"/>
+            <w:r>
+              <w:t>eCoaching</w:t>
+            </w:r>
+            <w:proofErr w:type="spellEnd"/>
           </w:p>
         </w:tc>
         <w:tc>
@@ -1759,8 +1809,13 @@
             <w:r>
               <w:t xml:space="preserve">TFS 2907 - </w:t>
             </w:r>
-            <w:r>
-              <w:t>eCL survey can be completed after being inactivated</w:t>
+            <w:proofErr w:type="spellStart"/>
+            <w:r>
+              <w:t>eCL</w:t>
+            </w:r>
+            <w:proofErr w:type="spellEnd"/>
+            <w:r>
+              <w:t xml:space="preserve"> survey can be completed after being inactivated</w:t>
             </w:r>
           </w:p>
         </w:tc>
@@ -1928,7 +1983,23 @@
           </w:tcPr>
           <w:p>
             <w:r>
-              <w:t>TFS 3622 – “My Dashboard” over 100 db connections within 1 db session</w:t>
+              <w:t xml:space="preserve">TFS 3622 – “My Dashboard” over 100 </w:t>
+            </w:r>
+            <w:proofErr w:type="spellStart"/>
+            <w:r>
+              <w:t>db</w:t>
+            </w:r>
+            <w:proofErr w:type="spellEnd"/>
+            <w:r>
+              <w:t xml:space="preserve"> connections within 1 </w:t>
+            </w:r>
+            <w:proofErr w:type="spellStart"/>
+            <w:r>
+              <w:t>db</w:t>
+            </w:r>
+            <w:proofErr w:type="spellEnd"/>
+            <w:r>
+              <w:t xml:space="preserve"> session</w:t>
             </w:r>
           </w:p>
         </w:tc>
@@ -2158,7 +2229,23 @@
           </w:tcPr>
           <w:p>
             <w:r>
-              <w:t>TFS 3622 – “My Dashboard” over 100 db connections within 1 db session</w:t>
+              <w:t xml:space="preserve">TFS 3622 – “My Dashboard” over 100 </w:t>
+            </w:r>
+            <w:proofErr w:type="spellStart"/>
+            <w:r>
+              <w:t>db</w:t>
+            </w:r>
+            <w:proofErr w:type="spellEnd"/>
+            <w:r>
+              <w:t xml:space="preserve"> connections within 1 </w:t>
+            </w:r>
+            <w:proofErr w:type="spellStart"/>
+            <w:r>
+              <w:t>db</w:t>
+            </w:r>
+            <w:proofErr w:type="spellEnd"/>
+            <w:r>
+              <w:t xml:space="preserve"> session</w:t>
             </w:r>
           </w:p>
           <w:p>
@@ -2387,7 +2474,23 @@
           </w:tcPr>
           <w:p>
             <w:r>
-              <w:t>TFS 5661 - Opportun!ty, Re!nforcement issue</w:t>
+              <w:t xml:space="preserve">TFS 5661 - </w:t>
+            </w:r>
+            <w:proofErr w:type="spellStart"/>
+            <w:r>
+              <w:t>Opportun!ty</w:t>
+            </w:r>
+            <w:proofErr w:type="spellEnd"/>
+            <w:r>
+              <w:t xml:space="preserve">, </w:t>
+            </w:r>
+            <w:proofErr w:type="spellStart"/>
+            <w:r>
+              <w:t>Re!nforcement</w:t>
+            </w:r>
+            <w:proofErr w:type="spellEnd"/>
+            <w:r>
+              <w:t xml:space="preserve"> issue</w:t>
             </w:r>
           </w:p>
         </w:tc>
@@ -2559,6 +2662,62 @@
             </w:r>
             <w:r>
               <w:t>Change URL for Share Point report for BRN/BRL feeds</w:t>
+            </w:r>
+          </w:p>
+        </w:tc>
+        <w:tc>
+          <w:tcPr>
+            <w:tcW w:w="2268" w:type="dxa"/>
+          </w:tcPr>
+          <w:p>
+            <w:pPr>
+              <w:pStyle w:val="TableText"/>
+              <w:ind w:left="162"/>
+              <w:rPr>
+                <w:sz w:val="18"/>
+                <w:szCs w:val="18"/>
+              </w:rPr>
+            </w:pPr>
+            <w:r>
+              <w:rPr>
+                <w:sz w:val="18"/>
+                <w:szCs w:val="18"/>
+              </w:rPr>
+              <w:t>Lili Huang</w:t>
+            </w:r>
+          </w:p>
+        </w:tc>
+      </w:tr>
+      <w:tr>
+        <w:tc>
+          <w:tcPr>
+            <w:tcW w:w="1188" w:type="dxa"/>
+          </w:tcPr>
+          <w:p>
+            <w:pPr>
+              <w:pStyle w:val="TableText"/>
+              <w:ind w:left="90"/>
+              <w:rPr>
+                <w:sz w:val="18"/>
+                <w:szCs w:val="18"/>
+              </w:rPr>
+            </w:pPr>
+            <w:r>
+              <w:rPr>
+                <w:sz w:val="18"/>
+                <w:szCs w:val="18"/>
+              </w:rPr>
+              <w:t>5/4/2017</w:t>
+            </w:r>
+          </w:p>
+        </w:tc>
+        <w:tc>
+          <w:tcPr>
+            <w:tcW w:w="6120" w:type="dxa"/>
+          </w:tcPr>
+          <w:p>
+            <w:r>
+              <w:t>TFS 6540 – Change static text for BRN/BRL from feeds</w:t>
             </w:r>
           </w:p>
         </w:tc>
@@ -2704,8 +2863,13 @@
             <w:r>
               <w:t xml:space="preserve">changes for </w:t>
             </w:r>
-            <w:r>
-              <w:t>eCoaching Log</w:t>
+            <w:proofErr w:type="spellStart"/>
+            <w:r>
+              <w:t>eCoaching</w:t>
+            </w:r>
+            <w:proofErr w:type="spellEnd"/>
+            <w:r>
+              <w:t xml:space="preserve"> Log</w:t>
             </w:r>
             <w:r>
               <w:t xml:space="preserve"> </w:t>
@@ -2725,8 +2889,6 @@
             <w:r>
               <w:t>6521</w:t>
             </w:r>
-            <w:bookmarkStart w:id="1" w:name="_GoBack"/>
-            <w:bookmarkEnd w:id="1"/>
             <w:r>
               <w:t>.</w:t>
             </w:r>
@@ -2981,11 +3143,11 @@
             <w:pPr>
               <w:pStyle w:val="ProcessHeaders"/>
             </w:pPr>
-            <w:bookmarkStart w:id="2" w:name="_Toc425852929"/>
+            <w:bookmarkStart w:id="1" w:name="_Toc425852929"/>
             <w:r>
               <w:t>Implementation Steps</w:t>
             </w:r>
-            <w:bookmarkEnd w:id="2"/>
+            <w:bookmarkEnd w:id="1"/>
           </w:p>
         </w:tc>
       </w:tr>
@@ -3045,8 +3207,13 @@
             <w:r>
               <w:t xml:space="preserve"> </w:t>
             </w:r>
-            <w:r>
-              <w:t>eCoaching Log</w:t>
+            <w:proofErr w:type="spellStart"/>
+            <w:r>
+              <w:t>eCoaching</w:t>
+            </w:r>
+            <w:proofErr w:type="spellEnd"/>
+            <w:r>
+              <w:t xml:space="preserve"> Log</w:t>
             </w:r>
             <w:r>
               <w:t xml:space="preserve"> </w:t>
@@ -3064,7 +3231,7 @@
               <w:t xml:space="preserve">TFS </w:t>
             </w:r>
             <w:r>
-              <w:t>6521</w:t>
+              <w:t>6540</w:t>
             </w:r>
             <w:r>
               <w:t>.</w:t>
@@ -3301,8 +3468,10 @@
               <w:rPr>
                 <w:b/>
               </w:rPr>
-              <w:t>278</w:t>
-            </w:r>
+              <w:t>313</w:t>
+            </w:r>
+            <w:bookmarkStart w:id="2" w:name="_GoBack"/>
+            <w:bookmarkEnd w:id="2"/>
             <w:r>
               <w:t>)</w:t>
             </w:r>
@@ -3425,7 +3594,25 @@
                 <w:sz w:val="22"/>
                 <w:szCs w:val="22"/>
               </w:rPr>
-              <w:t>How to add IP restrictions to deny access to eCoaching site</w:t>
+              <w:t xml:space="preserve">How to add IP restrictions to deny access to </w:t>
+            </w:r>
+            <w:proofErr w:type="spellStart"/>
+            <w:r>
+              <w:rPr>
+                <w:i/>
+                <w:sz w:val="22"/>
+                <w:szCs w:val="22"/>
+              </w:rPr>
+              <w:t>eCoaching</w:t>
+            </w:r>
+            <w:proofErr w:type="spellEnd"/>
+            <w:r>
+              <w:rPr>
+                <w:i/>
+                <w:sz w:val="22"/>
+                <w:szCs w:val="22"/>
+              </w:rPr>
+              <w:t xml:space="preserve"> site</w:t>
             </w:r>
             <w:r>
               <w:rPr>
@@ -3530,9 +3717,11 @@
                 <w:numId w:val="22"/>
               </w:numPr>
             </w:pPr>
+            <w:proofErr w:type="spellStart"/>
             <w:r>
               <w:t>web.config</w:t>
             </w:r>
+            <w:proofErr w:type="spellEnd"/>
           </w:p>
           <w:p>
             <w:pPr>
@@ -3561,8 +3750,18 @@
                 <w:sz w:val="22"/>
                 <w:szCs w:val="22"/>
               </w:rPr>
-              <w:t>do not overwrite web.config</w:t>
-            </w:r>
+              <w:t xml:space="preserve">do not overwrite </w:t>
+            </w:r>
+            <w:proofErr w:type="spellStart"/>
+            <w:r>
+              <w:rPr>
+                <w:b/>
+                <w:sz w:val="22"/>
+                <w:szCs w:val="22"/>
+              </w:rPr>
+              <w:t>web.config</w:t>
+            </w:r>
+            <w:proofErr w:type="spellEnd"/>
             <w:r>
               <w:rPr>
                 <w:sz w:val="22"/>
@@ -4185,7 +4384,27 @@
           <w:szCs w:val="22"/>
           <w:u w:val="single"/>
         </w:rPr>
-        <w:t>to deny access to eCoaching site</w:t>
+        <w:t xml:space="preserve">to deny access to </w:t>
+      </w:r>
+      <w:proofErr w:type="spellStart"/>
+      <w:r>
+        <w:rPr>
+          <w:b/>
+          <w:sz w:val="22"/>
+          <w:szCs w:val="22"/>
+          <w:u w:val="single"/>
+        </w:rPr>
+        <w:t>eCoaching</w:t>
+      </w:r>
+      <w:proofErr w:type="spellEnd"/>
+      <w:r>
+        <w:rPr>
+          <w:b/>
+          <w:sz w:val="22"/>
+          <w:szCs w:val="22"/>
+          <w:u w:val="single"/>
+        </w:rPr>
+        <w:t xml:space="preserve"> site</w:t>
       </w:r>
     </w:p>
     <w:p>
@@ -5251,13 +5470,23 @@
         <w:szCs w:val="18"/>
       </w:rPr>
     </w:pPr>
+    <w:proofErr w:type="spellStart"/>
     <w:r>
       <w:rPr>
         <w:b/>
         <w:sz w:val="18"/>
         <w:szCs w:val="18"/>
       </w:rPr>
-      <w:t xml:space="preserve">Vangent, Inc. - Confidential </w:t>
+      <w:t>Vangent</w:t>
+    </w:r>
+    <w:proofErr w:type="spellEnd"/>
+    <w:r>
+      <w:rPr>
+        <w:b/>
+        <w:sz w:val="18"/>
+        <w:szCs w:val="18"/>
+      </w:rPr>
+      <w:t xml:space="preserve">, Inc. - Confidential </w:t>
     </w:r>
     <w:r>
       <w:rPr>
@@ -5693,7 +5922,7 @@
         <w:sz w:val="18"/>
         <w:szCs w:val="18"/>
       </w:rPr>
-      <w:t>1</w:t>
+      <w:t>6</w:t>
     </w:r>
     <w:r>
       <w:rPr>
@@ -6041,7 +6270,7 @@
         </mc:Choice>
         <mc:Fallback>
           <w:pict>
-            <v:line w14:anchorId="1CAED32C" id="Line 7" o:spid="_x0000_s1026" style="position:absolute;z-index:251656704;visibility:visible;mso-wrap-style:square;mso-width-percent:0;mso-height-percent:0;mso-wrap-distance-left:9pt;mso-wrap-distance-top:-3e-5mm;mso-wrap-distance-right:9pt;mso-wrap-distance-bottom:-3e-5mm;mso-position-horizontal:absolute;mso-position-horizontal-relative:text;mso-position-vertical:absolute;mso-position-vertical-relative:text;mso-width-percent:0;mso-height-percent:0;mso-width-relative:page;mso-height-relative:page" from="-2.25pt,12.9pt" to="465.75pt,12.9pt" o:gfxdata="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" strokecolor="#5b7d96" strokeweight="2.25pt"/>
+            <v:line w14:anchorId="64647E5C" id="Line 7" o:spid="_x0000_s1026" style="position:absolute;z-index:251656704;visibility:visible;mso-wrap-style:square;mso-width-percent:0;mso-height-percent:0;mso-wrap-distance-left:9pt;mso-wrap-distance-top:-3e-5mm;mso-wrap-distance-right:9pt;mso-wrap-distance-bottom:-3e-5mm;mso-position-horizontal:absolute;mso-position-horizontal-relative:text;mso-position-vertical:absolute;mso-position-vertical-relative:text;mso-width-percent:0;mso-height-percent:0;mso-width-relative:page;mso-height-relative:page" from="-2.25pt,12.9pt" to="465.75pt,12.9pt" o:gfxdata="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" strokecolor="#5b7d96" strokeweight="2.25pt"/>
           </w:pict>
         </mc:Fallback>
       </mc:AlternateContent>
@@ -10822,20 +11051,20 @@
 </file>
 
 <file path=customXml/item2.xml><?xml version="1.0" encoding="utf-8"?>
+<p:properties xmlns:p="http://schemas.microsoft.com/office/2006/metadata/properties" xmlns:xsi="http://www.w3.org/2001/XMLSchema-instance">
+  <documentManagement>
+    <_DCDateModified xmlns="http://schemas.microsoft.com/sharepoint/v3/fields" xsi:nil="true"/>
+  </documentManagement>
+</p:properties>
+</file>
+
+<file path=customXml/item3.xml><?xml version="1.0" encoding="utf-8"?>
 <?mso-contentType ?>
 <FormTemplates xmlns="http://schemas.microsoft.com/sharepoint/v3/contenttype/forms">
   <Display>DocumentLibraryForm</Display>
   <Edit>DocumentLibraryForm</Edit>
   <New>DocumentLibraryForm</New>
 </FormTemplates>
-</file>
-
-<file path=customXml/item3.xml><?xml version="1.0" encoding="utf-8"?>
-<p:properties xmlns:p="http://schemas.microsoft.com/office/2006/metadata/properties" xmlns:xsi="http://www.w3.org/2001/XMLSchema-instance">
-  <documentManagement>
-    <_DCDateModified xmlns="http://schemas.microsoft.com/sharepoint/v3/fields" xsi:nil="true"/>
-  </documentManagement>
-</p:properties>
 </file>
 
 <file path=customXml/item4.xml><?xml version="1.0" encoding="utf-8"?>
@@ -10977,18 +11206,18 @@
 </file>
 
 <file path=customXml/itemProps2.xml><?xml version="1.0" encoding="utf-8"?>
-<ds:datastoreItem xmlns:ds="http://schemas.openxmlformats.org/officeDocument/2006/customXml" ds:itemID="{6E0243D2-C2E7-4C17-98A3-48E63A4A14E3}">
+<ds:datastoreItem xmlns:ds="http://schemas.openxmlformats.org/officeDocument/2006/customXml" ds:itemID="{47853092-453F-4761-BB4F-9437077E6946}">
   <ds:schemaRefs>
-    <ds:schemaRef ds:uri="http://schemas.microsoft.com/sharepoint/v3/contenttype/forms"/>
+    <ds:schemaRef ds:uri="http://schemas.microsoft.com/office/2006/metadata/properties"/>
+    <ds:schemaRef ds:uri="http://schemas.microsoft.com/sharepoint/v3/fields"/>
   </ds:schemaRefs>
 </ds:datastoreItem>
 </file>
 
 <file path=customXml/itemProps3.xml><?xml version="1.0" encoding="utf-8"?>
-<ds:datastoreItem xmlns:ds="http://schemas.openxmlformats.org/officeDocument/2006/customXml" ds:itemID="{47853092-453F-4761-BB4F-9437077E6946}">
+<ds:datastoreItem xmlns:ds="http://schemas.openxmlformats.org/officeDocument/2006/customXml" ds:itemID="{6E0243D2-C2E7-4C17-98A3-48E63A4A14E3}">
   <ds:schemaRefs>
-    <ds:schemaRef ds:uri="http://schemas.microsoft.com/office/2006/metadata/properties"/>
-    <ds:schemaRef ds:uri="http://schemas.microsoft.com/sharepoint/v3/fields"/>
+    <ds:schemaRef ds:uri="http://schemas.microsoft.com/sharepoint/v3/contenttype/forms"/>
   </ds:schemaRefs>
 </ds:datastoreItem>
 </file>
@@ -11012,7 +11241,7 @@
 </file>
 
 <file path=customXml/itemProps5.xml><?xml version="1.0" encoding="utf-8"?>
-<ds:datastoreItem xmlns:ds="http://schemas.openxmlformats.org/officeDocument/2006/customXml" ds:itemID="{62934111-4457-48BA-9A42-5457412F48DA}">
+<ds:datastoreItem xmlns:ds="http://schemas.openxmlformats.org/officeDocument/2006/customXml" ds:itemID="{88DCEC98-1AAD-4CFC-A709-331CFBDD721E}">
   <ds:schemaRefs>
     <ds:schemaRef ds:uri="http://schemas.openxmlformats.org/officeDocument/2006/bibliography"/>
   </ds:schemaRefs>

</xml_diff>

<commit_message>
TFS 6769 – Limit the maximum number of reasons to 12 to submit.
git-tfs-id: [https://tfs.omnicloud.local/tfs/cco%20program/]$/eCoaching_V2;C37507
</commit_message>
<xml_diff>
--- a/Runbook/Web/CCO_eCoaching_Runbook.docx
+++ b/Runbook/Web/CCO_eCoaching_Runbook.docx
@@ -172,15 +172,8 @@
       <w:pPr>
         <w:pStyle w:val="CoverPageTitles"/>
       </w:pPr>
-      <w:proofErr w:type="spellStart"/>
-      <w:proofErr w:type="gramStart"/>
       <w:r>
-        <w:t>eCoaching</w:t>
-      </w:r>
-      <w:proofErr w:type="spellEnd"/>
-      <w:proofErr w:type="gramEnd"/>
-      <w:r>
-        <w:t xml:space="preserve"> Log Web</w:t>
+        <w:t>eCoaching Log Web</w:t>
       </w:r>
       <w:r>
         <w:t xml:space="preserve"> </w:t>
@@ -257,7 +250,31 @@
               <w:rPr>
                 <w:b/>
               </w:rPr>
-              <w:t>6540 – Change static text for BRN and BRL logs from feeds.</w:t>
+              <w:t>6</w:t>
+            </w:r>
+            <w:r>
+              <w:rPr>
+                <w:b/>
+              </w:rPr>
+              <w:t>769</w:t>
+            </w:r>
+            <w:r>
+              <w:rPr>
+                <w:b/>
+              </w:rPr>
+              <w:t xml:space="preserve"> – </w:t>
+            </w:r>
+            <w:r>
+              <w:rPr>
+                <w:b/>
+              </w:rPr>
+              <w:t>Limit the maximum number of reasons to 12 to submit</w:t>
+            </w:r>
+            <w:r>
+              <w:rPr>
+                <w:b/>
+              </w:rPr>
+              <w:t>.</w:t>
             </w:r>
           </w:p>
         </w:tc>
@@ -856,83 +873,27 @@
               <w:t>TFS</w:t>
             </w:r>
             <w:r>
-              <w:t xml:space="preserve">115 - </w:t>
-            </w:r>
-            <w:proofErr w:type="spellStart"/>
-            <w:r>
-              <w:t>ecl</w:t>
-            </w:r>
-            <w:proofErr w:type="spellEnd"/>
-            <w:r>
-              <w:t xml:space="preserve"> coaching notes overwritten</w:t>
-            </w:r>
-          </w:p>
-          <w:p>
-            <w:r>
-              <w:t xml:space="preserve">TFS153 - </w:t>
-            </w:r>
-            <w:proofErr w:type="spellStart"/>
-            <w:r>
-              <w:t>ecl</w:t>
-            </w:r>
-            <w:proofErr w:type="spellEnd"/>
-            <w:r>
-              <w:t xml:space="preserve"> duplicate </w:t>
-            </w:r>
-            <w:proofErr w:type="spellStart"/>
-            <w:r>
-              <w:t>lanids</w:t>
-            </w:r>
-            <w:proofErr w:type="spellEnd"/>
-            <w:r>
-              <w:t xml:space="preserve"> all reviewing details</w:t>
-            </w:r>
-          </w:p>
-          <w:p>
-            <w:r>
-              <w:t xml:space="preserve">TFS175 - </w:t>
-            </w:r>
-            <w:proofErr w:type="spellStart"/>
-            <w:r>
-              <w:t>ecl</w:t>
-            </w:r>
-            <w:proofErr w:type="spellEnd"/>
-            <w:r>
-              <w:t xml:space="preserve"> </w:t>
-            </w:r>
-            <w:proofErr w:type="spellStart"/>
-            <w:r>
-              <w:t>lcsat</w:t>
-            </w:r>
-            <w:proofErr w:type="spellEnd"/>
-            <w:r>
-              <w:t xml:space="preserve"> display assigned reviewer</w:t>
-            </w:r>
-          </w:p>
-          <w:p>
-            <w:r>
-              <w:t xml:space="preserve">TFS363 - </w:t>
-            </w:r>
-            <w:proofErr w:type="spellStart"/>
-            <w:r>
-              <w:t>ecl</w:t>
-            </w:r>
-            <w:proofErr w:type="spellEnd"/>
-            <w:r>
-              <w:t xml:space="preserve"> duplicate form names</w:t>
-            </w:r>
-          </w:p>
-          <w:p>
-            <w:r>
-              <w:t xml:space="preserve">TFS481 - </w:t>
-            </w:r>
-            <w:proofErr w:type="spellStart"/>
-            <w:r>
-              <w:t>ecl</w:t>
-            </w:r>
-            <w:proofErr w:type="spellEnd"/>
-            <w:r>
-              <w:t xml:space="preserve"> display reasons, sub-reasons values</w:t>
+              <w:t>115 - ecl coaching notes overwritten</w:t>
+            </w:r>
+          </w:p>
+          <w:p>
+            <w:r>
+              <w:t>TFS153 - ecl duplicate lanids all reviewing details</w:t>
+            </w:r>
+          </w:p>
+          <w:p>
+            <w:r>
+              <w:t>TFS175 - ecl lcsat display assigned reviewer</w:t>
+            </w:r>
+          </w:p>
+          <w:p>
+            <w:r>
+              <w:t>TFS363 - ecl duplicate form names</w:t>
+            </w:r>
+          </w:p>
+          <w:p>
+            <w:r>
+              <w:t>TFS481 - ecl display reasons, sub-reasons values</w:t>
             </w:r>
           </w:p>
         </w:tc>
@@ -1093,15 +1054,7 @@
               <w:spacing w:line="240" w:lineRule="exact"/>
             </w:pPr>
             <w:r>
-              <w:t xml:space="preserve">TFS974 – Add Warning Section to All </w:t>
-            </w:r>
-            <w:proofErr w:type="spellStart"/>
-            <w:r>
-              <w:t>eCoaching</w:t>
-            </w:r>
-            <w:proofErr w:type="spellEnd"/>
-            <w:r>
-              <w:t xml:space="preserve"> Modules</w:t>
+              <w:t>TFS974 – Add Warning Section to All eCoaching Modules</w:t>
             </w:r>
           </w:p>
         </w:tc>
@@ -1443,13 +1396,8 @@
               <w:t>Training</w:t>
             </w:r>
             <w:r>
-              <w:t xml:space="preserve"> SDR) records to </w:t>
-            </w:r>
-            <w:proofErr w:type="spellStart"/>
-            <w:r>
-              <w:t>eCoaching</w:t>
-            </w:r>
-            <w:proofErr w:type="spellEnd"/>
+              <w:t xml:space="preserve"> SDR) records to eCoaching</w:t>
+            </w:r>
           </w:p>
         </w:tc>
         <w:tc>
@@ -1809,13 +1757,8 @@
             <w:r>
               <w:t xml:space="preserve">TFS 2907 - </w:t>
             </w:r>
-            <w:proofErr w:type="spellStart"/>
-            <w:r>
-              <w:t>eCL</w:t>
-            </w:r>
-            <w:proofErr w:type="spellEnd"/>
-            <w:r>
-              <w:t xml:space="preserve"> survey can be completed after being inactivated</w:t>
+            <w:r>
+              <w:t>eCL survey can be completed after being inactivated</w:t>
             </w:r>
           </w:p>
         </w:tc>
@@ -1983,23 +1926,7 @@
           </w:tcPr>
           <w:p>
             <w:r>
-              <w:t xml:space="preserve">TFS 3622 – “My Dashboard” over 100 </w:t>
-            </w:r>
-            <w:proofErr w:type="spellStart"/>
-            <w:r>
-              <w:t>db</w:t>
-            </w:r>
-            <w:proofErr w:type="spellEnd"/>
-            <w:r>
-              <w:t xml:space="preserve"> connections within 1 </w:t>
-            </w:r>
-            <w:proofErr w:type="spellStart"/>
-            <w:r>
-              <w:t>db</w:t>
-            </w:r>
-            <w:proofErr w:type="spellEnd"/>
-            <w:r>
-              <w:t xml:space="preserve"> session</w:t>
+              <w:t>TFS 3622 – “My Dashboard” over 100 db connections within 1 db session</w:t>
             </w:r>
           </w:p>
         </w:tc>
@@ -2229,23 +2156,7 @@
           </w:tcPr>
           <w:p>
             <w:r>
-              <w:t xml:space="preserve">TFS 3622 – “My Dashboard” over 100 </w:t>
-            </w:r>
-            <w:proofErr w:type="spellStart"/>
-            <w:r>
-              <w:t>db</w:t>
-            </w:r>
-            <w:proofErr w:type="spellEnd"/>
-            <w:r>
-              <w:t xml:space="preserve"> connections within 1 </w:t>
-            </w:r>
-            <w:proofErr w:type="spellStart"/>
-            <w:r>
-              <w:t>db</w:t>
-            </w:r>
-            <w:proofErr w:type="spellEnd"/>
-            <w:r>
-              <w:t xml:space="preserve"> session</w:t>
+              <w:t>TFS 3622 – “My Dashboard” over 100 db connections within 1 db session</w:t>
             </w:r>
           </w:p>
           <w:p>
@@ -2474,23 +2385,7 @@
           </w:tcPr>
           <w:p>
             <w:r>
-              <w:t xml:space="preserve">TFS 5661 - </w:t>
-            </w:r>
-            <w:proofErr w:type="spellStart"/>
-            <w:r>
-              <w:t>Opportun!ty</w:t>
-            </w:r>
-            <w:proofErr w:type="spellEnd"/>
-            <w:r>
-              <w:t xml:space="preserve">, </w:t>
-            </w:r>
-            <w:proofErr w:type="spellStart"/>
-            <w:r>
-              <w:t>Re!nforcement</w:t>
-            </w:r>
-            <w:proofErr w:type="spellEnd"/>
-            <w:r>
-              <w:t xml:space="preserve"> issue</w:t>
+              <w:t>TFS 5661 - Opportun!ty, Re!nforcement issue</w:t>
             </w:r>
           </w:p>
         </w:tc>
@@ -2718,6 +2613,62 @@
           <w:p>
             <w:r>
               <w:t>TFS 6540 – Change static text for BRN/BRL from feeds</w:t>
+            </w:r>
+          </w:p>
+        </w:tc>
+        <w:tc>
+          <w:tcPr>
+            <w:tcW w:w="2268" w:type="dxa"/>
+          </w:tcPr>
+          <w:p>
+            <w:pPr>
+              <w:pStyle w:val="TableText"/>
+              <w:ind w:left="162"/>
+              <w:rPr>
+                <w:sz w:val="18"/>
+                <w:szCs w:val="18"/>
+              </w:rPr>
+            </w:pPr>
+            <w:r>
+              <w:rPr>
+                <w:sz w:val="18"/>
+                <w:szCs w:val="18"/>
+              </w:rPr>
+              <w:t>Lili Huang</w:t>
+            </w:r>
+          </w:p>
+        </w:tc>
+      </w:tr>
+      <w:tr>
+        <w:tc>
+          <w:tcPr>
+            <w:tcW w:w="1188" w:type="dxa"/>
+          </w:tcPr>
+          <w:p>
+            <w:pPr>
+              <w:pStyle w:val="TableText"/>
+              <w:ind w:left="90"/>
+              <w:rPr>
+                <w:sz w:val="18"/>
+                <w:szCs w:val="18"/>
+              </w:rPr>
+            </w:pPr>
+            <w:r>
+              <w:rPr>
+                <w:sz w:val="18"/>
+                <w:szCs w:val="18"/>
+              </w:rPr>
+              <w:t>5/18/2017</w:t>
+            </w:r>
+          </w:p>
+        </w:tc>
+        <w:tc>
+          <w:tcPr>
+            <w:tcW w:w="6120" w:type="dxa"/>
+          </w:tcPr>
+          <w:p>
+            <w:r>
+              <w:t>TFS 6769 – Limit the maximum number of reasons to 12 to submit.</w:t>
             </w:r>
           </w:p>
         </w:tc>
@@ -2863,13 +2814,8 @@
             <w:r>
               <w:t xml:space="preserve">changes for </w:t>
             </w:r>
-            <w:proofErr w:type="spellStart"/>
-            <w:r>
-              <w:t>eCoaching</w:t>
-            </w:r>
-            <w:proofErr w:type="spellEnd"/>
-            <w:r>
-              <w:t xml:space="preserve"> Log</w:t>
+            <w:r>
+              <w:t>eCoaching Log</w:t>
             </w:r>
             <w:r>
               <w:t xml:space="preserve"> </w:t>
@@ -2887,7 +2833,7 @@
               <w:t xml:space="preserve"> </w:t>
             </w:r>
             <w:r>
-              <w:t>6521</w:t>
+              <w:t>6769</w:t>
             </w:r>
             <w:r>
               <w:t>.</w:t>
@@ -3207,13 +3153,8 @@
             <w:r>
               <w:t xml:space="preserve"> </w:t>
             </w:r>
-            <w:proofErr w:type="spellStart"/>
-            <w:r>
-              <w:t>eCoaching</w:t>
-            </w:r>
-            <w:proofErr w:type="spellEnd"/>
-            <w:r>
-              <w:t xml:space="preserve"> Log</w:t>
+            <w:r>
+              <w:t>eCoaching Log</w:t>
             </w:r>
             <w:r>
               <w:t xml:space="preserve"> </w:t>
@@ -3462,13 +3403,7 @@
               <w:rPr>
                 <w:b/>
               </w:rPr>
-              <w:t>37</w:t>
-            </w:r>
-            <w:r>
-              <w:rPr>
-                <w:b/>
-              </w:rPr>
-              <w:t>313</w:t>
+              <w:t>37506</w:t>
             </w:r>
             <w:bookmarkStart w:id="2" w:name="_GoBack"/>
             <w:bookmarkEnd w:id="2"/>
@@ -3594,25 +3529,7 @@
                 <w:sz w:val="22"/>
                 <w:szCs w:val="22"/>
               </w:rPr>
-              <w:t xml:space="preserve">How to add IP restrictions to deny access to </w:t>
-            </w:r>
-            <w:proofErr w:type="spellStart"/>
-            <w:r>
-              <w:rPr>
-                <w:i/>
-                <w:sz w:val="22"/>
-                <w:szCs w:val="22"/>
-              </w:rPr>
-              <w:t>eCoaching</w:t>
-            </w:r>
-            <w:proofErr w:type="spellEnd"/>
-            <w:r>
-              <w:rPr>
-                <w:i/>
-                <w:sz w:val="22"/>
-                <w:szCs w:val="22"/>
-              </w:rPr>
-              <w:t xml:space="preserve"> site</w:t>
+              <w:t>How to add IP restrictions to deny access to eCoaching site</w:t>
             </w:r>
             <w:r>
               <w:rPr>
@@ -3717,11 +3634,9 @@
                 <w:numId w:val="22"/>
               </w:numPr>
             </w:pPr>
-            <w:proofErr w:type="spellStart"/>
             <w:r>
               <w:t>web.config</w:t>
             </w:r>
-            <w:proofErr w:type="spellEnd"/>
           </w:p>
           <w:p>
             <w:pPr>
@@ -3750,18 +3665,8 @@
                 <w:sz w:val="22"/>
                 <w:szCs w:val="22"/>
               </w:rPr>
-              <w:t xml:space="preserve">do not overwrite </w:t>
-            </w:r>
-            <w:proofErr w:type="spellStart"/>
-            <w:r>
-              <w:rPr>
-                <w:b/>
-                <w:sz w:val="22"/>
-                <w:szCs w:val="22"/>
-              </w:rPr>
-              <w:t>web.config</w:t>
-            </w:r>
-            <w:proofErr w:type="spellEnd"/>
+              <w:t>do not overwrite web.config</w:t>
+            </w:r>
             <w:r>
               <w:rPr>
                 <w:sz w:val="22"/>
@@ -4384,27 +4289,7 @@
           <w:szCs w:val="22"/>
           <w:u w:val="single"/>
         </w:rPr>
-        <w:t xml:space="preserve">to deny access to </w:t>
-      </w:r>
-      <w:proofErr w:type="spellStart"/>
-      <w:r>
-        <w:rPr>
-          <w:b/>
-          <w:sz w:val="22"/>
-          <w:szCs w:val="22"/>
-          <w:u w:val="single"/>
-        </w:rPr>
-        <w:t>eCoaching</w:t>
-      </w:r>
-      <w:proofErr w:type="spellEnd"/>
-      <w:r>
-        <w:rPr>
-          <w:b/>
-          <w:sz w:val="22"/>
-          <w:szCs w:val="22"/>
-          <w:u w:val="single"/>
-        </w:rPr>
-        <w:t xml:space="preserve"> site</w:t>
+        <w:t>to deny access to eCoaching site</w:t>
       </w:r>
     </w:p>
     <w:p>
@@ -5470,23 +5355,13 @@
         <w:szCs w:val="18"/>
       </w:rPr>
     </w:pPr>
-    <w:proofErr w:type="spellStart"/>
     <w:r>
       <w:rPr>
         <w:b/>
         <w:sz w:val="18"/>
         <w:szCs w:val="18"/>
       </w:rPr>
-      <w:t>Vangent</w:t>
-    </w:r>
-    <w:proofErr w:type="spellEnd"/>
-    <w:r>
-      <w:rPr>
-        <w:b/>
-        <w:sz w:val="18"/>
-        <w:szCs w:val="18"/>
-      </w:rPr>
-      <w:t xml:space="preserve">, Inc. - Confidential </w:t>
+      <w:t xml:space="preserve">Vangent, Inc. - Confidential </w:t>
     </w:r>
     <w:r>
       <w:rPr>
@@ -6270,7 +6145,7 @@
         </mc:Choice>
         <mc:Fallback>
           <w:pict>
-            <v:line w14:anchorId="64647E5C" id="Line 7" o:spid="_x0000_s1026" style="position:absolute;z-index:251656704;visibility:visible;mso-wrap-style:square;mso-width-percent:0;mso-height-percent:0;mso-wrap-distance-left:9pt;mso-wrap-distance-top:-3e-5mm;mso-wrap-distance-right:9pt;mso-wrap-distance-bottom:-3e-5mm;mso-position-horizontal:absolute;mso-position-horizontal-relative:text;mso-position-vertical:absolute;mso-position-vertical-relative:text;mso-width-percent:0;mso-height-percent:0;mso-width-relative:page;mso-height-relative:page" from="-2.25pt,12.9pt" to="465.75pt,12.9pt" o:gfxdata="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" strokecolor="#5b7d96" strokeweight="2.25pt"/>
+            <v:line w14:anchorId="708CD4BE" id="Line 7" o:spid="_x0000_s1026" style="position:absolute;z-index:251656704;visibility:visible;mso-wrap-style:square;mso-width-percent:0;mso-height-percent:0;mso-wrap-distance-left:9pt;mso-wrap-distance-top:-3e-5mm;mso-wrap-distance-right:9pt;mso-wrap-distance-bottom:-3e-5mm;mso-position-horizontal:absolute;mso-position-horizontal-relative:text;mso-position-vertical:absolute;mso-position-vertical-relative:text;mso-width-percent:0;mso-height-percent:0;mso-width-relative:page;mso-height-relative:page" from="-2.25pt,12.9pt" to="465.75pt,12.9pt" o:gfxdata="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" strokecolor="#5b7d96" strokeweight="2.25pt"/>
           </w:pict>
         </mc:Fallback>
       </mc:AlternateContent>
@@ -11051,20 +10926,20 @@
 </file>
 
 <file path=customXml/item2.xml><?xml version="1.0" encoding="utf-8"?>
-<p:properties xmlns:p="http://schemas.microsoft.com/office/2006/metadata/properties" xmlns:xsi="http://www.w3.org/2001/XMLSchema-instance">
-  <documentManagement>
-    <_DCDateModified xmlns="http://schemas.microsoft.com/sharepoint/v3/fields" xsi:nil="true"/>
-  </documentManagement>
-</p:properties>
-</file>
-
-<file path=customXml/item3.xml><?xml version="1.0" encoding="utf-8"?>
 <?mso-contentType ?>
 <FormTemplates xmlns="http://schemas.microsoft.com/sharepoint/v3/contenttype/forms">
   <Display>DocumentLibraryForm</Display>
   <Edit>DocumentLibraryForm</Edit>
   <New>DocumentLibraryForm</New>
 </FormTemplates>
+</file>
+
+<file path=customXml/item3.xml><?xml version="1.0" encoding="utf-8"?>
+<p:properties xmlns:p="http://schemas.microsoft.com/office/2006/metadata/properties" xmlns:xsi="http://www.w3.org/2001/XMLSchema-instance">
+  <documentManagement>
+    <_DCDateModified xmlns="http://schemas.microsoft.com/sharepoint/v3/fields" xsi:nil="true"/>
+  </documentManagement>
+</p:properties>
 </file>
 
 <file path=customXml/item4.xml><?xml version="1.0" encoding="utf-8"?>
@@ -11206,18 +11081,18 @@
 </file>
 
 <file path=customXml/itemProps2.xml><?xml version="1.0" encoding="utf-8"?>
-<ds:datastoreItem xmlns:ds="http://schemas.openxmlformats.org/officeDocument/2006/customXml" ds:itemID="{47853092-453F-4761-BB4F-9437077E6946}">
+<ds:datastoreItem xmlns:ds="http://schemas.openxmlformats.org/officeDocument/2006/customXml" ds:itemID="{6E0243D2-C2E7-4C17-98A3-48E63A4A14E3}">
   <ds:schemaRefs>
-    <ds:schemaRef ds:uri="http://schemas.microsoft.com/office/2006/metadata/properties"/>
-    <ds:schemaRef ds:uri="http://schemas.microsoft.com/sharepoint/v3/fields"/>
+    <ds:schemaRef ds:uri="http://schemas.microsoft.com/sharepoint/v3/contenttype/forms"/>
   </ds:schemaRefs>
 </ds:datastoreItem>
 </file>
 
 <file path=customXml/itemProps3.xml><?xml version="1.0" encoding="utf-8"?>
-<ds:datastoreItem xmlns:ds="http://schemas.openxmlformats.org/officeDocument/2006/customXml" ds:itemID="{6E0243D2-C2E7-4C17-98A3-48E63A4A14E3}">
+<ds:datastoreItem xmlns:ds="http://schemas.openxmlformats.org/officeDocument/2006/customXml" ds:itemID="{47853092-453F-4761-BB4F-9437077E6946}">
   <ds:schemaRefs>
-    <ds:schemaRef ds:uri="http://schemas.microsoft.com/sharepoint/v3/contenttype/forms"/>
+    <ds:schemaRef ds:uri="http://schemas.microsoft.com/office/2006/metadata/properties"/>
+    <ds:schemaRef ds:uri="http://schemas.microsoft.com/sharepoint/v3/fields"/>
   </ds:schemaRefs>
 </ds:datastoreItem>
 </file>
@@ -11241,7 +11116,7 @@
 </file>
 
 <file path=customXml/itemProps5.xml><?xml version="1.0" encoding="utf-8"?>
-<ds:datastoreItem xmlns:ds="http://schemas.openxmlformats.org/officeDocument/2006/customXml" ds:itemID="{88DCEC98-1AAD-4CFC-A709-331CFBDD721E}">
+<ds:datastoreItem xmlns:ds="http://schemas.openxmlformats.org/officeDocument/2006/customXml" ds:itemID="{C83D1590-45A7-4208-BB97-8063F9EEAEA7}">
   <ds:schemaRefs>
     <ds:schemaRef ds:uri="http://schemas.openxmlformats.org/officeDocument/2006/bibliography"/>
   </ds:schemaRefs>

</xml_diff>

<commit_message>
TFS 6881 - Add new main not cochable reasons for OMR IAE logs
git-tfs-id: [https://tfs.omnicloud.local/tfs/cco%20program/]$/eCoaching_V2;C37682
</commit_message>
<xml_diff>
--- a/Runbook/Web/CCO_eCoaching_Runbook.docx
+++ b/Runbook/Web/CCO_eCoaching_Runbook.docx
@@ -250,25 +250,19 @@
               <w:rPr>
                 <w:b/>
               </w:rPr>
-              <w:t>6</w:t>
+              <w:t>6881</w:t>
             </w:r>
             <w:r>
               <w:rPr>
                 <w:b/>
               </w:rPr>
-              <w:t>769</w:t>
+              <w:t xml:space="preserve"> –</w:t>
             </w:r>
             <w:r>
               <w:rPr>
                 <w:b/>
               </w:rPr>
-              <w:t xml:space="preserve"> – </w:t>
-            </w:r>
-            <w:r>
-              <w:rPr>
-                <w:b/>
-              </w:rPr>
-              <w:t>Limit the maximum number of reasons to 12 to submit</w:t>
+              <w:t xml:space="preserve"> Add new main not coachable reasons for OMR IAE logs</w:t>
             </w:r>
             <w:r>
               <w:rPr>
@@ -2695,6 +2689,62 @@
           </w:p>
         </w:tc>
       </w:tr>
+      <w:tr>
+        <w:tc>
+          <w:tcPr>
+            <w:tcW w:w="1188" w:type="dxa"/>
+          </w:tcPr>
+          <w:p>
+            <w:pPr>
+              <w:pStyle w:val="TableText"/>
+              <w:ind w:left="90"/>
+              <w:rPr>
+                <w:sz w:val="18"/>
+                <w:szCs w:val="18"/>
+              </w:rPr>
+            </w:pPr>
+            <w:r>
+              <w:rPr>
+                <w:sz w:val="18"/>
+                <w:szCs w:val="18"/>
+              </w:rPr>
+              <w:t>6/1/2017</w:t>
+            </w:r>
+          </w:p>
+        </w:tc>
+        <w:tc>
+          <w:tcPr>
+            <w:tcW w:w="6120" w:type="dxa"/>
+          </w:tcPr>
+          <w:p>
+            <w:r>
+              <w:t>TFS 6881 – Add new main not coachable reasons for OMR IAE logs.</w:t>
+            </w:r>
+          </w:p>
+        </w:tc>
+        <w:tc>
+          <w:tcPr>
+            <w:tcW w:w="2268" w:type="dxa"/>
+          </w:tcPr>
+          <w:p>
+            <w:pPr>
+              <w:pStyle w:val="TableText"/>
+              <w:ind w:left="162"/>
+              <w:rPr>
+                <w:sz w:val="18"/>
+                <w:szCs w:val="18"/>
+              </w:rPr>
+            </w:pPr>
+            <w:r>
+              <w:rPr>
+                <w:sz w:val="18"/>
+                <w:szCs w:val="18"/>
+              </w:rPr>
+              <w:t>Lili Huang</w:t>
+            </w:r>
+          </w:p>
+        </w:tc>
+      </w:tr>
     </w:tbl>
     <w:p/>
     <w:p/>
@@ -2833,7 +2883,7 @@
               <w:t xml:space="preserve"> </w:t>
             </w:r>
             <w:r>
-              <w:t>6769</w:t>
+              <w:t>6881</w:t>
             </w:r>
             <w:r>
               <w:t>.</w:t>
@@ -3403,7 +3453,13 @@
               <w:rPr>
                 <w:b/>
               </w:rPr>
-              <w:t>37506</w:t>
+              <w:t>37</w:t>
+            </w:r>
+            <w:r>
+              <w:rPr>
+                <w:b/>
+              </w:rPr>
+              <w:t>681</w:t>
             </w:r>
             <w:bookmarkStart w:id="2" w:name="_GoBack"/>
             <w:bookmarkEnd w:id="2"/>
@@ -6145,7 +6201,7 @@
         </mc:Choice>
         <mc:Fallback>
           <w:pict>
-            <v:line w14:anchorId="708CD4BE" id="Line 7" o:spid="_x0000_s1026" style="position:absolute;z-index:251656704;visibility:visible;mso-wrap-style:square;mso-width-percent:0;mso-height-percent:0;mso-wrap-distance-left:9pt;mso-wrap-distance-top:-3e-5mm;mso-wrap-distance-right:9pt;mso-wrap-distance-bottom:-3e-5mm;mso-position-horizontal:absolute;mso-position-horizontal-relative:text;mso-position-vertical:absolute;mso-position-vertical-relative:text;mso-width-percent:0;mso-height-percent:0;mso-width-relative:page;mso-height-relative:page" from="-2.25pt,12.9pt" to="465.75pt,12.9pt" o:gfxdata="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" strokecolor="#5b7d96" strokeweight="2.25pt"/>
+            <v:line w14:anchorId="581D1735" id="Line 7" o:spid="_x0000_s1026" style="position:absolute;z-index:251656704;visibility:visible;mso-wrap-style:square;mso-width-percent:0;mso-height-percent:0;mso-wrap-distance-left:9pt;mso-wrap-distance-top:-3e-5mm;mso-wrap-distance-right:9pt;mso-wrap-distance-bottom:-3e-5mm;mso-position-horizontal:absolute;mso-position-horizontal-relative:text;mso-position-vertical:absolute;mso-position-vertical-relative:text;mso-width-percent:0;mso-height-percent:0;mso-width-relative:page;mso-height-relative:page" from="-2.25pt,12.9pt" to="465.75pt,12.9pt" o:gfxdata="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" strokecolor="#5b7d96" strokeweight="2.25pt"/>
           </w:pict>
         </mc:Fallback>
       </mc:AlternateContent>
@@ -10926,20 +10982,20 @@
 </file>
 
 <file path=customXml/item2.xml><?xml version="1.0" encoding="utf-8"?>
+<p:properties xmlns:p="http://schemas.microsoft.com/office/2006/metadata/properties" xmlns:xsi="http://www.w3.org/2001/XMLSchema-instance">
+  <documentManagement>
+    <_DCDateModified xmlns="http://schemas.microsoft.com/sharepoint/v3/fields" xsi:nil="true"/>
+  </documentManagement>
+</p:properties>
+</file>
+
+<file path=customXml/item3.xml><?xml version="1.0" encoding="utf-8"?>
 <?mso-contentType ?>
 <FormTemplates xmlns="http://schemas.microsoft.com/sharepoint/v3/contenttype/forms">
   <Display>DocumentLibraryForm</Display>
   <Edit>DocumentLibraryForm</Edit>
   <New>DocumentLibraryForm</New>
 </FormTemplates>
-</file>
-
-<file path=customXml/item3.xml><?xml version="1.0" encoding="utf-8"?>
-<p:properties xmlns:p="http://schemas.microsoft.com/office/2006/metadata/properties" xmlns:xsi="http://www.w3.org/2001/XMLSchema-instance">
-  <documentManagement>
-    <_DCDateModified xmlns="http://schemas.microsoft.com/sharepoint/v3/fields" xsi:nil="true"/>
-  </documentManagement>
-</p:properties>
 </file>
 
 <file path=customXml/item4.xml><?xml version="1.0" encoding="utf-8"?>
@@ -11081,18 +11137,18 @@
 </file>
 
 <file path=customXml/itemProps2.xml><?xml version="1.0" encoding="utf-8"?>
-<ds:datastoreItem xmlns:ds="http://schemas.openxmlformats.org/officeDocument/2006/customXml" ds:itemID="{6E0243D2-C2E7-4C17-98A3-48E63A4A14E3}">
+<ds:datastoreItem xmlns:ds="http://schemas.openxmlformats.org/officeDocument/2006/customXml" ds:itemID="{47853092-453F-4761-BB4F-9437077E6946}">
   <ds:schemaRefs>
-    <ds:schemaRef ds:uri="http://schemas.microsoft.com/sharepoint/v3/contenttype/forms"/>
+    <ds:schemaRef ds:uri="http://schemas.microsoft.com/office/2006/metadata/properties"/>
+    <ds:schemaRef ds:uri="http://schemas.microsoft.com/sharepoint/v3/fields"/>
   </ds:schemaRefs>
 </ds:datastoreItem>
 </file>
 
 <file path=customXml/itemProps3.xml><?xml version="1.0" encoding="utf-8"?>
-<ds:datastoreItem xmlns:ds="http://schemas.openxmlformats.org/officeDocument/2006/customXml" ds:itemID="{47853092-453F-4761-BB4F-9437077E6946}">
+<ds:datastoreItem xmlns:ds="http://schemas.openxmlformats.org/officeDocument/2006/customXml" ds:itemID="{6E0243D2-C2E7-4C17-98A3-48E63A4A14E3}">
   <ds:schemaRefs>
-    <ds:schemaRef ds:uri="http://schemas.microsoft.com/office/2006/metadata/properties"/>
-    <ds:schemaRef ds:uri="http://schemas.microsoft.com/sharepoint/v3/fields"/>
+    <ds:schemaRef ds:uri="http://schemas.microsoft.com/sharepoint/v3/contenttype/forms"/>
   </ds:schemaRefs>
 </ds:datastoreItem>
 </file>
@@ -11116,7 +11172,7 @@
 </file>
 
 <file path=customXml/itemProps5.xml><?xml version="1.0" encoding="utf-8"?>
-<ds:datastoreItem xmlns:ds="http://schemas.openxmlformats.org/officeDocument/2006/customXml" ds:itemID="{C83D1590-45A7-4208-BB97-8063F9EEAEA7}">
+<ds:datastoreItem xmlns:ds="http://schemas.openxmlformats.org/officeDocument/2006/customXml" ds:itemID="{369E5FEC-A2C7-4BC8-966D-41E20D299788}">
   <ds:schemaRefs>
     <ds:schemaRef ds:uri="http://schemas.openxmlformats.org/officeDocument/2006/bibliography"/>
   </ds:schemaRefs>

</xml_diff>

<commit_message>
TFS 6881 - Add new main non coachable reasons for OMR IAE logs.
git-tfs-id: [https://tfs.omnicloud.local/tfs/cco%20program/]$/eCoaching_V2;C37694
</commit_message>
<xml_diff>
--- a/Runbook/Web/CCO_eCoaching_Runbook.docx
+++ b/Runbook/Web/CCO_eCoaching_Runbook.docx
@@ -3453,13 +3453,7 @@
               <w:rPr>
                 <w:b/>
               </w:rPr>
-              <w:t>37</w:t>
-            </w:r>
-            <w:r>
-              <w:rPr>
-                <w:b/>
-              </w:rPr>
-              <w:t>681</w:t>
+              <w:t>37692</w:t>
             </w:r>
             <w:bookmarkStart w:id="2" w:name="_GoBack"/>
             <w:bookmarkEnd w:id="2"/>
@@ -5853,7 +5847,7 @@
         <w:sz w:val="18"/>
         <w:szCs w:val="18"/>
       </w:rPr>
-      <w:t>6</w:t>
+      <w:t>1</w:t>
     </w:r>
     <w:r>
       <w:rPr>
@@ -6201,7 +6195,7 @@
         </mc:Choice>
         <mc:Fallback>
           <w:pict>
-            <v:line w14:anchorId="581D1735" id="Line 7" o:spid="_x0000_s1026" style="position:absolute;z-index:251656704;visibility:visible;mso-wrap-style:square;mso-width-percent:0;mso-height-percent:0;mso-wrap-distance-left:9pt;mso-wrap-distance-top:-3e-5mm;mso-wrap-distance-right:9pt;mso-wrap-distance-bottom:-3e-5mm;mso-position-horizontal:absolute;mso-position-horizontal-relative:text;mso-position-vertical:absolute;mso-position-vertical-relative:text;mso-width-percent:0;mso-height-percent:0;mso-width-relative:page;mso-height-relative:page" from="-2.25pt,12.9pt" to="465.75pt,12.9pt" o:gfxdata="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" strokecolor="#5b7d96" strokeweight="2.25pt"/>
+            <v:line w14:anchorId="56CB1FEF" id="Line 7" o:spid="_x0000_s1026" style="position:absolute;z-index:251656704;visibility:visible;mso-wrap-style:square;mso-width-percent:0;mso-height-percent:0;mso-wrap-distance-left:9pt;mso-wrap-distance-top:-3e-5mm;mso-wrap-distance-right:9pt;mso-wrap-distance-bottom:-3e-5mm;mso-position-horizontal:absolute;mso-position-horizontal-relative:text;mso-position-vertical:absolute;mso-position-vertical-relative:text;mso-width-percent:0;mso-height-percent:0;mso-width-relative:page;mso-height-relative:page" from="-2.25pt,12.9pt" to="465.75pt,12.9pt" o:gfxdata="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" strokecolor="#5b7d96" strokeweight="2.25pt"/>
           </w:pict>
         </mc:Fallback>
       </mc:AlternateContent>
@@ -10982,20 +10976,20 @@
 </file>
 
 <file path=customXml/item2.xml><?xml version="1.0" encoding="utf-8"?>
-<p:properties xmlns:p="http://schemas.microsoft.com/office/2006/metadata/properties" xmlns:xsi="http://www.w3.org/2001/XMLSchema-instance">
-  <documentManagement>
-    <_DCDateModified xmlns="http://schemas.microsoft.com/sharepoint/v3/fields" xsi:nil="true"/>
-  </documentManagement>
-</p:properties>
-</file>
-
-<file path=customXml/item3.xml><?xml version="1.0" encoding="utf-8"?>
 <?mso-contentType ?>
 <FormTemplates xmlns="http://schemas.microsoft.com/sharepoint/v3/contenttype/forms">
   <Display>DocumentLibraryForm</Display>
   <Edit>DocumentLibraryForm</Edit>
   <New>DocumentLibraryForm</New>
 </FormTemplates>
+</file>
+
+<file path=customXml/item3.xml><?xml version="1.0" encoding="utf-8"?>
+<p:properties xmlns:p="http://schemas.microsoft.com/office/2006/metadata/properties" xmlns:xsi="http://www.w3.org/2001/XMLSchema-instance">
+  <documentManagement>
+    <_DCDateModified xmlns="http://schemas.microsoft.com/sharepoint/v3/fields" xsi:nil="true"/>
+  </documentManagement>
+</p:properties>
 </file>
 
 <file path=customXml/item4.xml><?xml version="1.0" encoding="utf-8"?>
@@ -11137,18 +11131,18 @@
 </file>
 
 <file path=customXml/itemProps2.xml><?xml version="1.0" encoding="utf-8"?>
-<ds:datastoreItem xmlns:ds="http://schemas.openxmlformats.org/officeDocument/2006/customXml" ds:itemID="{47853092-453F-4761-BB4F-9437077E6946}">
+<ds:datastoreItem xmlns:ds="http://schemas.openxmlformats.org/officeDocument/2006/customXml" ds:itemID="{6E0243D2-C2E7-4C17-98A3-48E63A4A14E3}">
   <ds:schemaRefs>
-    <ds:schemaRef ds:uri="http://schemas.microsoft.com/office/2006/metadata/properties"/>
-    <ds:schemaRef ds:uri="http://schemas.microsoft.com/sharepoint/v3/fields"/>
+    <ds:schemaRef ds:uri="http://schemas.microsoft.com/sharepoint/v3/contenttype/forms"/>
   </ds:schemaRefs>
 </ds:datastoreItem>
 </file>
 
 <file path=customXml/itemProps3.xml><?xml version="1.0" encoding="utf-8"?>
-<ds:datastoreItem xmlns:ds="http://schemas.openxmlformats.org/officeDocument/2006/customXml" ds:itemID="{6E0243D2-C2E7-4C17-98A3-48E63A4A14E3}">
+<ds:datastoreItem xmlns:ds="http://schemas.openxmlformats.org/officeDocument/2006/customXml" ds:itemID="{47853092-453F-4761-BB4F-9437077E6946}">
   <ds:schemaRefs>
-    <ds:schemaRef ds:uri="http://schemas.microsoft.com/sharepoint/v3/contenttype/forms"/>
+    <ds:schemaRef ds:uri="http://schemas.microsoft.com/office/2006/metadata/properties"/>
+    <ds:schemaRef ds:uri="http://schemas.microsoft.com/sharepoint/v3/fields"/>
   </ds:schemaRefs>
 </ds:datastoreItem>
 </file>
@@ -11172,7 +11166,7 @@
 </file>
 
 <file path=customXml/itemProps5.xml><?xml version="1.0" encoding="utf-8"?>
-<ds:datastoreItem xmlns:ds="http://schemas.openxmlformats.org/officeDocument/2006/customXml" ds:itemID="{369E5FEC-A2C7-4BC8-966D-41E20D299788}">
+<ds:datastoreItem xmlns:ds="http://schemas.openxmlformats.org/officeDocument/2006/customXml" ds:itemID="{051E8B1D-0845-4B8A-935D-7AD15278122B}">
   <ds:schemaRefs>
     <ds:schemaRef ds:uri="http://schemas.openxmlformats.org/officeDocument/2006/bibliography"/>
   </ds:schemaRefs>

</xml_diff>

<commit_message>
TFS 6881 - Minor text update
git-tfs-id: [https://tfs.omnicloud.local/tfs/cco%20program/]$/eCoaching_V2;C37704
</commit_message>
<xml_diff>
--- a/Runbook/Web/CCO_eCoaching_Runbook.docx
+++ b/Runbook/Web/CCO_eCoaching_Runbook.docx
@@ -3222,8 +3222,10 @@
               <w:t xml:space="preserve">TFS </w:t>
             </w:r>
             <w:r>
-              <w:t>6540</w:t>
-            </w:r>
+              <w:t>6881</w:t>
+            </w:r>
+            <w:bookmarkStart w:id="2" w:name="_GoBack"/>
+            <w:bookmarkEnd w:id="2"/>
             <w:r>
               <w:t>.</w:t>
             </w:r>
@@ -3453,10 +3455,14 @@
               <w:rPr>
                 <w:b/>
               </w:rPr>
-              <w:t>37692</w:t>
-            </w:r>
-            <w:bookmarkStart w:id="2" w:name="_GoBack"/>
-            <w:bookmarkEnd w:id="2"/>
+              <w:t>37</w:t>
+            </w:r>
+            <w:r>
+              <w:rPr>
+                <w:b/>
+              </w:rPr>
+              <w:t>702</w:t>
+            </w:r>
             <w:r>
               <w:t>)</w:t>
             </w:r>
@@ -6195,7 +6201,7 @@
         </mc:Choice>
         <mc:Fallback>
           <w:pict>
-            <v:line w14:anchorId="56CB1FEF" id="Line 7" o:spid="_x0000_s1026" style="position:absolute;z-index:251656704;visibility:visible;mso-wrap-style:square;mso-width-percent:0;mso-height-percent:0;mso-wrap-distance-left:9pt;mso-wrap-distance-top:-3e-5mm;mso-wrap-distance-right:9pt;mso-wrap-distance-bottom:-3e-5mm;mso-position-horizontal:absolute;mso-position-horizontal-relative:text;mso-position-vertical:absolute;mso-position-vertical-relative:text;mso-width-percent:0;mso-height-percent:0;mso-width-relative:page;mso-height-relative:page" from="-2.25pt,12.9pt" to="465.75pt,12.9pt" o:gfxdata="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" strokecolor="#5b7d96" strokeweight="2.25pt"/>
+            <v:line w14:anchorId="30399EAD" id="Line 7" o:spid="_x0000_s1026" style="position:absolute;z-index:251656704;visibility:visible;mso-wrap-style:square;mso-width-percent:0;mso-height-percent:0;mso-wrap-distance-left:9pt;mso-wrap-distance-top:-3e-5mm;mso-wrap-distance-right:9pt;mso-wrap-distance-bottom:-3e-5mm;mso-position-horizontal:absolute;mso-position-horizontal-relative:text;mso-position-vertical:absolute;mso-position-vertical-relative:text;mso-width-percent:0;mso-height-percent:0;mso-width-relative:page;mso-height-relative:page" from="-2.25pt,12.9pt" to="465.75pt,12.9pt" o:gfxdata="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" strokecolor="#5b7d96" strokeweight="2.25pt"/>
           </w:pict>
         </mc:Fallback>
       </mc:AlternateContent>
@@ -10976,15 +10982,6 @@
 </file>
 
 <file path=customXml/item2.xml><?xml version="1.0" encoding="utf-8"?>
-<?mso-contentType ?>
-<FormTemplates xmlns="http://schemas.microsoft.com/sharepoint/v3/contenttype/forms">
-  <Display>DocumentLibraryForm</Display>
-  <Edit>DocumentLibraryForm</Edit>
-  <New>DocumentLibraryForm</New>
-</FormTemplates>
-</file>
-
-<file path=customXml/item3.xml><?xml version="1.0" encoding="utf-8"?>
 <p:properties xmlns:p="http://schemas.microsoft.com/office/2006/metadata/properties" xmlns:xsi="http://www.w3.org/2001/XMLSchema-instance">
   <documentManagement>
     <_DCDateModified xmlns="http://schemas.microsoft.com/sharepoint/v3/fields" xsi:nil="true"/>
@@ -10992,7 +10989,7 @@
 </p:properties>
 </file>
 
-<file path=customXml/item4.xml><?xml version="1.0" encoding="utf-8"?>
+<file path=customXml/item3.xml><?xml version="1.0" encoding="utf-8"?>
 <ct:contentTypeSchema xmlns:ct="http://schemas.microsoft.com/office/2006/metadata/contentType" xmlns:ma="http://schemas.microsoft.com/office/2006/metadata/properties/metaAttributes" ct:_="" ma:_="" ma:contentTypeName="Document" ma:contentTypeID="0x01010030BD7732B7E9D546895B9CFEB89AE1DA" ma:contentTypeVersion="2" ma:contentTypeDescription="Create a new document." ma:contentTypeScope="" ma:versionID="4a52a66f97c8a8cc0b4275e183da2dbb">
   <xsd:schema xmlns:xsd="http://www.w3.org/2001/XMLSchema" xmlns:xs="http://www.w3.org/2001/XMLSchema" xmlns:p="http://schemas.microsoft.com/office/2006/metadata/properties" xmlns:ns2="http://schemas.microsoft.com/sharepoint/v3/fields" targetNamespace="http://schemas.microsoft.com/office/2006/metadata/properties" ma:root="true" ma:fieldsID="032493956d71b98ad7ed2527eb986e98" ns2:_="">
     <xsd:import namespace="http://schemas.microsoft.com/sharepoint/v3/fields"/>
@@ -11118,6 +11115,15 @@
 </ct:contentTypeSchema>
 </file>
 
+<file path=customXml/item4.xml><?xml version="1.0" encoding="utf-8"?>
+<?mso-contentType ?>
+<FormTemplates xmlns="http://schemas.microsoft.com/sharepoint/v3/contenttype/forms">
+  <Display>DocumentLibraryForm</Display>
+  <Edit>DocumentLibraryForm</Edit>
+  <New>DocumentLibraryForm</New>
+</FormTemplates>
+</file>
+
 <file path=customXml/item5.xml><?xml version="1.0" encoding="utf-8"?>
 <b:Sources xmlns:b="http://schemas.openxmlformats.org/officeDocument/2006/bibliography" xmlns="http://schemas.openxmlformats.org/officeDocument/2006/bibliography" SelectedStyle="\APA.XSL" StyleName="APA"/>
 </file>
@@ -11131,14 +11137,6 @@
 </file>
 
 <file path=customXml/itemProps2.xml><?xml version="1.0" encoding="utf-8"?>
-<ds:datastoreItem xmlns:ds="http://schemas.openxmlformats.org/officeDocument/2006/customXml" ds:itemID="{6E0243D2-C2E7-4C17-98A3-48E63A4A14E3}">
-  <ds:schemaRefs>
-    <ds:schemaRef ds:uri="http://schemas.microsoft.com/sharepoint/v3/contenttype/forms"/>
-  </ds:schemaRefs>
-</ds:datastoreItem>
-</file>
-
-<file path=customXml/itemProps3.xml><?xml version="1.0" encoding="utf-8"?>
 <ds:datastoreItem xmlns:ds="http://schemas.openxmlformats.org/officeDocument/2006/customXml" ds:itemID="{47853092-453F-4761-BB4F-9437077E6946}">
   <ds:schemaRefs>
     <ds:schemaRef ds:uri="http://schemas.microsoft.com/office/2006/metadata/properties"/>
@@ -11147,7 +11145,7 @@
 </ds:datastoreItem>
 </file>
 
-<file path=customXml/itemProps4.xml><?xml version="1.0" encoding="utf-8"?>
+<file path=customXml/itemProps3.xml><?xml version="1.0" encoding="utf-8"?>
 <ds:datastoreItem xmlns:ds="http://schemas.openxmlformats.org/officeDocument/2006/customXml" ds:itemID="{C20E51C4-559D-47CC-9854-22650DD0FC25}">
   <ds:schemaRefs>
     <ds:schemaRef ds:uri="http://schemas.microsoft.com/office/2006/metadata/contentType"/>
@@ -11165,8 +11163,16 @@
 </ds:datastoreItem>
 </file>
 
+<file path=customXml/itemProps4.xml><?xml version="1.0" encoding="utf-8"?>
+<ds:datastoreItem xmlns:ds="http://schemas.openxmlformats.org/officeDocument/2006/customXml" ds:itemID="{6E0243D2-C2E7-4C17-98A3-48E63A4A14E3}">
+  <ds:schemaRefs>
+    <ds:schemaRef ds:uri="http://schemas.microsoft.com/sharepoint/v3/contenttype/forms"/>
+  </ds:schemaRefs>
+</ds:datastoreItem>
+</file>
+
 <file path=customXml/itemProps5.xml><?xml version="1.0" encoding="utf-8"?>
-<ds:datastoreItem xmlns:ds="http://schemas.openxmlformats.org/officeDocument/2006/customXml" ds:itemID="{051E8B1D-0845-4B8A-935D-7AD15278122B}">
+<ds:datastoreItem xmlns:ds="http://schemas.openxmlformats.org/officeDocument/2006/customXml" ds:itemID="{89A49FD8-1C02-488B-8CC4-72B68F09684E}">
   <ds:schemaRefs>
     <ds:schemaRef ds:uri="http://schemas.openxmlformats.org/officeDocument/2006/bibliography"/>
   </ds:schemaRefs>

</xml_diff>

<commit_message>
TFS 6197 - Request for two new feeds files from Performance Scorecards.
git-tfs-id: [https://tfs.omnicloud.local/tfs/cco%20program/]$/eCoaching_V2;C37712
</commit_message>
<xml_diff>
--- a/Runbook/Web/CCO_eCoaching_Runbook.docx
+++ b/Runbook/Web/CCO_eCoaching_Runbook.docx
@@ -239,11 +239,14 @@
           <w:p>
             <w:pPr>
               <w:cnfStyle w:val="100000000000" w:firstRow="1" w:lastRow="0" w:firstColumn="0" w:lastColumn="0" w:oddVBand="0" w:evenVBand="0" w:oddHBand="0" w:evenHBand="0" w:firstRowFirstColumn="0" w:firstRowLastColumn="0" w:lastRowFirstColumn="0" w:lastRowLastColumn="0"/>
-            </w:pPr>
-            <w:r>
               <w:rPr>
                 <w:b/>
               </w:rPr>
+            </w:pPr>
+            <w:r>
+              <w:rPr>
+                <w:b/>
+              </w:rPr>
               <w:t xml:space="preserve">TFS </w:t>
             </w:r>
             <w:r>
@@ -269,6 +272,25 @@
                 <w:b/>
               </w:rPr>
               <w:t>.</w:t>
+            </w:r>
+          </w:p>
+          <w:p>
+            <w:pPr>
+              <w:cnfStyle w:val="100000000000" w:firstRow="1" w:lastRow="0" w:firstColumn="0" w:lastColumn="0" w:oddVBand="0" w:evenVBand="0" w:oddHBand="0" w:evenHBand="0" w:firstRowFirstColumn="0" w:firstRowLastColumn="0" w:lastRowFirstColumn="0" w:lastRowLastColumn="0"/>
+              <w:rPr>
+                <w:b/>
+              </w:rPr>
+            </w:pPr>
+          </w:p>
+          <w:p>
+            <w:pPr>
+              <w:cnfStyle w:val="100000000000" w:firstRow="1" w:lastRow="0" w:firstColumn="0" w:lastColumn="0" w:oddVBand="0" w:evenVBand="0" w:oddHBand="0" w:evenHBand="0" w:firstRowFirstColumn="0" w:firstRowLastColumn="0" w:lastRowFirstColumn="0" w:lastRowLastColumn="0"/>
+            </w:pPr>
+            <w:r>
+              <w:rPr>
+                <w:b/>
+              </w:rPr>
+              <w:t>TFS 6197 – Request for two new feeds from Performance Scorecards.</w:t>
             </w:r>
           </w:p>
         </w:tc>
@@ -2745,6 +2767,62 @@
           </w:p>
         </w:tc>
       </w:tr>
+      <w:tr>
+        <w:tc>
+          <w:tcPr>
+            <w:tcW w:w="1188" w:type="dxa"/>
+          </w:tcPr>
+          <w:p>
+            <w:pPr>
+              <w:pStyle w:val="TableText"/>
+              <w:ind w:left="90"/>
+              <w:rPr>
+                <w:sz w:val="18"/>
+                <w:szCs w:val="18"/>
+              </w:rPr>
+            </w:pPr>
+            <w:r>
+              <w:rPr>
+                <w:sz w:val="18"/>
+                <w:szCs w:val="18"/>
+              </w:rPr>
+              <w:t>6/2/2017</w:t>
+            </w:r>
+          </w:p>
+        </w:tc>
+        <w:tc>
+          <w:tcPr>
+            <w:tcW w:w="6120" w:type="dxa"/>
+          </w:tcPr>
+          <w:p>
+            <w:r>
+              <w:t>TFS 6197 – Request for two new feeds from Performance Scorecards.</w:t>
+            </w:r>
+          </w:p>
+        </w:tc>
+        <w:tc>
+          <w:tcPr>
+            <w:tcW w:w="2268" w:type="dxa"/>
+          </w:tcPr>
+          <w:p>
+            <w:pPr>
+              <w:pStyle w:val="TableText"/>
+              <w:ind w:left="162"/>
+              <w:rPr>
+                <w:sz w:val="18"/>
+                <w:szCs w:val="18"/>
+              </w:rPr>
+            </w:pPr>
+            <w:r>
+              <w:rPr>
+                <w:sz w:val="18"/>
+                <w:szCs w:val="18"/>
+              </w:rPr>
+              <w:t>Lili Huang</w:t>
+            </w:r>
+          </w:p>
+        </w:tc>
+      </w:tr>
     </w:tbl>
     <w:p/>
     <w:p/>
@@ -2884,6 +2962,9 @@
             </w:r>
             <w:r>
               <w:t>6881</w:t>
+            </w:r>
+            <w:r>
+              <w:t xml:space="preserve"> and TFS 6197</w:t>
             </w:r>
             <w:r>
               <w:t>.</w:t>
@@ -3224,8 +3305,9 @@
             <w:r>
               <w:t>6881</w:t>
             </w:r>
-            <w:bookmarkStart w:id="2" w:name="_GoBack"/>
-            <w:bookmarkEnd w:id="2"/>
+            <w:r>
+              <w:t xml:space="preserve"> and TFS 6197</w:t>
+            </w:r>
             <w:r>
               <w:t>.</w:t>
             </w:r>
@@ -3455,14 +3537,16 @@
               <w:rPr>
                 <w:b/>
               </w:rPr>
-              <w:t>37</w:t>
+              <w:t>3</w:t>
             </w:r>
             <w:r>
               <w:rPr>
                 <w:b/>
               </w:rPr>
-              <w:t>702</w:t>
-            </w:r>
+              <w:t>7711</w:t>
+            </w:r>
+            <w:bookmarkStart w:id="2" w:name="_GoBack"/>
+            <w:bookmarkEnd w:id="2"/>
             <w:r>
               <w:t>)</w:t>
             </w:r>
@@ -5853,7 +5937,7 @@
         <w:sz w:val="18"/>
         <w:szCs w:val="18"/>
       </w:rPr>
-      <w:t>1</w:t>
+      <w:t>6</w:t>
     </w:r>
     <w:r>
       <w:rPr>
@@ -6201,7 +6285,7 @@
         </mc:Choice>
         <mc:Fallback>
           <w:pict>
-            <v:line w14:anchorId="30399EAD" id="Line 7" o:spid="_x0000_s1026" style="position:absolute;z-index:251656704;visibility:visible;mso-wrap-style:square;mso-width-percent:0;mso-height-percent:0;mso-wrap-distance-left:9pt;mso-wrap-distance-top:-3e-5mm;mso-wrap-distance-right:9pt;mso-wrap-distance-bottom:-3e-5mm;mso-position-horizontal:absolute;mso-position-horizontal-relative:text;mso-position-vertical:absolute;mso-position-vertical-relative:text;mso-width-percent:0;mso-height-percent:0;mso-width-relative:page;mso-height-relative:page" from="-2.25pt,12.9pt" to="465.75pt,12.9pt" o:gfxdata="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" strokecolor="#5b7d96" strokeweight="2.25pt"/>
+            <v:line w14:anchorId="0613B6C1" id="Line 7" o:spid="_x0000_s1026" style="position:absolute;z-index:251656704;visibility:visible;mso-wrap-style:square;mso-width-percent:0;mso-height-percent:0;mso-wrap-distance-left:9pt;mso-wrap-distance-top:-3e-5mm;mso-wrap-distance-right:9pt;mso-wrap-distance-bottom:-3e-5mm;mso-position-horizontal:absolute;mso-position-horizontal-relative:text;mso-position-vertical:absolute;mso-position-vertical-relative:text;mso-width-percent:0;mso-height-percent:0;mso-width-relative:page;mso-height-relative:page" from="-2.25pt,12.9pt" to="465.75pt,12.9pt" o:gfxdata="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" strokecolor="#5b7d96" strokeweight="2.25pt"/>
           </w:pict>
         </mc:Fallback>
       </mc:AlternateContent>
@@ -10990,6 +11074,15 @@
 </file>
 
 <file path=customXml/item3.xml><?xml version="1.0" encoding="utf-8"?>
+<?mso-contentType ?>
+<FormTemplates xmlns="http://schemas.microsoft.com/sharepoint/v3/contenttype/forms">
+  <Display>DocumentLibraryForm</Display>
+  <Edit>DocumentLibraryForm</Edit>
+  <New>DocumentLibraryForm</New>
+</FormTemplates>
+</file>
+
+<file path=customXml/item4.xml><?xml version="1.0" encoding="utf-8"?>
 <ct:contentTypeSchema xmlns:ct="http://schemas.microsoft.com/office/2006/metadata/contentType" xmlns:ma="http://schemas.microsoft.com/office/2006/metadata/properties/metaAttributes" ct:_="" ma:_="" ma:contentTypeName="Document" ma:contentTypeID="0x01010030BD7732B7E9D546895B9CFEB89AE1DA" ma:contentTypeVersion="2" ma:contentTypeDescription="Create a new document." ma:contentTypeScope="" ma:versionID="4a52a66f97c8a8cc0b4275e183da2dbb">
   <xsd:schema xmlns:xsd="http://www.w3.org/2001/XMLSchema" xmlns:xs="http://www.w3.org/2001/XMLSchema" xmlns:p="http://schemas.microsoft.com/office/2006/metadata/properties" xmlns:ns2="http://schemas.microsoft.com/sharepoint/v3/fields" targetNamespace="http://schemas.microsoft.com/office/2006/metadata/properties" ma:root="true" ma:fieldsID="032493956d71b98ad7ed2527eb986e98" ns2:_="">
     <xsd:import namespace="http://schemas.microsoft.com/sharepoint/v3/fields"/>
@@ -11115,15 +11208,6 @@
 </ct:contentTypeSchema>
 </file>
 
-<file path=customXml/item4.xml><?xml version="1.0" encoding="utf-8"?>
-<?mso-contentType ?>
-<FormTemplates xmlns="http://schemas.microsoft.com/sharepoint/v3/contenttype/forms">
-  <Display>DocumentLibraryForm</Display>
-  <Edit>DocumentLibraryForm</Edit>
-  <New>DocumentLibraryForm</New>
-</FormTemplates>
-</file>
-
 <file path=customXml/item5.xml><?xml version="1.0" encoding="utf-8"?>
 <b:Sources xmlns:b="http://schemas.openxmlformats.org/officeDocument/2006/bibliography" xmlns="http://schemas.openxmlformats.org/officeDocument/2006/bibliography" SelectedStyle="\APA.XSL" StyleName="APA"/>
 </file>
@@ -11146,6 +11230,14 @@
 </file>
 
 <file path=customXml/itemProps3.xml><?xml version="1.0" encoding="utf-8"?>
+<ds:datastoreItem xmlns:ds="http://schemas.openxmlformats.org/officeDocument/2006/customXml" ds:itemID="{6E0243D2-C2E7-4C17-98A3-48E63A4A14E3}">
+  <ds:schemaRefs>
+    <ds:schemaRef ds:uri="http://schemas.microsoft.com/sharepoint/v3/contenttype/forms"/>
+  </ds:schemaRefs>
+</ds:datastoreItem>
+</file>
+
+<file path=customXml/itemProps4.xml><?xml version="1.0" encoding="utf-8"?>
 <ds:datastoreItem xmlns:ds="http://schemas.openxmlformats.org/officeDocument/2006/customXml" ds:itemID="{C20E51C4-559D-47CC-9854-22650DD0FC25}">
   <ds:schemaRefs>
     <ds:schemaRef ds:uri="http://schemas.microsoft.com/office/2006/metadata/contentType"/>
@@ -11163,16 +11255,8 @@
 </ds:datastoreItem>
 </file>
 
-<file path=customXml/itemProps4.xml><?xml version="1.0" encoding="utf-8"?>
-<ds:datastoreItem xmlns:ds="http://schemas.openxmlformats.org/officeDocument/2006/customXml" ds:itemID="{6E0243D2-C2E7-4C17-98A3-48E63A4A14E3}">
-  <ds:schemaRefs>
-    <ds:schemaRef ds:uri="http://schemas.microsoft.com/sharepoint/v3/contenttype/forms"/>
-  </ds:schemaRefs>
-</ds:datastoreItem>
-</file>
-
 <file path=customXml/itemProps5.xml><?xml version="1.0" encoding="utf-8"?>
-<ds:datastoreItem xmlns:ds="http://schemas.openxmlformats.org/officeDocument/2006/customXml" ds:itemID="{89A49FD8-1C02-488B-8CC4-72B68F09684E}">
+<ds:datastoreItem xmlns:ds="http://schemas.openxmlformats.org/officeDocument/2006/customXml" ds:itemID="{F8A16CF5-E760-4A74-A1C2-A3892EFEFE77}">
   <ds:schemaRefs>
     <ds:schemaRef ds:uri="http://schemas.openxmlformats.org/officeDocument/2006/bibliography"/>
   </ds:schemaRefs>

</xml_diff>

<commit_message>
TFS 6197 - Updated zip changeset number.
git-tfs-id: [https://tfs.omnicloud.local/tfs/cco%20program/]$/eCoaching_V2;C37715
</commit_message>
<xml_diff>
--- a/Runbook/Web/CCO_eCoaching_Runbook.docx
+++ b/Runbook/Web/CCO_eCoaching_Runbook.docx
@@ -3543,7 +3543,13 @@
               <w:rPr>
                 <w:b/>
               </w:rPr>
-              <w:t>7711</w:t>
+              <w:t>771</w:t>
+            </w:r>
+            <w:r>
+              <w:rPr>
+                <w:b/>
+              </w:rPr>
+              <w:t>4</w:t>
             </w:r>
             <w:bookmarkStart w:id="2" w:name="_GoBack"/>
             <w:bookmarkEnd w:id="2"/>
@@ -5937,7 +5943,7 @@
         <w:sz w:val="18"/>
         <w:szCs w:val="18"/>
       </w:rPr>
-      <w:t>6</w:t>
+      <w:t>1</w:t>
     </w:r>
     <w:r>
       <w:rPr>
@@ -6285,7 +6291,7 @@
         </mc:Choice>
         <mc:Fallback>
           <w:pict>
-            <v:line w14:anchorId="0613B6C1" id="Line 7" o:spid="_x0000_s1026" style="position:absolute;z-index:251656704;visibility:visible;mso-wrap-style:square;mso-width-percent:0;mso-height-percent:0;mso-wrap-distance-left:9pt;mso-wrap-distance-top:-3e-5mm;mso-wrap-distance-right:9pt;mso-wrap-distance-bottom:-3e-5mm;mso-position-horizontal:absolute;mso-position-horizontal-relative:text;mso-position-vertical:absolute;mso-position-vertical-relative:text;mso-width-percent:0;mso-height-percent:0;mso-width-relative:page;mso-height-relative:page" from="-2.25pt,12.9pt" to="465.75pt,12.9pt" o:gfxdata="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" strokecolor="#5b7d96" strokeweight="2.25pt"/>
+            <v:line w14:anchorId="65FFF9A1" id="Line 7" o:spid="_x0000_s1026" style="position:absolute;z-index:251656704;visibility:visible;mso-wrap-style:square;mso-width-percent:0;mso-height-percent:0;mso-wrap-distance-left:9pt;mso-wrap-distance-top:-3e-5mm;mso-wrap-distance-right:9pt;mso-wrap-distance-bottom:-3e-5mm;mso-position-horizontal:absolute;mso-position-horizontal-relative:text;mso-position-vertical:absolute;mso-position-vertical-relative:text;mso-width-percent:0;mso-height-percent:0;mso-width-relative:page;mso-height-relative:page" from="-2.25pt,12.9pt" to="465.75pt,12.9pt" o:gfxdata="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" strokecolor="#5b7d96" strokeweight="2.25pt"/>
           </w:pict>
         </mc:Fallback>
       </mc:AlternateContent>
@@ -11074,15 +11080,6 @@
 </file>
 
 <file path=customXml/item3.xml><?xml version="1.0" encoding="utf-8"?>
-<?mso-contentType ?>
-<FormTemplates xmlns="http://schemas.microsoft.com/sharepoint/v3/contenttype/forms">
-  <Display>DocumentLibraryForm</Display>
-  <Edit>DocumentLibraryForm</Edit>
-  <New>DocumentLibraryForm</New>
-</FormTemplates>
-</file>
-
-<file path=customXml/item4.xml><?xml version="1.0" encoding="utf-8"?>
 <ct:contentTypeSchema xmlns:ct="http://schemas.microsoft.com/office/2006/metadata/contentType" xmlns:ma="http://schemas.microsoft.com/office/2006/metadata/properties/metaAttributes" ct:_="" ma:_="" ma:contentTypeName="Document" ma:contentTypeID="0x01010030BD7732B7E9D546895B9CFEB89AE1DA" ma:contentTypeVersion="2" ma:contentTypeDescription="Create a new document." ma:contentTypeScope="" ma:versionID="4a52a66f97c8a8cc0b4275e183da2dbb">
   <xsd:schema xmlns:xsd="http://www.w3.org/2001/XMLSchema" xmlns:xs="http://www.w3.org/2001/XMLSchema" xmlns:p="http://schemas.microsoft.com/office/2006/metadata/properties" xmlns:ns2="http://schemas.microsoft.com/sharepoint/v3/fields" targetNamespace="http://schemas.microsoft.com/office/2006/metadata/properties" ma:root="true" ma:fieldsID="032493956d71b98ad7ed2527eb986e98" ns2:_="">
     <xsd:import namespace="http://schemas.microsoft.com/sharepoint/v3/fields"/>
@@ -11208,6 +11205,15 @@
 </ct:contentTypeSchema>
 </file>
 
+<file path=customXml/item4.xml><?xml version="1.0" encoding="utf-8"?>
+<?mso-contentType ?>
+<FormTemplates xmlns="http://schemas.microsoft.com/sharepoint/v3/contenttype/forms">
+  <Display>DocumentLibraryForm</Display>
+  <Edit>DocumentLibraryForm</Edit>
+  <New>DocumentLibraryForm</New>
+</FormTemplates>
+</file>
+
 <file path=customXml/item5.xml><?xml version="1.0" encoding="utf-8"?>
 <b:Sources xmlns:b="http://schemas.openxmlformats.org/officeDocument/2006/bibliography" xmlns="http://schemas.openxmlformats.org/officeDocument/2006/bibliography" SelectedStyle="\APA.XSL" StyleName="APA"/>
 </file>
@@ -11230,14 +11236,6 @@
 </file>
 
 <file path=customXml/itemProps3.xml><?xml version="1.0" encoding="utf-8"?>
-<ds:datastoreItem xmlns:ds="http://schemas.openxmlformats.org/officeDocument/2006/customXml" ds:itemID="{6E0243D2-C2E7-4C17-98A3-48E63A4A14E3}">
-  <ds:schemaRefs>
-    <ds:schemaRef ds:uri="http://schemas.microsoft.com/sharepoint/v3/contenttype/forms"/>
-  </ds:schemaRefs>
-</ds:datastoreItem>
-</file>
-
-<file path=customXml/itemProps4.xml><?xml version="1.0" encoding="utf-8"?>
 <ds:datastoreItem xmlns:ds="http://schemas.openxmlformats.org/officeDocument/2006/customXml" ds:itemID="{C20E51C4-559D-47CC-9854-22650DD0FC25}">
   <ds:schemaRefs>
     <ds:schemaRef ds:uri="http://schemas.microsoft.com/office/2006/metadata/contentType"/>
@@ -11255,8 +11253,16 @@
 </ds:datastoreItem>
 </file>
 
+<file path=customXml/itemProps4.xml><?xml version="1.0" encoding="utf-8"?>
+<ds:datastoreItem xmlns:ds="http://schemas.openxmlformats.org/officeDocument/2006/customXml" ds:itemID="{6E0243D2-C2E7-4C17-98A3-48E63A4A14E3}">
+  <ds:schemaRefs>
+    <ds:schemaRef ds:uri="http://schemas.microsoft.com/sharepoint/v3/contenttype/forms"/>
+  </ds:schemaRefs>
+</ds:datastoreItem>
+</file>
+
 <file path=customXml/itemProps5.xml><?xml version="1.0" encoding="utf-8"?>
-<ds:datastoreItem xmlns:ds="http://schemas.openxmlformats.org/officeDocument/2006/customXml" ds:itemID="{F8A16CF5-E760-4A74-A1C2-A3892EFEFE77}">
+<ds:datastoreItem xmlns:ds="http://schemas.openxmlformats.org/officeDocument/2006/customXml" ds:itemID="{327EB286-DAD8-40F2-96A8-4DDFC25AB632}">
   <ds:schemaRefs>
     <ds:schemaRef ds:uri="http://schemas.openxmlformats.org/officeDocument/2006/bibliography"/>
   </ds:schemaRefs>

</xml_diff>

<commit_message>
TFS 6197 – Request for two new feeds from Performance Scorecards. (Excluded the changes made for TFS 6881)
git-tfs-id: [https://tfs.omnicloud.local/tfs/cco%20program/]$/eCoaching_V2;C37809
</commit_message>
<xml_diff>
--- a/Runbook/Web/CCO_eCoaching_Runbook.docx
+++ b/Runbook/Web/CCO_eCoaching_Runbook.docx
@@ -239,52 +239,6 @@
           <w:p>
             <w:pPr>
               <w:cnfStyle w:val="100000000000" w:firstRow="1" w:lastRow="0" w:firstColumn="0" w:lastColumn="0" w:oddVBand="0" w:evenVBand="0" w:oddHBand="0" w:evenHBand="0" w:firstRowFirstColumn="0" w:firstRowLastColumn="0" w:lastRowFirstColumn="0" w:lastRowLastColumn="0"/>
-              <w:rPr>
-                <w:b/>
-              </w:rPr>
-            </w:pPr>
-            <w:r>
-              <w:rPr>
-                <w:b/>
-              </w:rPr>
-              <w:t xml:space="preserve">TFS </w:t>
-            </w:r>
-            <w:r>
-              <w:rPr>
-                <w:b/>
-              </w:rPr>
-              <w:t>6881</w:t>
-            </w:r>
-            <w:r>
-              <w:rPr>
-                <w:b/>
-              </w:rPr>
-              <w:t xml:space="preserve"> –</w:t>
-            </w:r>
-            <w:r>
-              <w:rPr>
-                <w:b/>
-              </w:rPr>
-              <w:t xml:space="preserve"> Add new main not coachable reasons for OMR IAE logs</w:t>
-            </w:r>
-            <w:r>
-              <w:rPr>
-                <w:b/>
-              </w:rPr>
-              <w:t>.</w:t>
-            </w:r>
-          </w:p>
-          <w:p>
-            <w:pPr>
-              <w:cnfStyle w:val="100000000000" w:firstRow="1" w:lastRow="0" w:firstColumn="0" w:lastColumn="0" w:oddVBand="0" w:evenVBand="0" w:oddHBand="0" w:evenHBand="0" w:firstRowFirstColumn="0" w:firstRowLastColumn="0" w:lastRowFirstColumn="0" w:lastRowLastColumn="0"/>
-              <w:rPr>
-                <w:b/>
-              </w:rPr>
-            </w:pPr>
-          </w:p>
-          <w:p>
-            <w:pPr>
-              <w:cnfStyle w:val="100000000000" w:firstRow="1" w:lastRow="0" w:firstColumn="0" w:lastColumn="0" w:oddVBand="0" w:evenVBand="0" w:oddHBand="0" w:evenHBand="0" w:firstRowFirstColumn="0" w:firstRowLastColumn="0" w:lastRowFirstColumn="0" w:lastRowLastColumn="0"/>
             </w:pPr>
             <w:r>
               <w:rPr>
@@ -2823,6 +2777,67 @@
           </w:p>
         </w:tc>
       </w:tr>
+      <w:tr>
+        <w:tc>
+          <w:tcPr>
+            <w:tcW w:w="1188" w:type="dxa"/>
+          </w:tcPr>
+          <w:p>
+            <w:pPr>
+              <w:pStyle w:val="TableText"/>
+              <w:ind w:left="90"/>
+              <w:rPr>
+                <w:sz w:val="18"/>
+                <w:szCs w:val="18"/>
+              </w:rPr>
+            </w:pPr>
+            <w:r>
+              <w:rPr>
+                <w:sz w:val="18"/>
+                <w:szCs w:val="18"/>
+              </w:rPr>
+              <w:t>6/12/2017</w:t>
+            </w:r>
+          </w:p>
+        </w:tc>
+        <w:tc>
+          <w:tcPr>
+            <w:tcW w:w="6120" w:type="dxa"/>
+          </w:tcPr>
+          <w:p>
+            <w:r>
+              <w:t>TFS 6197 – Request for two new feeds from Performance Scorecards.</w:t>
+            </w:r>
+          </w:p>
+          <w:p>
+            <w:r>
+              <w:t>(Excluded the changes made for TFS 6881)</w:t>
+            </w:r>
+          </w:p>
+        </w:tc>
+        <w:tc>
+          <w:tcPr>
+            <w:tcW w:w="2268" w:type="dxa"/>
+          </w:tcPr>
+          <w:p>
+            <w:pPr>
+              <w:pStyle w:val="TableText"/>
+              <w:ind w:left="162"/>
+              <w:rPr>
+                <w:sz w:val="18"/>
+                <w:szCs w:val="18"/>
+              </w:rPr>
+            </w:pPr>
+            <w:r>
+              <w:rPr>
+                <w:sz w:val="18"/>
+                <w:szCs w:val="18"/>
+              </w:rPr>
+              <w:t>Lili Huang</w:t>
+            </w:r>
+          </w:p>
+        </w:tc>
+      </w:tr>
     </w:tbl>
     <w:p/>
     <w:p/>
@@ -2955,16 +2970,7 @@
               <w:t xml:space="preserve"> per </w:t>
             </w:r>
             <w:r>
-              <w:t>TFS</w:t>
-            </w:r>
-            <w:r>
-              <w:t xml:space="preserve"> </w:t>
-            </w:r>
-            <w:r>
-              <w:t>6881</w:t>
-            </w:r>
-            <w:r>
-              <w:t xml:space="preserve"> and TFS 6197</w:t>
+              <w:t>TFS 6197</w:t>
             </w:r>
             <w:r>
               <w:t>.</w:t>
@@ -3300,13 +3306,7 @@
               <w:t xml:space="preserve"> for </w:t>
             </w:r>
             <w:r>
-              <w:t xml:space="preserve">TFS </w:t>
-            </w:r>
-            <w:r>
-              <w:t>6881</w:t>
-            </w:r>
-            <w:r>
-              <w:t xml:space="preserve"> and TFS 6197</w:t>
+              <w:t>TFS 6197</w:t>
             </w:r>
             <w:r>
               <w:t>.</w:t>
@@ -3543,13 +3543,13 @@
               <w:rPr>
                 <w:b/>
               </w:rPr>
-              <w:t>77</w:t>
+              <w:t>7</w:t>
             </w:r>
             <w:r>
               <w:rPr>
                 <w:b/>
               </w:rPr>
-              <w:t>22</w:t>
+              <w:t>808</w:t>
             </w:r>
             <w:bookmarkStart w:id="2" w:name="_GoBack"/>
             <w:bookmarkEnd w:id="2"/>
@@ -5943,7 +5943,7 @@
         <w:sz w:val="18"/>
         <w:szCs w:val="18"/>
       </w:rPr>
-      <w:t>1</w:t>
+      <w:t>6</w:t>
     </w:r>
     <w:r>
       <w:rPr>
@@ -6291,7 +6291,7 @@
         </mc:Choice>
         <mc:Fallback>
           <w:pict>
-            <v:line w14:anchorId="44C1C06D" id="Line 7" o:spid="_x0000_s1026" style="position:absolute;z-index:251656704;visibility:visible;mso-wrap-style:square;mso-width-percent:0;mso-height-percent:0;mso-wrap-distance-left:9pt;mso-wrap-distance-top:-3e-5mm;mso-wrap-distance-right:9pt;mso-wrap-distance-bottom:-3e-5mm;mso-position-horizontal:absolute;mso-position-horizontal-relative:text;mso-position-vertical:absolute;mso-position-vertical-relative:text;mso-width-percent:0;mso-height-percent:0;mso-width-relative:page;mso-height-relative:page" from="-2.25pt,12.9pt" to="465.75pt,12.9pt" o:gfxdata="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" strokecolor="#5b7d96" strokeweight="2.25pt"/>
+            <v:line w14:anchorId="6B28679B" id="Line 7" o:spid="_x0000_s1026" style="position:absolute;z-index:251656704;visibility:visible;mso-wrap-style:square;mso-width-percent:0;mso-height-percent:0;mso-wrap-distance-left:9pt;mso-wrap-distance-top:-3e-5mm;mso-wrap-distance-right:9pt;mso-wrap-distance-bottom:-3e-5mm;mso-position-horizontal:absolute;mso-position-horizontal-relative:text;mso-position-vertical:absolute;mso-position-vertical-relative:text;mso-width-percent:0;mso-height-percent:0;mso-width-relative:page;mso-height-relative:page" from="-2.25pt,12.9pt" to="465.75pt,12.9pt" o:gfxdata="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" strokecolor="#5b7d96" strokeweight="2.25pt"/>
           </w:pict>
         </mc:Fallback>
       </mc:AlternateContent>
@@ -11072,6 +11072,14 @@
 </file>
 
 <file path=customXml/item2.xml><?xml version="1.0" encoding="utf-8"?>
+<p:properties xmlns:p="http://schemas.microsoft.com/office/2006/metadata/properties" xmlns:xsi="http://www.w3.org/2001/XMLSchema-instance">
+  <documentManagement>
+    <_DCDateModified xmlns="http://schemas.microsoft.com/sharepoint/v3/fields" xsi:nil="true"/>
+  </documentManagement>
+</p:properties>
+</file>
+
+<file path=customXml/item3.xml><?xml version="1.0" encoding="utf-8"?>
 <ct:contentTypeSchema xmlns:ct="http://schemas.microsoft.com/office/2006/metadata/contentType" xmlns:ma="http://schemas.microsoft.com/office/2006/metadata/properties/metaAttributes" ct:_="" ma:_="" ma:contentTypeName="Document" ma:contentTypeID="0x01010030BD7732B7E9D546895B9CFEB89AE1DA" ma:contentTypeVersion="2" ma:contentTypeDescription="Create a new document." ma:contentTypeScope="" ma:versionID="4a52a66f97c8a8cc0b4275e183da2dbb">
   <xsd:schema xmlns:xsd="http://www.w3.org/2001/XMLSchema" xmlns:xs="http://www.w3.org/2001/XMLSchema" xmlns:p="http://schemas.microsoft.com/office/2006/metadata/properties" xmlns:ns2="http://schemas.microsoft.com/sharepoint/v3/fields" targetNamespace="http://schemas.microsoft.com/office/2006/metadata/properties" ma:root="true" ma:fieldsID="032493956d71b98ad7ed2527eb986e98" ns2:_="">
     <xsd:import namespace="http://schemas.microsoft.com/sharepoint/v3/fields"/>
@@ -11197,14 +11205,6 @@
 </ct:contentTypeSchema>
 </file>
 
-<file path=customXml/item3.xml><?xml version="1.0" encoding="utf-8"?>
-<p:properties xmlns:p="http://schemas.microsoft.com/office/2006/metadata/properties" xmlns:xsi="http://www.w3.org/2001/XMLSchema-instance">
-  <documentManagement>
-    <_DCDateModified xmlns="http://schemas.microsoft.com/sharepoint/v3/fields" xsi:nil="true"/>
-  </documentManagement>
-</p:properties>
-</file>
-
 <file path=customXml/item4.xml><?xml version="1.0" encoding="utf-8"?>
 <?mso-contentType ?>
 <FormTemplates xmlns="http://schemas.microsoft.com/sharepoint/v3/contenttype/forms">
@@ -11227,6 +11227,15 @@
 </file>
 
 <file path=customXml/itemProps2.xml><?xml version="1.0" encoding="utf-8"?>
+<ds:datastoreItem xmlns:ds="http://schemas.openxmlformats.org/officeDocument/2006/customXml" ds:itemID="{47853092-453F-4761-BB4F-9437077E6946}">
+  <ds:schemaRefs>
+    <ds:schemaRef ds:uri="http://schemas.microsoft.com/office/2006/metadata/properties"/>
+    <ds:schemaRef ds:uri="http://schemas.microsoft.com/sharepoint/v3/fields"/>
+  </ds:schemaRefs>
+</ds:datastoreItem>
+</file>
+
+<file path=customXml/itemProps3.xml><?xml version="1.0" encoding="utf-8"?>
 <ds:datastoreItem xmlns:ds="http://schemas.openxmlformats.org/officeDocument/2006/customXml" ds:itemID="{C20E51C4-559D-47CC-9854-22650DD0FC25}">
   <ds:schemaRefs>
     <ds:schemaRef ds:uri="http://schemas.microsoft.com/office/2006/metadata/contentType"/>
@@ -11244,15 +11253,6 @@
 </ds:datastoreItem>
 </file>
 
-<file path=customXml/itemProps3.xml><?xml version="1.0" encoding="utf-8"?>
-<ds:datastoreItem xmlns:ds="http://schemas.openxmlformats.org/officeDocument/2006/customXml" ds:itemID="{47853092-453F-4761-BB4F-9437077E6946}">
-  <ds:schemaRefs>
-    <ds:schemaRef ds:uri="http://schemas.microsoft.com/office/2006/metadata/properties"/>
-    <ds:schemaRef ds:uri="http://schemas.microsoft.com/sharepoint/v3/fields"/>
-  </ds:schemaRefs>
-</ds:datastoreItem>
-</file>
-
 <file path=customXml/itemProps4.xml><?xml version="1.0" encoding="utf-8"?>
 <ds:datastoreItem xmlns:ds="http://schemas.openxmlformats.org/officeDocument/2006/customXml" ds:itemID="{6E0243D2-C2E7-4C17-98A3-48E63A4A14E3}">
   <ds:schemaRefs>
@@ -11262,7 +11262,7 @@
 </file>
 
 <file path=customXml/itemProps5.xml><?xml version="1.0" encoding="utf-8"?>
-<ds:datastoreItem xmlns:ds="http://schemas.openxmlformats.org/officeDocument/2006/customXml" ds:itemID="{646EAA3B-2A3F-4E11-A3BF-F76DACACC306}">
+<ds:datastoreItem xmlns:ds="http://schemas.openxmlformats.org/officeDocument/2006/customXml" ds:itemID="{76CD9F1E-5259-47FB-82D2-F9B83B6264BD}">
   <ds:schemaRefs>
     <ds:schemaRef ds:uri="http://schemas.openxmlformats.org/officeDocument/2006/bibliography"/>
   </ds:schemaRefs>

</xml_diff>

<commit_message>
TFS 7153 - Add new main not coachable reasons for OMR IAE logs. Added back the changes made for TFS 6881.
git-tfs-id: [https://tfs.omnicloud.local/tfs/cco%20program/]$/eCoaching_V2;C38039
</commit_message>
<xml_diff>
--- a/Runbook/Web/CCO_eCoaching_Runbook.docx
+++ b/Runbook/Web/CCO_eCoaching_Runbook.docx
@@ -244,7 +244,25 @@
               <w:rPr>
                 <w:b/>
               </w:rPr>
-              <w:t>TFS 6197 – Request for two new feeds from Performance Scorecards.</w:t>
+              <w:t xml:space="preserve">TFS </w:t>
+            </w:r>
+            <w:r>
+              <w:rPr>
+                <w:b/>
+              </w:rPr>
+              <w:t>7153</w:t>
+            </w:r>
+            <w:r>
+              <w:rPr>
+                <w:b/>
+              </w:rPr>
+              <w:t xml:space="preserve"> – </w:t>
+            </w:r>
+            <w:r>
+              <w:rPr>
+                <w:b/>
+              </w:rPr>
+              <w:t>Add new main not coachable reasons for OMR IAE logs.</w:t>
             </w:r>
           </w:p>
         </w:tc>
@@ -2838,6 +2856,62 @@
           </w:p>
         </w:tc>
       </w:tr>
+      <w:tr>
+        <w:tc>
+          <w:tcPr>
+            <w:tcW w:w="1188" w:type="dxa"/>
+          </w:tcPr>
+          <w:p>
+            <w:pPr>
+              <w:pStyle w:val="TableText"/>
+              <w:ind w:left="90"/>
+              <w:rPr>
+                <w:sz w:val="18"/>
+                <w:szCs w:val="18"/>
+              </w:rPr>
+            </w:pPr>
+            <w:r>
+              <w:rPr>
+                <w:sz w:val="18"/>
+                <w:szCs w:val="18"/>
+              </w:rPr>
+              <w:t>6/28/2017</w:t>
+            </w:r>
+          </w:p>
+        </w:tc>
+        <w:tc>
+          <w:tcPr>
+            <w:tcW w:w="6120" w:type="dxa"/>
+          </w:tcPr>
+          <w:p>
+            <w:r>
+              <w:t>TFS 7153 – Add new main not coachable reasons for OMR IAE logs.</w:t>
+            </w:r>
+          </w:p>
+        </w:tc>
+        <w:tc>
+          <w:tcPr>
+            <w:tcW w:w="2268" w:type="dxa"/>
+          </w:tcPr>
+          <w:p>
+            <w:pPr>
+              <w:pStyle w:val="TableText"/>
+              <w:ind w:left="162"/>
+              <w:rPr>
+                <w:sz w:val="18"/>
+                <w:szCs w:val="18"/>
+              </w:rPr>
+            </w:pPr>
+            <w:r>
+              <w:rPr>
+                <w:sz w:val="18"/>
+                <w:szCs w:val="18"/>
+              </w:rPr>
+              <w:t>Lili Huang</w:t>
+            </w:r>
+          </w:p>
+        </w:tc>
+      </w:tr>
     </w:tbl>
     <w:p/>
     <w:p/>
@@ -2970,7 +3044,10 @@
               <w:t xml:space="preserve"> per </w:t>
             </w:r>
             <w:r>
-              <w:t>TFS 6197</w:t>
+              <w:t xml:space="preserve">TFS </w:t>
+            </w:r>
+            <w:r>
+              <w:t>7153</w:t>
             </w:r>
             <w:r>
               <w:t>.</w:t>
@@ -3306,7 +3383,10 @@
               <w:t xml:space="preserve"> for </w:t>
             </w:r>
             <w:r>
-              <w:t>TFS 6197</w:t>
+              <w:t xml:space="preserve">TFS </w:t>
+            </w:r>
+            <w:r>
+              <w:t>7153</w:t>
             </w:r>
             <w:r>
               <w:t>.</w:t>
@@ -3531,25 +3611,7 @@
               <w:rPr>
                 <w:b/>
               </w:rPr>
-              <w:t>C</w:t>
-            </w:r>
-            <w:r>
-              <w:rPr>
-                <w:b/>
-              </w:rPr>
-              <w:t>3</w:t>
-            </w:r>
-            <w:r>
-              <w:rPr>
-                <w:b/>
-              </w:rPr>
-              <w:t>7</w:t>
-            </w:r>
-            <w:r>
-              <w:rPr>
-                <w:b/>
-              </w:rPr>
-              <w:t>808</w:t>
+              <w:t>C38036</w:t>
             </w:r>
             <w:bookmarkStart w:id="2" w:name="_GoBack"/>
             <w:bookmarkEnd w:id="2"/>
@@ -6291,7 +6353,7 @@
         </mc:Choice>
         <mc:Fallback>
           <w:pict>
-            <v:line w14:anchorId="6B28679B" id="Line 7" o:spid="_x0000_s1026" style="position:absolute;z-index:251656704;visibility:visible;mso-wrap-style:square;mso-width-percent:0;mso-height-percent:0;mso-wrap-distance-left:9pt;mso-wrap-distance-top:-3e-5mm;mso-wrap-distance-right:9pt;mso-wrap-distance-bottom:-3e-5mm;mso-position-horizontal:absolute;mso-position-horizontal-relative:text;mso-position-vertical:absolute;mso-position-vertical-relative:text;mso-width-percent:0;mso-height-percent:0;mso-width-relative:page;mso-height-relative:page" from="-2.25pt,12.9pt" to="465.75pt,12.9pt" o:gfxdata="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" strokecolor="#5b7d96" strokeweight="2.25pt"/>
+            <v:line w14:anchorId="1F86AA2C" id="Line 7" o:spid="_x0000_s1026" style="position:absolute;z-index:251656704;visibility:visible;mso-wrap-style:square;mso-width-percent:0;mso-height-percent:0;mso-wrap-distance-left:9pt;mso-wrap-distance-top:-3e-5mm;mso-wrap-distance-right:9pt;mso-wrap-distance-bottom:-3e-5mm;mso-position-horizontal:absolute;mso-position-horizontal-relative:text;mso-position-vertical:absolute;mso-position-vertical-relative:text;mso-width-percent:0;mso-height-percent:0;mso-width-relative:page;mso-height-relative:page" from="-2.25pt,12.9pt" to="465.75pt,12.9pt" o:gfxdata="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" strokecolor="#5b7d96" strokeweight="2.25pt"/>
           </w:pict>
         </mc:Fallback>
       </mc:AlternateContent>
@@ -11072,14 +11134,6 @@
 </file>
 
 <file path=customXml/item2.xml><?xml version="1.0" encoding="utf-8"?>
-<p:properties xmlns:p="http://schemas.microsoft.com/office/2006/metadata/properties" xmlns:xsi="http://www.w3.org/2001/XMLSchema-instance">
-  <documentManagement>
-    <_DCDateModified xmlns="http://schemas.microsoft.com/sharepoint/v3/fields" xsi:nil="true"/>
-  </documentManagement>
-</p:properties>
-</file>
-
-<file path=customXml/item3.xml><?xml version="1.0" encoding="utf-8"?>
 <ct:contentTypeSchema xmlns:ct="http://schemas.microsoft.com/office/2006/metadata/contentType" xmlns:ma="http://schemas.microsoft.com/office/2006/metadata/properties/metaAttributes" ct:_="" ma:_="" ma:contentTypeName="Document" ma:contentTypeID="0x01010030BD7732B7E9D546895B9CFEB89AE1DA" ma:contentTypeVersion="2" ma:contentTypeDescription="Create a new document." ma:contentTypeScope="" ma:versionID="4a52a66f97c8a8cc0b4275e183da2dbb">
   <xsd:schema xmlns:xsd="http://www.w3.org/2001/XMLSchema" xmlns:xs="http://www.w3.org/2001/XMLSchema" xmlns:p="http://schemas.microsoft.com/office/2006/metadata/properties" xmlns:ns2="http://schemas.microsoft.com/sharepoint/v3/fields" targetNamespace="http://schemas.microsoft.com/office/2006/metadata/properties" ma:root="true" ma:fieldsID="032493956d71b98ad7ed2527eb986e98" ns2:_="">
     <xsd:import namespace="http://schemas.microsoft.com/sharepoint/v3/fields"/>
@@ -11205,6 +11259,14 @@
 </ct:contentTypeSchema>
 </file>
 
+<file path=customXml/item3.xml><?xml version="1.0" encoding="utf-8"?>
+<p:properties xmlns:p="http://schemas.microsoft.com/office/2006/metadata/properties" xmlns:xsi="http://www.w3.org/2001/XMLSchema-instance">
+  <documentManagement>
+    <_DCDateModified xmlns="http://schemas.microsoft.com/sharepoint/v3/fields" xsi:nil="true"/>
+  </documentManagement>
+</p:properties>
+</file>
+
 <file path=customXml/item4.xml><?xml version="1.0" encoding="utf-8"?>
 <?mso-contentType ?>
 <FormTemplates xmlns="http://schemas.microsoft.com/sharepoint/v3/contenttype/forms">
@@ -11227,15 +11289,6 @@
 </file>
 
 <file path=customXml/itemProps2.xml><?xml version="1.0" encoding="utf-8"?>
-<ds:datastoreItem xmlns:ds="http://schemas.openxmlformats.org/officeDocument/2006/customXml" ds:itemID="{47853092-453F-4761-BB4F-9437077E6946}">
-  <ds:schemaRefs>
-    <ds:schemaRef ds:uri="http://schemas.microsoft.com/office/2006/metadata/properties"/>
-    <ds:schemaRef ds:uri="http://schemas.microsoft.com/sharepoint/v3/fields"/>
-  </ds:schemaRefs>
-</ds:datastoreItem>
-</file>
-
-<file path=customXml/itemProps3.xml><?xml version="1.0" encoding="utf-8"?>
 <ds:datastoreItem xmlns:ds="http://schemas.openxmlformats.org/officeDocument/2006/customXml" ds:itemID="{C20E51C4-559D-47CC-9854-22650DD0FC25}">
   <ds:schemaRefs>
     <ds:schemaRef ds:uri="http://schemas.microsoft.com/office/2006/metadata/contentType"/>
@@ -11253,6 +11306,15 @@
 </ds:datastoreItem>
 </file>
 
+<file path=customXml/itemProps3.xml><?xml version="1.0" encoding="utf-8"?>
+<ds:datastoreItem xmlns:ds="http://schemas.openxmlformats.org/officeDocument/2006/customXml" ds:itemID="{47853092-453F-4761-BB4F-9437077E6946}">
+  <ds:schemaRefs>
+    <ds:schemaRef ds:uri="http://schemas.microsoft.com/office/2006/metadata/properties"/>
+    <ds:schemaRef ds:uri="http://schemas.microsoft.com/sharepoint/v3/fields"/>
+  </ds:schemaRefs>
+</ds:datastoreItem>
+</file>
+
 <file path=customXml/itemProps4.xml><?xml version="1.0" encoding="utf-8"?>
 <ds:datastoreItem xmlns:ds="http://schemas.openxmlformats.org/officeDocument/2006/customXml" ds:itemID="{6E0243D2-C2E7-4C17-98A3-48E63A4A14E3}">
   <ds:schemaRefs>
@@ -11262,7 +11324,7 @@
 </file>
 
 <file path=customXml/itemProps5.xml><?xml version="1.0" encoding="utf-8"?>
-<ds:datastoreItem xmlns:ds="http://schemas.openxmlformats.org/officeDocument/2006/customXml" ds:itemID="{76CD9F1E-5259-47FB-82D2-F9B83B6264BD}">
+<ds:datastoreItem xmlns:ds="http://schemas.openxmlformats.org/officeDocument/2006/customXml" ds:itemID="{BA650C41-0FDA-4CF6-9694-A68D99BC052A}">
   <ds:schemaRefs>
     <ds:schemaRef ds:uri="http://schemas.openxmlformats.org/officeDocument/2006/bibliography"/>
   </ds:schemaRefs>

</xml_diff>

<commit_message>
TFS 7306 - Integrate two new feeds from ETS (HNC and ICC).
git-tfs-id: [https://tfs.omnicloud.local/tfs/cco%20program/]$/eCoaching_V2;C38262
</commit_message>
<xml_diff>
--- a/Runbook/Web/CCO_eCoaching_Runbook.docx
+++ b/Runbook/Web/CCO_eCoaching_Runbook.docx
@@ -250,7 +250,7 @@
               <w:rPr>
                 <w:b/>
               </w:rPr>
-              <w:t>7153</w:t>
+              <w:t>7304</w:t>
             </w:r>
             <w:r>
               <w:rPr>
@@ -262,7 +262,13 @@
               <w:rPr>
                 <w:b/>
               </w:rPr>
-              <w:t>Add new main not coachable reasons for OMR IAE logs.</w:t>
+              <w:t>Integrate two new feeds from ETS (HNC and ICC)</w:t>
+            </w:r>
+            <w:r>
+              <w:rPr>
+                <w:b/>
+              </w:rPr>
+              <w:t>.</w:t>
             </w:r>
           </w:p>
         </w:tc>
@@ -2912,6 +2918,62 @@
           </w:p>
         </w:tc>
       </w:tr>
+      <w:tr>
+        <w:tc>
+          <w:tcPr>
+            <w:tcW w:w="1188" w:type="dxa"/>
+          </w:tcPr>
+          <w:p>
+            <w:pPr>
+              <w:pStyle w:val="TableText"/>
+              <w:ind w:left="90"/>
+              <w:rPr>
+                <w:sz w:val="18"/>
+                <w:szCs w:val="18"/>
+              </w:rPr>
+            </w:pPr>
+            <w:r>
+              <w:rPr>
+                <w:sz w:val="18"/>
+                <w:szCs w:val="18"/>
+              </w:rPr>
+              <w:t>7/25/2017</w:t>
+            </w:r>
+          </w:p>
+        </w:tc>
+        <w:tc>
+          <w:tcPr>
+            <w:tcW w:w="6120" w:type="dxa"/>
+          </w:tcPr>
+          <w:p>
+            <w:r>
+              <w:t>TFS 7304 – Integrate two new feeds from ETS (HNC and ICC)</w:t>
+            </w:r>
+          </w:p>
+        </w:tc>
+        <w:tc>
+          <w:tcPr>
+            <w:tcW w:w="2268" w:type="dxa"/>
+          </w:tcPr>
+          <w:p>
+            <w:pPr>
+              <w:pStyle w:val="TableText"/>
+              <w:ind w:left="162"/>
+              <w:rPr>
+                <w:sz w:val="18"/>
+                <w:szCs w:val="18"/>
+              </w:rPr>
+            </w:pPr>
+            <w:r>
+              <w:rPr>
+                <w:sz w:val="18"/>
+                <w:szCs w:val="18"/>
+              </w:rPr>
+              <w:t>Lili Huang</w:t>
+            </w:r>
+          </w:p>
+        </w:tc>
+      </w:tr>
     </w:tbl>
     <w:p/>
     <w:p/>
@@ -3047,7 +3109,7 @@
               <w:t xml:space="preserve">TFS </w:t>
             </w:r>
             <w:r>
-              <w:t>7153</w:t>
+              <w:t>7304</w:t>
             </w:r>
             <w:r>
               <w:t>.</w:t>
@@ -3386,7 +3448,7 @@
               <w:t xml:space="preserve">TFS </w:t>
             </w:r>
             <w:r>
-              <w:t>7153</w:t>
+              <w:t>7304</w:t>
             </w:r>
             <w:r>
               <w:t>.</w:t>
@@ -3611,7 +3673,13 @@
               <w:rPr>
                 <w:b/>
               </w:rPr>
-              <w:t>C38036</w:t>
+              <w:t>C38</w:t>
+            </w:r>
+            <w:r>
+              <w:rPr>
+                <w:b/>
+              </w:rPr>
+              <w:t>261</w:t>
             </w:r>
             <w:bookmarkStart w:id="2" w:name="_GoBack"/>
             <w:bookmarkEnd w:id="2"/>
@@ -6353,7 +6421,7 @@
         </mc:Choice>
         <mc:Fallback>
           <w:pict>
-            <v:line w14:anchorId="1F86AA2C" id="Line 7" o:spid="_x0000_s1026" style="position:absolute;z-index:251656704;visibility:visible;mso-wrap-style:square;mso-width-percent:0;mso-height-percent:0;mso-wrap-distance-left:9pt;mso-wrap-distance-top:-3e-5mm;mso-wrap-distance-right:9pt;mso-wrap-distance-bottom:-3e-5mm;mso-position-horizontal:absolute;mso-position-horizontal-relative:text;mso-position-vertical:absolute;mso-position-vertical-relative:text;mso-width-percent:0;mso-height-percent:0;mso-width-relative:page;mso-height-relative:page" from="-2.25pt,12.9pt" to="465.75pt,12.9pt" o:gfxdata="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" strokecolor="#5b7d96" strokeweight="2.25pt"/>
+            <v:line w14:anchorId="61425AA7" id="Line 7" o:spid="_x0000_s1026" style="position:absolute;z-index:251656704;visibility:visible;mso-wrap-style:square;mso-width-percent:0;mso-height-percent:0;mso-wrap-distance-left:9pt;mso-wrap-distance-top:-3e-5mm;mso-wrap-distance-right:9pt;mso-wrap-distance-bottom:-3e-5mm;mso-position-horizontal:absolute;mso-position-horizontal-relative:text;mso-position-vertical:absolute;mso-position-vertical-relative:text;mso-width-percent:0;mso-height-percent:0;mso-width-relative:page;mso-height-relative:page" from="-2.25pt,12.9pt" to="465.75pt,12.9pt" o:gfxdata="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" strokecolor="#5b7d96" strokeweight="2.25pt"/>
           </w:pict>
         </mc:Fallback>
       </mc:AlternateContent>
@@ -11134,6 +11202,14 @@
 </file>
 
 <file path=customXml/item2.xml><?xml version="1.0" encoding="utf-8"?>
+<p:properties xmlns:p="http://schemas.microsoft.com/office/2006/metadata/properties" xmlns:xsi="http://www.w3.org/2001/XMLSchema-instance">
+  <documentManagement>
+    <_DCDateModified xmlns="http://schemas.microsoft.com/sharepoint/v3/fields" xsi:nil="true"/>
+  </documentManagement>
+</p:properties>
+</file>
+
+<file path=customXml/item3.xml><?xml version="1.0" encoding="utf-8"?>
 <ct:contentTypeSchema xmlns:ct="http://schemas.microsoft.com/office/2006/metadata/contentType" xmlns:ma="http://schemas.microsoft.com/office/2006/metadata/properties/metaAttributes" ct:_="" ma:_="" ma:contentTypeName="Document" ma:contentTypeID="0x01010030BD7732B7E9D546895B9CFEB89AE1DA" ma:contentTypeVersion="2" ma:contentTypeDescription="Create a new document." ma:contentTypeScope="" ma:versionID="4a52a66f97c8a8cc0b4275e183da2dbb">
   <xsd:schema xmlns:xsd="http://www.w3.org/2001/XMLSchema" xmlns:xs="http://www.w3.org/2001/XMLSchema" xmlns:p="http://schemas.microsoft.com/office/2006/metadata/properties" xmlns:ns2="http://schemas.microsoft.com/sharepoint/v3/fields" targetNamespace="http://schemas.microsoft.com/office/2006/metadata/properties" ma:root="true" ma:fieldsID="032493956d71b98ad7ed2527eb986e98" ns2:_="">
     <xsd:import namespace="http://schemas.microsoft.com/sharepoint/v3/fields"/>
@@ -11259,14 +11335,6 @@
 </ct:contentTypeSchema>
 </file>
 
-<file path=customXml/item3.xml><?xml version="1.0" encoding="utf-8"?>
-<p:properties xmlns:p="http://schemas.microsoft.com/office/2006/metadata/properties" xmlns:xsi="http://www.w3.org/2001/XMLSchema-instance">
-  <documentManagement>
-    <_DCDateModified xmlns="http://schemas.microsoft.com/sharepoint/v3/fields" xsi:nil="true"/>
-  </documentManagement>
-</p:properties>
-</file>
-
 <file path=customXml/item4.xml><?xml version="1.0" encoding="utf-8"?>
 <?mso-contentType ?>
 <FormTemplates xmlns="http://schemas.microsoft.com/sharepoint/v3/contenttype/forms">
@@ -11289,6 +11357,15 @@
 </file>
 
 <file path=customXml/itemProps2.xml><?xml version="1.0" encoding="utf-8"?>
+<ds:datastoreItem xmlns:ds="http://schemas.openxmlformats.org/officeDocument/2006/customXml" ds:itemID="{47853092-453F-4761-BB4F-9437077E6946}">
+  <ds:schemaRefs>
+    <ds:schemaRef ds:uri="http://schemas.microsoft.com/office/2006/metadata/properties"/>
+    <ds:schemaRef ds:uri="http://schemas.microsoft.com/sharepoint/v3/fields"/>
+  </ds:schemaRefs>
+</ds:datastoreItem>
+</file>
+
+<file path=customXml/itemProps3.xml><?xml version="1.0" encoding="utf-8"?>
 <ds:datastoreItem xmlns:ds="http://schemas.openxmlformats.org/officeDocument/2006/customXml" ds:itemID="{C20E51C4-559D-47CC-9854-22650DD0FC25}">
   <ds:schemaRefs>
     <ds:schemaRef ds:uri="http://schemas.microsoft.com/office/2006/metadata/contentType"/>
@@ -11306,15 +11383,6 @@
 </ds:datastoreItem>
 </file>
 
-<file path=customXml/itemProps3.xml><?xml version="1.0" encoding="utf-8"?>
-<ds:datastoreItem xmlns:ds="http://schemas.openxmlformats.org/officeDocument/2006/customXml" ds:itemID="{47853092-453F-4761-BB4F-9437077E6946}">
-  <ds:schemaRefs>
-    <ds:schemaRef ds:uri="http://schemas.microsoft.com/office/2006/metadata/properties"/>
-    <ds:schemaRef ds:uri="http://schemas.microsoft.com/sharepoint/v3/fields"/>
-  </ds:schemaRefs>
-</ds:datastoreItem>
-</file>
-
 <file path=customXml/itemProps4.xml><?xml version="1.0" encoding="utf-8"?>
 <ds:datastoreItem xmlns:ds="http://schemas.openxmlformats.org/officeDocument/2006/customXml" ds:itemID="{6E0243D2-C2E7-4C17-98A3-48E63A4A14E3}">
   <ds:schemaRefs>
@@ -11324,7 +11392,7 @@
 </file>
 
 <file path=customXml/itemProps5.xml><?xml version="1.0" encoding="utf-8"?>
-<ds:datastoreItem xmlns:ds="http://schemas.openxmlformats.org/officeDocument/2006/customXml" ds:itemID="{BA650C41-0FDA-4CF6-9694-A68D99BC052A}">
+<ds:datastoreItem xmlns:ds="http://schemas.openxmlformats.org/officeDocument/2006/customXml" ds:itemID="{4F41151E-6008-4E81-A6B4-0BD9C1CB0B6C}">
   <ds:schemaRefs>
     <ds:schemaRef ds:uri="http://schemas.openxmlformats.org/officeDocument/2006/bibliography"/>
   </ds:schemaRefs>

</xml_diff>

<commit_message>
TFS 8107 - New Attendance discrepancy feed
git-tfs-id: [https://tfs.omnicloud.local/tfs/cco%20program/]$/eCoaching_V2;C38638
</commit_message>
<xml_diff>
--- a/Runbook/Web/CCO_eCoaching_Runbook.docx
+++ b/Runbook/Web/CCO_eCoaching_Runbook.docx
@@ -257,25 +257,19 @@
               <w:rPr>
                 <w:b/>
               </w:rPr>
-              <w:t>7</w:t>
+              <w:t xml:space="preserve">8107 </w:t>
             </w:r>
             <w:r>
               <w:rPr>
                 <w:b/>
               </w:rPr>
-              <w:t>285</w:t>
+              <w:t xml:space="preserve">– </w:t>
             </w:r>
             <w:r>
               <w:rPr>
                 <w:b/>
               </w:rPr>
-              <w:t xml:space="preserve"> – </w:t>
-            </w:r>
-            <w:r>
-              <w:rPr>
-                <w:b/>
-              </w:rPr>
-              <w:t>SQL Server 2012 Upgrade.</w:t>
+              <w:t>New Attendance discrepancy feed</w:t>
             </w:r>
           </w:p>
         </w:tc>
@@ -3159,6 +3153,71 @@
           </w:p>
         </w:tc>
       </w:tr>
+      <w:tr>
+        <w:tc>
+          <w:tcPr>
+            <w:tcW w:w="1188" w:type="dxa"/>
+          </w:tcPr>
+          <w:p>
+            <w:pPr>
+              <w:pStyle w:val="TableText"/>
+              <w:ind w:left="90"/>
+              <w:rPr>
+                <w:sz w:val="18"/>
+                <w:szCs w:val="18"/>
+              </w:rPr>
+            </w:pPr>
+            <w:r>
+              <w:rPr>
+                <w:sz w:val="18"/>
+                <w:szCs w:val="18"/>
+              </w:rPr>
+              <w:t>9/1</w:t>
+            </w:r>
+            <w:bookmarkStart w:id="0" w:name="_GoBack"/>
+            <w:bookmarkEnd w:id="0"/>
+            <w:r>
+              <w:rPr>
+                <w:sz w:val="18"/>
+                <w:szCs w:val="18"/>
+              </w:rPr>
+              <w:t>5/2017</w:t>
+            </w:r>
+          </w:p>
+        </w:tc>
+        <w:tc>
+          <w:tcPr>
+            <w:tcW w:w="6120" w:type="dxa"/>
+          </w:tcPr>
+          <w:p>
+            <w:r>
+              <w:t>TFS 8107 – New Attendance discrepancy feed</w:t>
+            </w:r>
+          </w:p>
+        </w:tc>
+        <w:tc>
+          <w:tcPr>
+            <w:tcW w:w="2268" w:type="dxa"/>
+          </w:tcPr>
+          <w:p>
+            <w:pPr>
+              <w:pStyle w:val="TableText"/>
+              <w:ind w:left="162"/>
+              <w:rPr>
+                <w:sz w:val="18"/>
+                <w:szCs w:val="18"/>
+              </w:rPr>
+            </w:pPr>
+            <w:r>
+              <w:rPr>
+                <w:sz w:val="18"/>
+                <w:szCs w:val="18"/>
+              </w:rPr>
+              <w:t>Lili Huang</w:t>
+            </w:r>
+          </w:p>
+        </w:tc>
+      </w:tr>
     </w:tbl>
     <w:p/>
     <w:p/>
@@ -3203,11 +3262,11 @@
             <w:pPr>
               <w:pStyle w:val="ProcessHeaders"/>
             </w:pPr>
-            <w:bookmarkStart w:id="0" w:name="_Toc425852928"/>
+            <w:bookmarkStart w:id="1" w:name="_Toc425852928"/>
             <w:r>
               <w:t>Overview</w:t>
             </w:r>
-            <w:bookmarkEnd w:id="0"/>
+            <w:bookmarkEnd w:id="1"/>
           </w:p>
         </w:tc>
       </w:tr>
@@ -3555,11 +3614,11 @@
             <w:pPr>
               <w:pStyle w:val="ProcessHeaders"/>
             </w:pPr>
-            <w:bookmarkStart w:id="1" w:name="_Toc425852929"/>
+            <w:bookmarkStart w:id="2" w:name="_Toc425852929"/>
             <w:r>
               <w:t>Implementation Steps</w:t>
             </w:r>
-            <w:bookmarkEnd w:id="1"/>
+            <w:bookmarkEnd w:id="2"/>
           </w:p>
         </w:tc>
       </w:tr>
@@ -3864,11 +3923,9 @@
             <w:r>
               <w:t>/</w:t>
             </w:r>
-            <w:proofErr w:type="spellStart"/>
-            <w:r>
-              <w:t>Web_eCoaching.config</w:t>
-            </w:r>
-            <w:proofErr w:type="spellEnd"/>
+            <w:r>
+              <w:t>eCoaching.zip</w:t>
+            </w:r>
             <w:r>
               <w:t xml:space="preserve"> (</w:t>
             </w:r>
@@ -3876,7 +3933,13 @@
               <w:rPr>
                 <w:b/>
               </w:rPr>
-              <w:t>C38502</w:t>
+              <w:t>C38</w:t>
+            </w:r>
+            <w:r>
+              <w:rPr>
+                <w:b/>
+              </w:rPr>
+              <w:t>633</w:t>
             </w:r>
             <w:r>
               <w:t>)</w:t>
@@ -4079,95 +4142,57 @@
                 <w:b/>
                 <w:color w:val="00B050"/>
               </w:rPr>
-              <w:t xml:space="preserve">For </w:t>
+              <w:t>For Production implementation only:</w:t>
+            </w:r>
+          </w:p>
+          <w:p>
+            <w:pPr>
+              <w:pStyle w:val="SOPBodyText"/>
+            </w:pPr>
+            <w:r>
+              <w:t>Backup folder D:\inetpub\wwwroot\coach;</w:t>
+            </w:r>
+          </w:p>
+          <w:p>
+            <w:pPr>
+              <w:pStyle w:val="SOPBodyText"/>
+            </w:pPr>
+            <w:r>
+              <w:t>Delete all files under D:\inetpub\wwwroot\coach except:</w:t>
+            </w:r>
+          </w:p>
+          <w:p>
+            <w:pPr>
+              <w:pStyle w:val="SOPBodyText"/>
+              <w:numPr>
+                <w:ilvl w:val="0"/>
+                <w:numId w:val="31"/>
+              </w:numPr>
+            </w:pPr>
+            <w:proofErr w:type="spellStart"/>
+            <w:r>
+              <w:t>web.config</w:t>
+            </w:r>
+            <w:proofErr w:type="spellEnd"/>
+          </w:p>
+          <w:p>
+            <w:pPr>
+              <w:pStyle w:val="SOPBodyText"/>
+            </w:pPr>
+            <w:r>
+              <w:t xml:space="preserve">Unzip the file from Step 1 to folder D:\inetpub\wwwroot\coach, </w:t>
             </w:r>
             <w:r>
               <w:rPr>
                 <w:b/>
-                <w:color w:val="00B050"/>
-              </w:rPr>
-              <w:t>Production</w:t>
-            </w:r>
+              </w:rPr>
+              <w:t xml:space="preserve">do not overwrite </w:t>
+            </w:r>
+            <w:proofErr w:type="spellStart"/>
             <w:r>
               <w:rPr>
                 <w:b/>
-                <w:color w:val="00B050"/>
-              </w:rPr>
-              <w:t xml:space="preserve"> implementation only:</w:t>
-            </w:r>
-          </w:p>
-          <w:p>
-            <w:pPr>
-              <w:pStyle w:val="SOPBodyText"/>
-            </w:pPr>
-            <w:r>
-              <w:t xml:space="preserve">Backup </w:t>
-            </w:r>
-            <w:r>
-              <w:t xml:space="preserve">file </w:t>
-            </w:r>
-            <w:r>
-              <w:t>D:\inetpub\wwwroot\coach</w:t>
-            </w:r>
-            <w:r>
-              <w:t>\web.config</w:t>
-            </w:r>
-            <w:r>
-              <w:t>;</w:t>
-            </w:r>
-          </w:p>
-          <w:p>
-            <w:pPr>
-              <w:pStyle w:val="SOPBodyText"/>
-            </w:pPr>
-            <w:r>
-              <w:t xml:space="preserve">Delete file </w:t>
-            </w:r>
-            <w:r>
-              <w:t>D:\inetpub\wwwroot\coach\web.config;</w:t>
-            </w:r>
-            <w:bookmarkStart w:id="2" w:name="_GoBack"/>
-            <w:bookmarkEnd w:id="2"/>
-          </w:p>
-          <w:p>
-            <w:pPr>
-              <w:pStyle w:val="SOPBodyText"/>
-            </w:pPr>
-            <w:r>
-              <w:t xml:space="preserve">Copy </w:t>
-            </w:r>
-            <w:proofErr w:type="spellStart"/>
-            <w:r>
-              <w:t>Web_eCoaching.config</w:t>
-            </w:r>
-            <w:proofErr w:type="spellEnd"/>
-            <w:r>
-              <w:t xml:space="preserve"> from step 1 to D</w:t>
-            </w:r>
-            <w:r>
-              <w:t>:\inetpub\wwwroot\coach</w:t>
-            </w:r>
-            <w:r>
-              <w:t>;</w:t>
-            </w:r>
-          </w:p>
-          <w:p>
-            <w:pPr>
-              <w:pStyle w:val="SOPBodyText"/>
-            </w:pPr>
-            <w:r>
-              <w:t xml:space="preserve">Rename </w:t>
-            </w:r>
-            <w:proofErr w:type="spellStart"/>
-            <w:r>
-              <w:t>Web_eCoaching.config</w:t>
-            </w:r>
-            <w:proofErr w:type="spellEnd"/>
-            <w:r>
-              <w:t xml:space="preserve"> to </w:t>
-            </w:r>
-            <w:proofErr w:type="spellStart"/>
-            <w:r>
+              </w:rPr>
               <w:t>web.config</w:t>
             </w:r>
             <w:proofErr w:type="spellEnd"/>
@@ -6675,7 +6700,7 @@
         </mc:Choice>
         <mc:Fallback>
           <w:pict>
-            <v:line w14:anchorId="52B5E71D" id="Line 7" o:spid="_x0000_s1026" style="position:absolute;z-index:251656704;visibility:visible;mso-wrap-style:square;mso-width-percent:0;mso-height-percent:0;mso-wrap-distance-left:9pt;mso-wrap-distance-top:-3e-5mm;mso-wrap-distance-right:9pt;mso-wrap-distance-bottom:-3e-5mm;mso-position-horizontal:absolute;mso-position-horizontal-relative:text;mso-position-vertical:absolute;mso-position-vertical-relative:text;mso-width-percent:0;mso-height-percent:0;mso-width-relative:page;mso-height-relative:page" from="-2.25pt,12.9pt" to="465.75pt,12.9pt" o:gfxdata="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" strokecolor="#5b7d96" strokeweight="2.25pt"/>
+            <v:line w14:anchorId="5208F3F5" id="Line 7" o:spid="_x0000_s1026" style="position:absolute;z-index:251656704;visibility:visible;mso-wrap-style:square;mso-width-percent:0;mso-height-percent:0;mso-wrap-distance-left:9pt;mso-wrap-distance-top:-3e-5mm;mso-wrap-distance-right:9pt;mso-wrap-distance-bottom:-3e-5mm;mso-position-horizontal:absolute;mso-position-horizontal-relative:text;mso-position-vertical:absolute;mso-position-vertical-relative:text;mso-width-percent:0;mso-height-percent:0;mso-width-relative:page;mso-height-relative:page" from="-2.25pt,12.9pt" to="465.75pt,12.9pt" o:gfxdata="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" strokecolor="#5b7d96" strokeweight="2.25pt"/>
           </w:pict>
         </mc:Fallback>
       </mc:AlternateContent>
@@ -9991,6 +10016,18 @@
   </w:num>
   <w:num w:numId="30">
     <w:abstractNumId w:val="3"/>
+  </w:num>
+  <w:num w:numId="31">
+    <w:abstractNumId w:val="24"/>
+    <w:lvlOverride w:ilvl="0"/>
+    <w:lvlOverride w:ilvl="1"/>
+    <w:lvlOverride w:ilvl="2"/>
+    <w:lvlOverride w:ilvl="3"/>
+    <w:lvlOverride w:ilvl="4"/>
+    <w:lvlOverride w:ilvl="5"/>
+    <w:lvlOverride w:ilvl="6"/>
+    <w:lvlOverride w:ilvl="7"/>
+    <w:lvlOverride w:ilvl="8"/>
   </w:num>
 </w:numbering>
 </file>
@@ -11456,6 +11493,14 @@
 </file>
 
 <file path=customXml/item2.xml><?xml version="1.0" encoding="utf-8"?>
+<p:properties xmlns:p="http://schemas.microsoft.com/office/2006/metadata/properties" xmlns:xsi="http://www.w3.org/2001/XMLSchema-instance">
+  <documentManagement>
+    <_DCDateModified xmlns="http://schemas.microsoft.com/sharepoint/v3/fields" xsi:nil="true"/>
+  </documentManagement>
+</p:properties>
+</file>
+
+<file path=customXml/item3.xml><?xml version="1.0" encoding="utf-8"?>
 <ct:contentTypeSchema xmlns:ct="http://schemas.microsoft.com/office/2006/metadata/contentType" xmlns:ma="http://schemas.microsoft.com/office/2006/metadata/properties/metaAttributes" ct:_="" ma:_="" ma:contentTypeName="Document" ma:contentTypeID="0x01010030BD7732B7E9D546895B9CFEB89AE1DA" ma:contentTypeVersion="2" ma:contentTypeDescription="Create a new document." ma:contentTypeScope="" ma:versionID="4a52a66f97c8a8cc0b4275e183da2dbb">
   <xsd:schema xmlns:xsd="http://www.w3.org/2001/XMLSchema" xmlns:xs="http://www.w3.org/2001/XMLSchema" xmlns:p="http://schemas.microsoft.com/office/2006/metadata/properties" xmlns:ns2="http://schemas.microsoft.com/sharepoint/v3/fields" targetNamespace="http://schemas.microsoft.com/office/2006/metadata/properties" ma:root="true" ma:fieldsID="032493956d71b98ad7ed2527eb986e98" ns2:_="">
     <xsd:import namespace="http://schemas.microsoft.com/sharepoint/v3/fields"/>
@@ -11581,14 +11626,6 @@
 </ct:contentTypeSchema>
 </file>
 
-<file path=customXml/item3.xml><?xml version="1.0" encoding="utf-8"?>
-<p:properties xmlns:p="http://schemas.microsoft.com/office/2006/metadata/properties" xmlns:xsi="http://www.w3.org/2001/XMLSchema-instance">
-  <documentManagement>
-    <_DCDateModified xmlns="http://schemas.microsoft.com/sharepoint/v3/fields" xsi:nil="true"/>
-  </documentManagement>
-</p:properties>
-</file>
-
 <file path=customXml/item4.xml><?xml version="1.0" encoding="utf-8"?>
 <?mso-contentType ?>
 <FormTemplates xmlns="http://schemas.microsoft.com/sharepoint/v3/contenttype/forms">
@@ -11611,6 +11648,15 @@
 </file>
 
 <file path=customXml/itemProps2.xml><?xml version="1.0" encoding="utf-8"?>
+<ds:datastoreItem xmlns:ds="http://schemas.openxmlformats.org/officeDocument/2006/customXml" ds:itemID="{47853092-453F-4761-BB4F-9437077E6946}">
+  <ds:schemaRefs>
+    <ds:schemaRef ds:uri="http://schemas.microsoft.com/office/2006/metadata/properties"/>
+    <ds:schemaRef ds:uri="http://schemas.microsoft.com/sharepoint/v3/fields"/>
+  </ds:schemaRefs>
+</ds:datastoreItem>
+</file>
+
+<file path=customXml/itemProps3.xml><?xml version="1.0" encoding="utf-8"?>
 <ds:datastoreItem xmlns:ds="http://schemas.openxmlformats.org/officeDocument/2006/customXml" ds:itemID="{C20E51C4-559D-47CC-9854-22650DD0FC25}">
   <ds:schemaRefs>
     <ds:schemaRef ds:uri="http://schemas.microsoft.com/office/2006/metadata/contentType"/>
@@ -11628,15 +11674,6 @@
 </ds:datastoreItem>
 </file>
 
-<file path=customXml/itemProps3.xml><?xml version="1.0" encoding="utf-8"?>
-<ds:datastoreItem xmlns:ds="http://schemas.openxmlformats.org/officeDocument/2006/customXml" ds:itemID="{47853092-453F-4761-BB4F-9437077E6946}">
-  <ds:schemaRefs>
-    <ds:schemaRef ds:uri="http://schemas.microsoft.com/office/2006/metadata/properties"/>
-    <ds:schemaRef ds:uri="http://schemas.microsoft.com/sharepoint/v3/fields"/>
-  </ds:schemaRefs>
-</ds:datastoreItem>
-</file>
-
 <file path=customXml/itemProps4.xml><?xml version="1.0" encoding="utf-8"?>
 <ds:datastoreItem xmlns:ds="http://schemas.openxmlformats.org/officeDocument/2006/customXml" ds:itemID="{6E0243D2-C2E7-4C17-98A3-48E63A4A14E3}">
   <ds:schemaRefs>
@@ -11646,7 +11683,7 @@
 </file>
 
 <file path=customXml/itemProps5.xml><?xml version="1.0" encoding="utf-8"?>
-<ds:datastoreItem xmlns:ds="http://schemas.openxmlformats.org/officeDocument/2006/customXml" ds:itemID="{23F34F91-8557-4A76-B052-A26498071B46}">
+<ds:datastoreItem xmlns:ds="http://schemas.openxmlformats.org/officeDocument/2006/customXml" ds:itemID="{86D52C63-C930-4421-BD9E-9E9F7EC63D75}">
   <ds:schemaRefs>
     <ds:schemaRef ds:uri="http://schemas.openxmlformats.org/officeDocument/2006/bibliography"/>
   </ds:schemaRefs>

</xml_diff>

<commit_message>
TFS 8710 - Changes to the Discrepancy DTT feed.
git-tfs-id: [https://tfs.omnicloud.local/tfs/cco%20program/]$/eCoaching_V2;C38818
</commit_message>
<xml_diff>
--- a/Runbook/Web/CCO_eCoaching_Runbook.docx
+++ b/Runbook/Web/CCO_eCoaching_Runbook.docx
@@ -172,15 +172,8 @@
       <w:pPr>
         <w:pStyle w:val="CoverPageTitles"/>
       </w:pPr>
-      <w:proofErr w:type="spellStart"/>
-      <w:proofErr w:type="gramStart"/>
       <w:r>
-        <w:t>eCoaching</w:t>
-      </w:r>
-      <w:proofErr w:type="spellEnd"/>
-      <w:proofErr w:type="gramEnd"/>
-      <w:r>
-        <w:t xml:space="preserve"> Log Web</w:t>
+        <w:t>eCoaching Log Web</w:t>
       </w:r>
       <w:r>
         <w:t xml:space="preserve"> </w:t>
@@ -257,19 +250,37 @@
               <w:rPr>
                 <w:b/>
               </w:rPr>
-              <w:t xml:space="preserve">8107 </w:t>
+              <w:t>8709</w:t>
             </w:r>
             <w:r>
               <w:rPr>
                 <w:b/>
               </w:rPr>
+              <w:t xml:space="preserve"> </w:t>
+            </w:r>
+            <w:r>
+              <w:rPr>
+                <w:b/>
+              </w:rPr>
               <w:t xml:space="preserve">– </w:t>
             </w:r>
             <w:r>
               <w:rPr>
                 <w:b/>
               </w:rPr>
-              <w:t>New Attendance discrepancy feed</w:t>
+              <w:t xml:space="preserve">Changes to the Discrepancy </w:t>
+            </w:r>
+            <w:r>
+              <w:rPr>
+                <w:b/>
+              </w:rPr>
+              <w:t xml:space="preserve">DTT </w:t>
+            </w:r>
+            <w:r>
+              <w:rPr>
+                <w:b/>
+              </w:rPr>
+              <w:t>feed</w:t>
             </w:r>
           </w:p>
         </w:tc>
@@ -868,83 +879,27 @@
               <w:t>TFS</w:t>
             </w:r>
             <w:r>
-              <w:t xml:space="preserve">115 - </w:t>
-            </w:r>
-            <w:proofErr w:type="spellStart"/>
-            <w:r>
-              <w:t>ecl</w:t>
-            </w:r>
-            <w:proofErr w:type="spellEnd"/>
-            <w:r>
-              <w:t xml:space="preserve"> coaching notes overwritten</w:t>
-            </w:r>
-          </w:p>
-          <w:p>
-            <w:r>
-              <w:t xml:space="preserve">TFS153 - </w:t>
-            </w:r>
-            <w:proofErr w:type="spellStart"/>
-            <w:r>
-              <w:t>ecl</w:t>
-            </w:r>
-            <w:proofErr w:type="spellEnd"/>
-            <w:r>
-              <w:t xml:space="preserve"> duplicate </w:t>
-            </w:r>
-            <w:proofErr w:type="spellStart"/>
-            <w:r>
-              <w:t>lanids</w:t>
-            </w:r>
-            <w:proofErr w:type="spellEnd"/>
-            <w:r>
-              <w:t xml:space="preserve"> all reviewing details</w:t>
-            </w:r>
-          </w:p>
-          <w:p>
-            <w:r>
-              <w:t xml:space="preserve">TFS175 - </w:t>
-            </w:r>
-            <w:proofErr w:type="spellStart"/>
-            <w:r>
-              <w:t>ecl</w:t>
-            </w:r>
-            <w:proofErr w:type="spellEnd"/>
-            <w:r>
-              <w:t xml:space="preserve"> </w:t>
-            </w:r>
-            <w:proofErr w:type="spellStart"/>
-            <w:r>
-              <w:t>lcsat</w:t>
-            </w:r>
-            <w:proofErr w:type="spellEnd"/>
-            <w:r>
-              <w:t xml:space="preserve"> display assigned reviewer</w:t>
-            </w:r>
-          </w:p>
-          <w:p>
-            <w:r>
-              <w:t xml:space="preserve">TFS363 - </w:t>
-            </w:r>
-            <w:proofErr w:type="spellStart"/>
-            <w:r>
-              <w:t>ecl</w:t>
-            </w:r>
-            <w:proofErr w:type="spellEnd"/>
-            <w:r>
-              <w:t xml:space="preserve"> duplicate form names</w:t>
-            </w:r>
-          </w:p>
-          <w:p>
-            <w:r>
-              <w:t xml:space="preserve">TFS481 - </w:t>
-            </w:r>
-            <w:proofErr w:type="spellStart"/>
-            <w:r>
-              <w:t>ecl</w:t>
-            </w:r>
-            <w:proofErr w:type="spellEnd"/>
-            <w:r>
-              <w:t xml:space="preserve"> display reasons, sub-reasons values</w:t>
+              <w:t>115 - ecl coaching notes overwritten</w:t>
+            </w:r>
+          </w:p>
+          <w:p>
+            <w:r>
+              <w:t>TFS153 - ecl duplicate lanids all reviewing details</w:t>
+            </w:r>
+          </w:p>
+          <w:p>
+            <w:r>
+              <w:t>TFS175 - ecl lcsat display assigned reviewer</w:t>
+            </w:r>
+          </w:p>
+          <w:p>
+            <w:r>
+              <w:t>TFS363 - ecl duplicate form names</w:t>
+            </w:r>
+          </w:p>
+          <w:p>
+            <w:r>
+              <w:t>TFS481 - ecl display reasons, sub-reasons values</w:t>
             </w:r>
           </w:p>
         </w:tc>
@@ -1105,15 +1060,7 @@
               <w:spacing w:line="240" w:lineRule="exact"/>
             </w:pPr>
             <w:r>
-              <w:t xml:space="preserve">TFS974 – Add Warning Section to All </w:t>
-            </w:r>
-            <w:proofErr w:type="spellStart"/>
-            <w:r>
-              <w:t>eCoaching</w:t>
-            </w:r>
-            <w:proofErr w:type="spellEnd"/>
-            <w:r>
-              <w:t xml:space="preserve"> Modules</w:t>
+              <w:t>TFS974 – Add Warning Section to All eCoaching Modules</w:t>
             </w:r>
           </w:p>
         </w:tc>
@@ -1455,13 +1402,8 @@
               <w:t>Training</w:t>
             </w:r>
             <w:r>
-              <w:t xml:space="preserve"> SDR) records to </w:t>
-            </w:r>
-            <w:proofErr w:type="spellStart"/>
-            <w:r>
-              <w:t>eCoaching</w:t>
-            </w:r>
-            <w:proofErr w:type="spellEnd"/>
+              <w:t xml:space="preserve"> SDR) records to eCoaching</w:t>
+            </w:r>
           </w:p>
         </w:tc>
         <w:tc>
@@ -1821,13 +1763,8 @@
             <w:r>
               <w:t xml:space="preserve">TFS 2907 - </w:t>
             </w:r>
-            <w:proofErr w:type="spellStart"/>
-            <w:r>
-              <w:t>eCL</w:t>
-            </w:r>
-            <w:proofErr w:type="spellEnd"/>
-            <w:r>
-              <w:t xml:space="preserve"> survey can be completed after being inactivated</w:t>
+            <w:r>
+              <w:t>eCL survey can be completed after being inactivated</w:t>
             </w:r>
           </w:p>
         </w:tc>
@@ -1995,23 +1932,7 @@
           </w:tcPr>
           <w:p>
             <w:r>
-              <w:t xml:space="preserve">TFS 3622 – “My Dashboard” over 100 </w:t>
-            </w:r>
-            <w:proofErr w:type="spellStart"/>
-            <w:r>
-              <w:t>db</w:t>
-            </w:r>
-            <w:proofErr w:type="spellEnd"/>
-            <w:r>
-              <w:t xml:space="preserve"> connections within 1 </w:t>
-            </w:r>
-            <w:proofErr w:type="spellStart"/>
-            <w:r>
-              <w:t>db</w:t>
-            </w:r>
-            <w:proofErr w:type="spellEnd"/>
-            <w:r>
-              <w:t xml:space="preserve"> session</w:t>
+              <w:t>TFS 3622 – “My Dashboard” over 100 db connections within 1 db session</w:t>
             </w:r>
           </w:p>
         </w:tc>
@@ -2241,23 +2162,7 @@
           </w:tcPr>
           <w:p>
             <w:r>
-              <w:t xml:space="preserve">TFS 3622 – “My Dashboard” over 100 </w:t>
-            </w:r>
-            <w:proofErr w:type="spellStart"/>
-            <w:r>
-              <w:t>db</w:t>
-            </w:r>
-            <w:proofErr w:type="spellEnd"/>
-            <w:r>
-              <w:t xml:space="preserve"> connections within 1 </w:t>
-            </w:r>
-            <w:proofErr w:type="spellStart"/>
-            <w:r>
-              <w:t>db</w:t>
-            </w:r>
-            <w:proofErr w:type="spellEnd"/>
-            <w:r>
-              <w:t xml:space="preserve"> session</w:t>
+              <w:t>TFS 3622 – “My Dashboard” over 100 db connections within 1 db session</w:t>
             </w:r>
           </w:p>
           <w:p>
@@ -2486,23 +2391,7 @@
           </w:tcPr>
           <w:p>
             <w:r>
-              <w:t xml:space="preserve">TFS 5661 - </w:t>
-            </w:r>
-            <w:proofErr w:type="spellStart"/>
-            <w:r>
-              <w:t>Opportun!ty</w:t>
-            </w:r>
-            <w:proofErr w:type="spellEnd"/>
-            <w:r>
-              <w:t xml:space="preserve">, </w:t>
-            </w:r>
-            <w:proofErr w:type="spellStart"/>
-            <w:r>
-              <w:t>Re!nforcement</w:t>
-            </w:r>
-            <w:proofErr w:type="spellEnd"/>
-            <w:r>
-              <w:t xml:space="preserve"> issue</w:t>
+              <w:t>TFS 5661 - Opportun!ty, Re!nforcement issue</w:t>
             </w:r>
           </w:p>
         </w:tc>
@@ -3172,16 +3061,7 @@
                 <w:sz w:val="18"/>
                 <w:szCs w:val="18"/>
               </w:rPr>
-              <w:t>9/1</w:t>
-            </w:r>
-            <w:bookmarkStart w:id="0" w:name="_GoBack"/>
-            <w:bookmarkEnd w:id="0"/>
-            <w:r>
-              <w:rPr>
-                <w:sz w:val="18"/>
-                <w:szCs w:val="18"/>
-              </w:rPr>
-              <w:t>5/2017</w:t>
+              <w:t>9/15/2017</w:t>
             </w:r>
           </w:p>
         </w:tc>
@@ -3192,6 +3072,62 @@
           <w:p>
             <w:r>
               <w:t>TFS 8107 – New Attendance discrepancy feed</w:t>
+            </w:r>
+          </w:p>
+        </w:tc>
+        <w:tc>
+          <w:tcPr>
+            <w:tcW w:w="2268" w:type="dxa"/>
+          </w:tcPr>
+          <w:p>
+            <w:pPr>
+              <w:pStyle w:val="TableText"/>
+              <w:ind w:left="162"/>
+              <w:rPr>
+                <w:sz w:val="18"/>
+                <w:szCs w:val="18"/>
+              </w:rPr>
+            </w:pPr>
+            <w:r>
+              <w:rPr>
+                <w:sz w:val="18"/>
+                <w:szCs w:val="18"/>
+              </w:rPr>
+              <w:t>Lili Huang</w:t>
+            </w:r>
+          </w:p>
+        </w:tc>
+      </w:tr>
+      <w:tr>
+        <w:tc>
+          <w:tcPr>
+            <w:tcW w:w="1188" w:type="dxa"/>
+          </w:tcPr>
+          <w:p>
+            <w:pPr>
+              <w:pStyle w:val="TableText"/>
+              <w:ind w:left="90"/>
+              <w:rPr>
+                <w:sz w:val="18"/>
+                <w:szCs w:val="18"/>
+              </w:rPr>
+            </w:pPr>
+            <w:r>
+              <w:rPr>
+                <w:sz w:val="18"/>
+                <w:szCs w:val="18"/>
+              </w:rPr>
+              <w:t>10/12/2017</w:t>
+            </w:r>
+          </w:p>
+        </w:tc>
+        <w:tc>
+          <w:tcPr>
+            <w:tcW w:w="6120" w:type="dxa"/>
+          </w:tcPr>
+          <w:p>
+            <w:r>
+              <w:t>TFS 8709 – Changes to the Discrepancy DTT feed</w:t>
             </w:r>
           </w:p>
         </w:tc>
@@ -3262,11 +3198,11 @@
             <w:pPr>
               <w:pStyle w:val="ProcessHeaders"/>
             </w:pPr>
-            <w:bookmarkStart w:id="1" w:name="_Toc425852928"/>
+            <w:bookmarkStart w:id="0" w:name="_Toc425852928"/>
             <w:r>
               <w:t>Overview</w:t>
             </w:r>
-            <w:bookmarkEnd w:id="1"/>
+            <w:bookmarkEnd w:id="0"/>
           </w:p>
         </w:tc>
       </w:tr>
@@ -3337,13 +3273,8 @@
             <w:r>
               <w:t xml:space="preserve">changes for </w:t>
             </w:r>
-            <w:proofErr w:type="spellStart"/>
-            <w:r>
-              <w:t>eCoaching</w:t>
-            </w:r>
-            <w:proofErr w:type="spellEnd"/>
-            <w:r>
-              <w:t xml:space="preserve"> Log</w:t>
+            <w:r>
+              <w:t>eCoaching Log</w:t>
             </w:r>
             <w:r>
               <w:t xml:space="preserve"> </w:t>
@@ -3358,7 +3289,7 @@
               <w:t xml:space="preserve">TFS </w:t>
             </w:r>
             <w:r>
-              <w:t>7285</w:t>
+              <w:t>8709</w:t>
             </w:r>
             <w:r>
               <w:t>.</w:t>
@@ -3614,11 +3545,11 @@
             <w:pPr>
               <w:pStyle w:val="ProcessHeaders"/>
             </w:pPr>
-            <w:bookmarkStart w:id="2" w:name="_Toc425852929"/>
+            <w:bookmarkStart w:id="1" w:name="_Toc425852929"/>
             <w:r>
               <w:t>Implementation Steps</w:t>
             </w:r>
-            <w:bookmarkEnd w:id="2"/>
+            <w:bookmarkEnd w:id="1"/>
           </w:p>
         </w:tc>
       </w:tr>
@@ -3678,13 +3609,8 @@
             <w:r>
               <w:t xml:space="preserve"> </w:t>
             </w:r>
-            <w:proofErr w:type="spellStart"/>
-            <w:r>
-              <w:t>eCoaching</w:t>
-            </w:r>
-            <w:proofErr w:type="spellEnd"/>
-            <w:r>
-              <w:t xml:space="preserve"> Log</w:t>
+            <w:r>
+              <w:t>eCoaching Log</w:t>
             </w:r>
             <w:r>
               <w:t xml:space="preserve"> </w:t>
@@ -3702,7 +3628,7 @@
               <w:t xml:space="preserve">TFS </w:t>
             </w:r>
             <w:r>
-              <w:t>7285</w:t>
+              <w:t>8709</w:t>
             </w:r>
             <w:r>
               <w:t>.</w:t>
@@ -3939,8 +3865,10 @@
               <w:rPr>
                 <w:b/>
               </w:rPr>
-              <w:t>633</w:t>
-            </w:r>
+              <w:t>817</w:t>
+            </w:r>
+            <w:bookmarkStart w:id="2" w:name="_GoBack"/>
+            <w:bookmarkEnd w:id="2"/>
             <w:r>
               <w:t>)</w:t>
             </w:r>
@@ -4063,25 +3991,7 @@
                 <w:sz w:val="22"/>
                 <w:szCs w:val="22"/>
               </w:rPr>
-              <w:t xml:space="preserve">How to add IP restrictions to deny access to </w:t>
-            </w:r>
-            <w:proofErr w:type="spellStart"/>
-            <w:r>
-              <w:rPr>
-                <w:i/>
-                <w:sz w:val="22"/>
-                <w:szCs w:val="22"/>
-              </w:rPr>
-              <w:t>eCoaching</w:t>
-            </w:r>
-            <w:proofErr w:type="spellEnd"/>
-            <w:r>
-              <w:rPr>
-                <w:i/>
-                <w:sz w:val="22"/>
-                <w:szCs w:val="22"/>
-              </w:rPr>
-              <w:t xml:space="preserve"> site</w:t>
+              <w:t>How to add IP restrictions to deny access to eCoaching site</w:t>
             </w:r>
             <w:r>
               <w:rPr>
@@ -4169,11 +4079,9 @@
                 <w:numId w:val="31"/>
               </w:numPr>
             </w:pPr>
-            <w:proofErr w:type="spellStart"/>
             <w:r>
               <w:t>web.config</w:t>
             </w:r>
-            <w:proofErr w:type="spellEnd"/>
           </w:p>
           <w:p>
             <w:pPr>
@@ -4186,16 +4094,8 @@
               <w:rPr>
                 <w:b/>
               </w:rPr>
-              <w:t xml:space="preserve">do not overwrite </w:t>
-            </w:r>
-            <w:proofErr w:type="spellStart"/>
-            <w:r>
-              <w:rPr>
-                <w:b/>
-              </w:rPr>
-              <w:t>web.config</w:t>
-            </w:r>
-            <w:proofErr w:type="spellEnd"/>
+              <w:t>do not overwrite web.config</w:t>
+            </w:r>
             <w:r>
               <w:t>.</w:t>
             </w:r>
@@ -4814,27 +4714,7 @@
           <w:szCs w:val="22"/>
           <w:u w:val="single"/>
         </w:rPr>
-        <w:t xml:space="preserve">to deny access to </w:t>
-      </w:r>
-      <w:proofErr w:type="spellStart"/>
-      <w:r>
-        <w:rPr>
-          <w:b/>
-          <w:sz w:val="22"/>
-          <w:szCs w:val="22"/>
-          <w:u w:val="single"/>
-        </w:rPr>
-        <w:t>eCoaching</w:t>
-      </w:r>
-      <w:proofErr w:type="spellEnd"/>
-      <w:r>
-        <w:rPr>
-          <w:b/>
-          <w:sz w:val="22"/>
-          <w:szCs w:val="22"/>
-          <w:u w:val="single"/>
-        </w:rPr>
-        <w:t xml:space="preserve"> site</w:t>
+        <w:t>to deny access to eCoaching site</w:t>
       </w:r>
     </w:p>
     <w:p>
@@ -5900,23 +5780,13 @@
         <w:szCs w:val="18"/>
       </w:rPr>
     </w:pPr>
-    <w:proofErr w:type="spellStart"/>
     <w:r>
       <w:rPr>
         <w:b/>
         <w:sz w:val="18"/>
         <w:szCs w:val="18"/>
       </w:rPr>
-      <w:t>Vangent</w:t>
-    </w:r>
-    <w:proofErr w:type="spellEnd"/>
-    <w:r>
-      <w:rPr>
-        <w:b/>
-        <w:sz w:val="18"/>
-        <w:szCs w:val="18"/>
-      </w:rPr>
-      <w:t xml:space="preserve">, Inc. - Confidential </w:t>
+      <w:t xml:space="preserve">Vangent, Inc. - Confidential </w:t>
     </w:r>
     <w:r>
       <w:rPr>
@@ -6700,7 +6570,7 @@
         </mc:Choice>
         <mc:Fallback>
           <w:pict>
-            <v:line w14:anchorId="5208F3F5" id="Line 7" o:spid="_x0000_s1026" style="position:absolute;z-index:251656704;visibility:visible;mso-wrap-style:square;mso-width-percent:0;mso-height-percent:0;mso-wrap-distance-left:9pt;mso-wrap-distance-top:-3e-5mm;mso-wrap-distance-right:9pt;mso-wrap-distance-bottom:-3e-5mm;mso-position-horizontal:absolute;mso-position-horizontal-relative:text;mso-position-vertical:absolute;mso-position-vertical-relative:text;mso-width-percent:0;mso-height-percent:0;mso-width-relative:page;mso-height-relative:page" from="-2.25pt,12.9pt" to="465.75pt,12.9pt" o:gfxdata="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" strokecolor="#5b7d96" strokeweight="2.25pt"/>
+            <v:line w14:anchorId="33298C4E" id="Line 7" o:spid="_x0000_s1026" style="position:absolute;z-index:251656704;visibility:visible;mso-wrap-style:square;mso-width-percent:0;mso-height-percent:0;mso-wrap-distance-left:9pt;mso-wrap-distance-top:-3e-5mm;mso-wrap-distance-right:9pt;mso-wrap-distance-bottom:-3e-5mm;mso-position-horizontal:absolute;mso-position-horizontal-relative:text;mso-position-vertical:absolute;mso-position-vertical-relative:text;mso-width-percent:0;mso-height-percent:0;mso-width-relative:page;mso-height-relative:page" from="-2.25pt,12.9pt" to="465.75pt,12.9pt" o:gfxdata="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" strokecolor="#5b7d96" strokeweight="2.25pt"/>
           </w:pict>
         </mc:Fallback>
       </mc:AlternateContent>
@@ -10019,15 +9889,6 @@
   </w:num>
   <w:num w:numId="31">
     <w:abstractNumId w:val="24"/>
-    <w:lvlOverride w:ilvl="0"/>
-    <w:lvlOverride w:ilvl="1"/>
-    <w:lvlOverride w:ilvl="2"/>
-    <w:lvlOverride w:ilvl="3"/>
-    <w:lvlOverride w:ilvl="4"/>
-    <w:lvlOverride w:ilvl="5"/>
-    <w:lvlOverride w:ilvl="6"/>
-    <w:lvlOverride w:ilvl="7"/>
-    <w:lvlOverride w:ilvl="8"/>
   </w:num>
 </w:numbering>
 </file>
@@ -11493,14 +11354,6 @@
 </file>
 
 <file path=customXml/item2.xml><?xml version="1.0" encoding="utf-8"?>
-<p:properties xmlns:p="http://schemas.microsoft.com/office/2006/metadata/properties" xmlns:xsi="http://www.w3.org/2001/XMLSchema-instance">
-  <documentManagement>
-    <_DCDateModified xmlns="http://schemas.microsoft.com/sharepoint/v3/fields" xsi:nil="true"/>
-  </documentManagement>
-</p:properties>
-</file>
-
-<file path=customXml/item3.xml><?xml version="1.0" encoding="utf-8"?>
 <ct:contentTypeSchema xmlns:ct="http://schemas.microsoft.com/office/2006/metadata/contentType" xmlns:ma="http://schemas.microsoft.com/office/2006/metadata/properties/metaAttributes" ct:_="" ma:_="" ma:contentTypeName="Document" ma:contentTypeID="0x01010030BD7732B7E9D546895B9CFEB89AE1DA" ma:contentTypeVersion="2" ma:contentTypeDescription="Create a new document." ma:contentTypeScope="" ma:versionID="4a52a66f97c8a8cc0b4275e183da2dbb">
   <xsd:schema xmlns:xsd="http://www.w3.org/2001/XMLSchema" xmlns:xs="http://www.w3.org/2001/XMLSchema" xmlns:p="http://schemas.microsoft.com/office/2006/metadata/properties" xmlns:ns2="http://schemas.microsoft.com/sharepoint/v3/fields" targetNamespace="http://schemas.microsoft.com/office/2006/metadata/properties" ma:root="true" ma:fieldsID="032493956d71b98ad7ed2527eb986e98" ns2:_="">
     <xsd:import namespace="http://schemas.microsoft.com/sharepoint/v3/fields"/>
@@ -11626,6 +11479,14 @@
 </ct:contentTypeSchema>
 </file>
 
+<file path=customXml/item3.xml><?xml version="1.0" encoding="utf-8"?>
+<p:properties xmlns:p="http://schemas.microsoft.com/office/2006/metadata/properties" xmlns:xsi="http://www.w3.org/2001/XMLSchema-instance">
+  <documentManagement>
+    <_DCDateModified xmlns="http://schemas.microsoft.com/sharepoint/v3/fields" xsi:nil="true"/>
+  </documentManagement>
+</p:properties>
+</file>
+
 <file path=customXml/item4.xml><?xml version="1.0" encoding="utf-8"?>
 <?mso-contentType ?>
 <FormTemplates xmlns="http://schemas.microsoft.com/sharepoint/v3/contenttype/forms">
@@ -11648,15 +11509,6 @@
 </file>
 
 <file path=customXml/itemProps2.xml><?xml version="1.0" encoding="utf-8"?>
-<ds:datastoreItem xmlns:ds="http://schemas.openxmlformats.org/officeDocument/2006/customXml" ds:itemID="{47853092-453F-4761-BB4F-9437077E6946}">
-  <ds:schemaRefs>
-    <ds:schemaRef ds:uri="http://schemas.microsoft.com/office/2006/metadata/properties"/>
-    <ds:schemaRef ds:uri="http://schemas.microsoft.com/sharepoint/v3/fields"/>
-  </ds:schemaRefs>
-</ds:datastoreItem>
-</file>
-
-<file path=customXml/itemProps3.xml><?xml version="1.0" encoding="utf-8"?>
 <ds:datastoreItem xmlns:ds="http://schemas.openxmlformats.org/officeDocument/2006/customXml" ds:itemID="{C20E51C4-559D-47CC-9854-22650DD0FC25}">
   <ds:schemaRefs>
     <ds:schemaRef ds:uri="http://schemas.microsoft.com/office/2006/metadata/contentType"/>
@@ -11674,6 +11526,15 @@
 </ds:datastoreItem>
 </file>
 
+<file path=customXml/itemProps3.xml><?xml version="1.0" encoding="utf-8"?>
+<ds:datastoreItem xmlns:ds="http://schemas.openxmlformats.org/officeDocument/2006/customXml" ds:itemID="{47853092-453F-4761-BB4F-9437077E6946}">
+  <ds:schemaRefs>
+    <ds:schemaRef ds:uri="http://schemas.microsoft.com/office/2006/metadata/properties"/>
+    <ds:schemaRef ds:uri="http://schemas.microsoft.com/sharepoint/v3/fields"/>
+  </ds:schemaRefs>
+</ds:datastoreItem>
+</file>
+
 <file path=customXml/itemProps4.xml><?xml version="1.0" encoding="utf-8"?>
 <ds:datastoreItem xmlns:ds="http://schemas.openxmlformats.org/officeDocument/2006/customXml" ds:itemID="{6E0243D2-C2E7-4C17-98A3-48E63A4A14E3}">
   <ds:schemaRefs>
@@ -11683,7 +11544,7 @@
 </file>
 
 <file path=customXml/itemProps5.xml><?xml version="1.0" encoding="utf-8"?>
-<ds:datastoreItem xmlns:ds="http://schemas.openxmlformats.org/officeDocument/2006/customXml" ds:itemID="{86D52C63-C930-4421-BD9E-9E9F7EC63D75}">
+<ds:datastoreItem xmlns:ds="http://schemas.openxmlformats.org/officeDocument/2006/customXml" ds:itemID="{613DED44-53D8-4EDF-BBD6-5CB77A7D4386}">
   <ds:schemaRefs>
     <ds:schemaRef ds:uri="http://schemas.openxmlformats.org/officeDocument/2006/bibliography"/>
   </ds:schemaRefs>

</xml_diff>

<commit_message>
TFS 8886 - BRN/BRL coaching logs for all non-exempt CCO employees
git-tfs-id: [https://tfs.omnicloud.local/tfs/cco%20program/]$/eCoaching_V2;C39054
</commit_message>
<xml_diff>
--- a/Runbook/Web/CCO_eCoaching_Runbook.docx
+++ b/Runbook/Web/CCO_eCoaching_Runbook.docx
@@ -250,7 +250,7 @@
               <w:rPr>
                 <w:b/>
               </w:rPr>
-              <w:t>8709</w:t>
+              <w:t>8886</w:t>
             </w:r>
             <w:r>
               <w:rPr>
@@ -268,19 +268,7 @@
               <w:rPr>
                 <w:b/>
               </w:rPr>
-              <w:t xml:space="preserve">Changes to the Discrepancy </w:t>
-            </w:r>
-            <w:r>
-              <w:rPr>
-                <w:b/>
-              </w:rPr>
-              <w:t xml:space="preserve">DTT </w:t>
-            </w:r>
-            <w:r>
-              <w:rPr>
-                <w:b/>
-              </w:rPr>
-              <w:t>feed</w:t>
+              <w:t>BRN/BRL coaching logs for all non-exempt CCO employees.</w:t>
             </w:r>
           </w:p>
         </w:tc>
@@ -3154,6 +3142,62 @@
           </w:p>
         </w:tc>
       </w:tr>
+      <w:tr>
+        <w:tc>
+          <w:tcPr>
+            <w:tcW w:w="1188" w:type="dxa"/>
+          </w:tcPr>
+          <w:p>
+            <w:pPr>
+              <w:pStyle w:val="TableText"/>
+              <w:ind w:left="90"/>
+              <w:rPr>
+                <w:sz w:val="18"/>
+                <w:szCs w:val="18"/>
+              </w:rPr>
+            </w:pPr>
+            <w:r>
+              <w:rPr>
+                <w:sz w:val="18"/>
+                <w:szCs w:val="18"/>
+              </w:rPr>
+              <w:t>11/28/2017</w:t>
+            </w:r>
+          </w:p>
+        </w:tc>
+        <w:tc>
+          <w:tcPr>
+            <w:tcW w:w="6120" w:type="dxa"/>
+          </w:tcPr>
+          <w:p>
+            <w:r>
+              <w:t>TFS 8886 – BRN/BRL coaching logs for all non-exempt CCO employees</w:t>
+            </w:r>
+          </w:p>
+        </w:tc>
+        <w:tc>
+          <w:tcPr>
+            <w:tcW w:w="2268" w:type="dxa"/>
+          </w:tcPr>
+          <w:p>
+            <w:pPr>
+              <w:pStyle w:val="TableText"/>
+              <w:ind w:left="162"/>
+              <w:rPr>
+                <w:sz w:val="18"/>
+                <w:szCs w:val="18"/>
+              </w:rPr>
+            </w:pPr>
+            <w:r>
+              <w:rPr>
+                <w:sz w:val="18"/>
+                <w:szCs w:val="18"/>
+              </w:rPr>
+              <w:t>Lili Huang</w:t>
+            </w:r>
+          </w:p>
+        </w:tc>
+      </w:tr>
     </w:tbl>
     <w:p/>
     <w:p/>
@@ -3289,7 +3333,7 @@
               <w:t xml:space="preserve">TFS </w:t>
             </w:r>
             <w:r>
-              <w:t>8709</w:t>
+              <w:t>8886</w:t>
             </w:r>
             <w:r>
               <w:t>.</w:t>
@@ -3628,7 +3672,7 @@
               <w:t xml:space="preserve">TFS </w:t>
             </w:r>
             <w:r>
-              <w:t>8709</w:t>
+              <w:t>8886</w:t>
             </w:r>
             <w:r>
               <w:t>.</w:t>
@@ -3859,19 +3903,19 @@
               <w:rPr>
                 <w:b/>
               </w:rPr>
-              <w:t>C38</w:t>
+              <w:t>C3</w:t>
             </w:r>
             <w:r>
               <w:rPr>
                 <w:b/>
               </w:rPr>
-              <w:t>8</w:t>
+              <w:t>9</w:t>
             </w:r>
             <w:r>
               <w:rPr>
                 <w:b/>
               </w:rPr>
-              <w:t>29</w:t>
+              <w:t>053</w:t>
             </w:r>
             <w:bookmarkStart w:id="2" w:name="_GoBack"/>
             <w:bookmarkEnd w:id="2"/>
@@ -6007,7 +6051,7 @@
         <w:sz w:val="18"/>
         <w:szCs w:val="18"/>
       </w:rPr>
-      <w:t>ii</w:t>
+      <w:t>iii</w:t>
     </w:r>
     <w:r>
       <w:rPr>
@@ -6576,7 +6620,7 @@
         </mc:Choice>
         <mc:Fallback>
           <w:pict>
-            <v:line w14:anchorId="084DEC88" id="Line 7" o:spid="_x0000_s1026" style="position:absolute;z-index:251656704;visibility:visible;mso-wrap-style:square;mso-width-percent:0;mso-height-percent:0;mso-wrap-distance-left:9pt;mso-wrap-distance-top:-3e-5mm;mso-wrap-distance-right:9pt;mso-wrap-distance-bottom:-3e-5mm;mso-position-horizontal:absolute;mso-position-horizontal-relative:text;mso-position-vertical:absolute;mso-position-vertical-relative:text;mso-width-percent:0;mso-height-percent:0;mso-width-relative:page;mso-height-relative:page" from="-2.25pt,12.9pt" to="465.75pt,12.9pt" o:gfxdata="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" strokecolor="#5b7d96" strokeweight="2.25pt"/>
+            <v:line w14:anchorId="3044FF8B" id="Line 7" o:spid="_x0000_s1026" style="position:absolute;z-index:251656704;visibility:visible;mso-wrap-style:square;mso-width-percent:0;mso-height-percent:0;mso-wrap-distance-left:9pt;mso-wrap-distance-top:-3e-5mm;mso-wrap-distance-right:9pt;mso-wrap-distance-bottom:-3e-5mm;mso-position-horizontal:absolute;mso-position-horizontal-relative:text;mso-position-vertical:absolute;mso-position-vertical-relative:text;mso-width-percent:0;mso-height-percent:0;mso-width-relative:page;mso-height-relative:page" from="-2.25pt,12.9pt" to="465.75pt,12.9pt" o:gfxdata="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" strokecolor="#5b7d96" strokeweight="2.25pt"/>
           </w:pict>
         </mc:Fallback>
       </mc:AlternateContent>
@@ -11360,14 +11404,6 @@
 </file>
 
 <file path=customXml/item2.xml><?xml version="1.0" encoding="utf-8"?>
-<p:properties xmlns:p="http://schemas.microsoft.com/office/2006/metadata/properties" xmlns:xsi="http://www.w3.org/2001/XMLSchema-instance">
-  <documentManagement>
-    <_DCDateModified xmlns="http://schemas.microsoft.com/sharepoint/v3/fields" xsi:nil="true"/>
-  </documentManagement>
-</p:properties>
-</file>
-
-<file path=customXml/item3.xml><?xml version="1.0" encoding="utf-8"?>
 <ct:contentTypeSchema xmlns:ct="http://schemas.microsoft.com/office/2006/metadata/contentType" xmlns:ma="http://schemas.microsoft.com/office/2006/metadata/properties/metaAttributes" ct:_="" ma:_="" ma:contentTypeName="Document" ma:contentTypeID="0x01010030BD7732B7E9D546895B9CFEB89AE1DA" ma:contentTypeVersion="2" ma:contentTypeDescription="Create a new document." ma:contentTypeScope="" ma:versionID="4a52a66f97c8a8cc0b4275e183da2dbb">
   <xsd:schema xmlns:xsd="http://www.w3.org/2001/XMLSchema" xmlns:xs="http://www.w3.org/2001/XMLSchema" xmlns:p="http://schemas.microsoft.com/office/2006/metadata/properties" xmlns:ns2="http://schemas.microsoft.com/sharepoint/v3/fields" targetNamespace="http://schemas.microsoft.com/office/2006/metadata/properties" ma:root="true" ma:fieldsID="032493956d71b98ad7ed2527eb986e98" ns2:_="">
     <xsd:import namespace="http://schemas.microsoft.com/sharepoint/v3/fields"/>
@@ -11493,6 +11529,14 @@
 </ct:contentTypeSchema>
 </file>
 
+<file path=customXml/item3.xml><?xml version="1.0" encoding="utf-8"?>
+<p:properties xmlns:p="http://schemas.microsoft.com/office/2006/metadata/properties" xmlns:xsi="http://www.w3.org/2001/XMLSchema-instance">
+  <documentManagement>
+    <_DCDateModified xmlns="http://schemas.microsoft.com/sharepoint/v3/fields" xsi:nil="true"/>
+  </documentManagement>
+</p:properties>
+</file>
+
 <file path=customXml/item4.xml><?xml version="1.0" encoding="utf-8"?>
 <?mso-contentType ?>
 <FormTemplates xmlns="http://schemas.microsoft.com/sharepoint/v3/contenttype/forms">
@@ -11515,15 +11559,6 @@
 </file>
 
 <file path=customXml/itemProps2.xml><?xml version="1.0" encoding="utf-8"?>
-<ds:datastoreItem xmlns:ds="http://schemas.openxmlformats.org/officeDocument/2006/customXml" ds:itemID="{47853092-453F-4761-BB4F-9437077E6946}">
-  <ds:schemaRefs>
-    <ds:schemaRef ds:uri="http://schemas.microsoft.com/office/2006/metadata/properties"/>
-    <ds:schemaRef ds:uri="http://schemas.microsoft.com/sharepoint/v3/fields"/>
-  </ds:schemaRefs>
-</ds:datastoreItem>
-</file>
-
-<file path=customXml/itemProps3.xml><?xml version="1.0" encoding="utf-8"?>
 <ds:datastoreItem xmlns:ds="http://schemas.openxmlformats.org/officeDocument/2006/customXml" ds:itemID="{C20E51C4-559D-47CC-9854-22650DD0FC25}">
   <ds:schemaRefs>
     <ds:schemaRef ds:uri="http://schemas.microsoft.com/office/2006/metadata/contentType"/>
@@ -11541,6 +11576,15 @@
 </ds:datastoreItem>
 </file>
 
+<file path=customXml/itemProps3.xml><?xml version="1.0" encoding="utf-8"?>
+<ds:datastoreItem xmlns:ds="http://schemas.openxmlformats.org/officeDocument/2006/customXml" ds:itemID="{47853092-453F-4761-BB4F-9437077E6946}">
+  <ds:schemaRefs>
+    <ds:schemaRef ds:uri="http://schemas.microsoft.com/office/2006/metadata/properties"/>
+    <ds:schemaRef ds:uri="http://schemas.microsoft.com/sharepoint/v3/fields"/>
+  </ds:schemaRefs>
+</ds:datastoreItem>
+</file>
+
 <file path=customXml/itemProps4.xml><?xml version="1.0" encoding="utf-8"?>
 <ds:datastoreItem xmlns:ds="http://schemas.openxmlformats.org/officeDocument/2006/customXml" ds:itemID="{6E0243D2-C2E7-4C17-98A3-48E63A4A14E3}">
   <ds:schemaRefs>
@@ -11550,7 +11594,7 @@
 </file>
 
 <file path=customXml/itemProps5.xml><?xml version="1.0" encoding="utf-8"?>
-<ds:datastoreItem xmlns:ds="http://schemas.openxmlformats.org/officeDocument/2006/customXml" ds:itemID="{14A55B76-2F80-4A1C-995D-785F021F2A47}">
+<ds:datastoreItem xmlns:ds="http://schemas.openxmlformats.org/officeDocument/2006/customXml" ds:itemID="{1D39FC62-55F4-44DB-B0E9-77066AC14B59}">
   <ds:schemaRefs>
     <ds:schemaRef ds:uri="http://schemas.openxmlformats.org/officeDocument/2006/bibliography"/>
   </ds:schemaRefs>

</xml_diff>